<commit_message>
Update Diagram + Word (to finish)
</commit_message>
<xml_diff>
--- a/commun/Réunion 3 -22-03-21 -AMANDINE-SIMON/Intermédiaire 21-03.docx
+++ b/commun/Réunion 3 -22-03-21 -AMANDINE-SIMON/Intermédiaire 21-03.docx
@@ -4150,25 +4150,7 @@
           <w:sz w:val="24"/>
           <w:szCs w:val="24"/>
         </w:rPr>
-        <w:t>restaurateurs souhaitant mettre en place un système de plats à emporter (</w:t>
-      </w:r>
-      <w:proofErr w:type="spellStart"/>
-      <w:r>
-        <w:rPr>
-          <w:rFonts w:ascii="Times New Roman" w:hAnsi="Times New Roman" w:cs="Times New Roman"/>
-          <w:sz w:val="24"/>
-          <w:szCs w:val="24"/>
-        </w:rPr>
-        <w:t>take-away</w:t>
-      </w:r>
-      <w:proofErr w:type="spellEnd"/>
-      <w:r>
-        <w:rPr>
-          <w:rFonts w:ascii="Times New Roman" w:hAnsi="Times New Roman" w:cs="Times New Roman"/>
-          <w:sz w:val="24"/>
-          <w:szCs w:val="24"/>
-        </w:rPr>
-        <w:t>).</w:t>
+        <w:t>restaurateurs souhaitant mettre en place un système de plats à emporter (take-away).</w:t>
       </w:r>
     </w:p>
     <w:p>
@@ -5195,7 +5177,6 @@
                       </w14:textOutline>
                     </w:rPr>
                   </w:pPr>
-                  <w:proofErr w:type="spellStart"/>
                   <w:r>
                     <w:rPr>
                       <w:rFonts w:ascii="Times New Roman" w:hAnsi="Times New Roman" w:cs="Times New Roman"/>
@@ -5214,73 +5195,8 @@
                         <w14:round/>
                       </w14:textOutline>
                     </w:rPr>
-                    <w:t>Répartition</w:t>
+                    <w:t>Répartition scénarios :</w:t>
                   </w:r>
-                  <w:proofErr w:type="spellEnd"/>
-                  <w:r>
-                    <w:rPr>
-                      <w:rFonts w:ascii="Times New Roman" w:hAnsi="Times New Roman" w:cs="Times New Roman"/>
-                      <w:color w:val="000000" w:themeColor="text1"/>
-                      <w:sz w:val="24"/>
-                      <w:szCs w:val="24"/>
-                      <w:lang w:val="en-GB"/>
-                      <w14:shadow w14:blurRad="38100" w14:dist="19050" w14:dir="2700000" w14:sx="100000" w14:sy="100000" w14:kx="0" w14:ky="0" w14:algn="tl">
-                        <w14:schemeClr w14:val="dk1">
-                          <w14:alpha w14:val="60000"/>
-                        </w14:schemeClr>
-                      </w14:shadow>
-                      <w14:textOutline w14:w="0" w14:cap="flat" w14:cmpd="sng" w14:algn="ctr">
-                        <w14:noFill/>
-                        <w14:prstDash w14:val="solid"/>
-                        <w14:round/>
-                      </w14:textOutline>
-                    </w:rPr>
-                    <w:t xml:space="preserve"> </w:t>
-                  </w:r>
-                  <w:proofErr w:type="spellStart"/>
-                  <w:proofErr w:type="gramStart"/>
-                  <w:r>
-                    <w:rPr>
-                      <w:rFonts w:ascii="Times New Roman" w:hAnsi="Times New Roman" w:cs="Times New Roman"/>
-                      <w:color w:val="000000" w:themeColor="text1"/>
-                      <w:sz w:val="24"/>
-                      <w:szCs w:val="24"/>
-                      <w:lang w:val="en-GB"/>
-                      <w14:shadow w14:blurRad="38100" w14:dist="19050" w14:dir="2700000" w14:sx="100000" w14:sy="100000" w14:kx="0" w14:ky="0" w14:algn="tl">
-                        <w14:schemeClr w14:val="dk1">
-                          <w14:alpha w14:val="60000"/>
-                        </w14:schemeClr>
-                      </w14:shadow>
-                      <w14:textOutline w14:w="0" w14:cap="flat" w14:cmpd="sng" w14:algn="ctr">
-                        <w14:noFill/>
-                        <w14:prstDash w14:val="solid"/>
-                        <w14:round/>
-                      </w14:textOutline>
-                    </w:rPr>
-                    <w:t>scénarios</w:t>
-                  </w:r>
-                  <w:proofErr w:type="spellEnd"/>
-                  <w:r>
-                    <w:rPr>
-                      <w:rFonts w:ascii="Times New Roman" w:hAnsi="Times New Roman" w:cs="Times New Roman"/>
-                      <w:color w:val="000000" w:themeColor="text1"/>
-                      <w:sz w:val="24"/>
-                      <w:szCs w:val="24"/>
-                      <w:lang w:val="en-GB"/>
-                      <w14:shadow w14:blurRad="38100" w14:dist="19050" w14:dir="2700000" w14:sx="100000" w14:sy="100000" w14:kx="0" w14:ky="0" w14:algn="tl">
-                        <w14:schemeClr w14:val="dk1">
-                          <w14:alpha w14:val="60000"/>
-                        </w14:schemeClr>
-                      </w14:shadow>
-                      <w14:textOutline w14:w="0" w14:cap="flat" w14:cmpd="sng" w14:algn="ctr">
-                        <w14:noFill/>
-                        <w14:prstDash w14:val="solid"/>
-                        <w14:round/>
-                      </w14:textOutline>
-                    </w:rPr>
-                    <w:t> :</w:t>
-                  </w:r>
-                  <w:proofErr w:type="gramEnd"/>
                 </w:p>
                 <w:p>
                   <w:pPr>
@@ -5319,47 +5235,7 @@
                         <w14:round/>
                       </w14:textOutline>
                     </w:rPr>
-                    <w:t>UC_01: Consult Menu (</w:t>
-                  </w:r>
-                  <w:proofErr w:type="spellStart"/>
-                  <w:r>
-                    <w:rPr>
-                      <w:color w:val="000000" w:themeColor="text1"/>
-                      <w:sz w:val="24"/>
-                      <w:szCs w:val="24"/>
-                      <w:lang w:val="en-GB"/>
-                      <w14:shadow w14:blurRad="38100" w14:dist="19050" w14:dir="2700000" w14:sx="100000" w14:sy="100000" w14:kx="0" w14:ky="0" w14:algn="tl">
-                        <w14:schemeClr w14:val="dk1">
-                          <w14:alpha w14:val="60000"/>
-                        </w14:schemeClr>
-                      </w14:shadow>
-                      <w14:textOutline w14:w="0" w14:cap="flat" w14:cmpd="sng" w14:algn="ctr">
-                        <w14:noFill/>
-                        <w14:prstDash w14:val="solid"/>
-                        <w14:round/>
-                      </w14:textOutline>
-                    </w:rPr>
-                    <w:t>Scénario</w:t>
-                  </w:r>
-                  <w:proofErr w:type="spellEnd"/>
-                  <w:r>
-                    <w:rPr>
-                      <w:color w:val="000000" w:themeColor="text1"/>
-                      <w:sz w:val="24"/>
-                      <w:szCs w:val="24"/>
-                      <w:lang w:val="en-GB"/>
-                      <w14:shadow w14:blurRad="38100" w14:dist="19050" w14:dir="2700000" w14:sx="100000" w14:sy="100000" w14:kx="0" w14:ky="0" w14:algn="tl">
-                        <w14:schemeClr w14:val="dk1">
-                          <w14:alpha w14:val="60000"/>
-                        </w14:schemeClr>
-                      </w14:shadow>
-                      <w14:textOutline w14:w="0" w14:cap="flat" w14:cmpd="sng" w14:algn="ctr">
-                        <w14:noFill/>
-                        <w14:prstDash w14:val="solid"/>
-                        <w14:round/>
-                      </w14:textOutline>
-                    </w:rPr>
-                    <w:t>) --&gt; A</w:t>
+                    <w:t>UC_01: Consult Menu (Scénario) --&gt; A</w:t>
                   </w:r>
                   <w:r>
                     <w:rPr>
@@ -5379,47 +5255,7 @@
                       </w14:textOutline>
                     </w:rPr>
                     <w:br/>
-                    <w:t>UC_02 : Create account (</w:t>
-                  </w:r>
-                  <w:proofErr w:type="spellStart"/>
-                  <w:r>
-                    <w:rPr>
-                      <w:color w:val="000000" w:themeColor="text1"/>
-                      <w:sz w:val="24"/>
-                      <w:szCs w:val="24"/>
-                      <w:lang w:val="en-GB"/>
-                      <w14:shadow w14:blurRad="38100" w14:dist="19050" w14:dir="2700000" w14:sx="100000" w14:sy="100000" w14:kx="0" w14:ky="0" w14:algn="tl">
-                        <w14:schemeClr w14:val="dk1">
-                          <w14:alpha w14:val="60000"/>
-                        </w14:schemeClr>
-                      </w14:shadow>
-                      <w14:textOutline w14:w="0" w14:cap="flat" w14:cmpd="sng" w14:algn="ctr">
-                        <w14:noFill/>
-                        <w14:prstDash w14:val="solid"/>
-                        <w14:round/>
-                      </w14:textOutline>
-                    </w:rPr>
-                    <w:t>Scénario</w:t>
-                  </w:r>
-                  <w:proofErr w:type="spellEnd"/>
-                  <w:r>
-                    <w:rPr>
-                      <w:color w:val="000000" w:themeColor="text1"/>
-                      <w:sz w:val="24"/>
-                      <w:szCs w:val="24"/>
-                      <w:lang w:val="en-GB"/>
-                      <w14:shadow w14:blurRad="38100" w14:dist="19050" w14:dir="2700000" w14:sx="100000" w14:sy="100000" w14:kx="0" w14:ky="0" w14:algn="tl">
-                        <w14:schemeClr w14:val="dk1">
-                          <w14:alpha w14:val="60000"/>
-                        </w14:schemeClr>
-                      </w14:shadow>
-                      <w14:textOutline w14:w="0" w14:cap="flat" w14:cmpd="sng" w14:algn="ctr">
-                        <w14:noFill/>
-                        <w14:prstDash w14:val="solid"/>
-                        <w14:round/>
-                      </w14:textOutline>
-                    </w:rPr>
-                    <w:t>) --&gt; S</w:t>
+                    <w:t>UC_02 : Create account (Scénario) --&gt; S</w:t>
                   </w:r>
                   <w:r>
                     <w:rPr>
@@ -5479,87 +5315,7 @@
                       </w14:textOutline>
                     </w:rPr>
                     <w:br/>
-                    <w:t xml:space="preserve">UC_05 : </w:t>
-                  </w:r>
-                  <w:proofErr w:type="spellStart"/>
-                  <w:r>
-                    <w:rPr>
-                      <w:color w:val="000000" w:themeColor="text1"/>
-                      <w:sz w:val="24"/>
-                      <w:szCs w:val="24"/>
-                      <w:lang w:val="en-GB"/>
-                      <w14:shadow w14:blurRad="38100" w14:dist="19050" w14:dir="2700000" w14:sx="100000" w14:sy="100000" w14:kx="0" w14:ky="0" w14:algn="tl">
-                        <w14:schemeClr w14:val="dk1">
-                          <w14:alpha w14:val="60000"/>
-                        </w14:schemeClr>
-                      </w14:shadow>
-                      <w14:textOutline w14:w="0" w14:cap="flat" w14:cmpd="sng" w14:algn="ctr">
-                        <w14:noFill/>
-                        <w14:prstDash w14:val="solid"/>
-                        <w14:round/>
-                      </w14:textOutline>
-                    </w:rPr>
-                    <w:t>Authentification</w:t>
-                  </w:r>
-                  <w:proofErr w:type="spellEnd"/>
-                  <w:r>
-                    <w:rPr>
-                      <w:color w:val="000000" w:themeColor="text1"/>
-                      <w:sz w:val="24"/>
-                      <w:szCs w:val="24"/>
-                      <w:lang w:val="en-GB"/>
-                      <w14:shadow w14:blurRad="38100" w14:dist="19050" w14:dir="2700000" w14:sx="100000" w14:sy="100000" w14:kx="0" w14:ky="0" w14:algn="tl">
-                        <w14:schemeClr w14:val="dk1">
-                          <w14:alpha w14:val="60000"/>
-                        </w14:schemeClr>
-                      </w14:shadow>
-                      <w14:textOutline w14:w="0" w14:cap="flat" w14:cmpd="sng" w14:algn="ctr">
-                        <w14:noFill/>
-                        <w14:prstDash w14:val="solid"/>
-                        <w14:round/>
-                      </w14:textOutline>
-                    </w:rPr>
-                    <w:t xml:space="preserve"> (</w:t>
-                  </w:r>
-                  <w:proofErr w:type="spellStart"/>
-                  <w:r>
-                    <w:rPr>
-                      <w:color w:val="000000" w:themeColor="text1"/>
-                      <w:sz w:val="24"/>
-                      <w:szCs w:val="24"/>
-                      <w:lang w:val="en-GB"/>
-                      <w14:shadow w14:blurRad="38100" w14:dist="19050" w14:dir="2700000" w14:sx="100000" w14:sy="100000" w14:kx="0" w14:ky="0" w14:algn="tl">
-                        <w14:schemeClr w14:val="dk1">
-                          <w14:alpha w14:val="60000"/>
-                        </w14:schemeClr>
-                      </w14:shadow>
-                      <w14:textOutline w14:w="0" w14:cap="flat" w14:cmpd="sng" w14:algn="ctr">
-                        <w14:noFill/>
-                        <w14:prstDash w14:val="solid"/>
-                        <w14:round/>
-                      </w14:textOutline>
-                    </w:rPr>
-                    <w:t>Scénario</w:t>
-                  </w:r>
-                  <w:proofErr w:type="spellEnd"/>
-                  <w:r>
-                    <w:rPr>
-                      <w:color w:val="000000" w:themeColor="text1"/>
-                      <w:sz w:val="24"/>
-                      <w:szCs w:val="24"/>
-                      <w:lang w:val="en-GB"/>
-                      <w14:shadow w14:blurRad="38100" w14:dist="19050" w14:dir="2700000" w14:sx="100000" w14:sy="100000" w14:kx="0" w14:ky="0" w14:algn="tl">
-                        <w14:schemeClr w14:val="dk1">
-                          <w14:alpha w14:val="60000"/>
-                        </w14:schemeClr>
-                      </w14:shadow>
-                      <w14:textOutline w14:w="0" w14:cap="flat" w14:cmpd="sng" w14:algn="ctr">
-                        <w14:noFill/>
-                        <w14:prstDash w14:val="solid"/>
-                        <w14:round/>
-                      </w14:textOutline>
-                    </w:rPr>
-                    <w:t>) --&gt; A</w:t>
+                    <w:t>UC_05 : Authentification (Scénario) --&gt; A</w:t>
                   </w:r>
                   <w:r>
                     <w:rPr>
@@ -5579,47 +5335,7 @@
                       </w14:textOutline>
                     </w:rPr>
                     <w:br/>
-                    <w:t>UC_06 : Order (</w:t>
-                  </w:r>
-                  <w:proofErr w:type="spellStart"/>
-                  <w:r>
-                    <w:rPr>
-                      <w:color w:val="000000" w:themeColor="text1"/>
-                      <w:sz w:val="24"/>
-                      <w:szCs w:val="24"/>
-                      <w:lang w:val="en-GB"/>
-                      <w14:shadow w14:blurRad="38100" w14:dist="19050" w14:dir="2700000" w14:sx="100000" w14:sy="100000" w14:kx="0" w14:ky="0" w14:algn="tl">
-                        <w14:schemeClr w14:val="dk1">
-                          <w14:alpha w14:val="60000"/>
-                        </w14:schemeClr>
-                      </w14:shadow>
-                      <w14:textOutline w14:w="0" w14:cap="flat" w14:cmpd="sng" w14:algn="ctr">
-                        <w14:noFill/>
-                        <w14:prstDash w14:val="solid"/>
-                        <w14:round/>
-                      </w14:textOutline>
-                    </w:rPr>
-                    <w:t>Scénario</w:t>
-                  </w:r>
-                  <w:proofErr w:type="spellEnd"/>
-                  <w:r>
-                    <w:rPr>
-                      <w:color w:val="000000" w:themeColor="text1"/>
-                      <w:sz w:val="24"/>
-                      <w:szCs w:val="24"/>
-                      <w:lang w:val="en-GB"/>
-                      <w14:shadow w14:blurRad="38100" w14:dist="19050" w14:dir="2700000" w14:sx="100000" w14:sy="100000" w14:kx="0" w14:ky="0" w14:algn="tl">
-                        <w14:schemeClr w14:val="dk1">
-                          <w14:alpha w14:val="60000"/>
-                        </w14:schemeClr>
-                      </w14:shadow>
-                      <w14:textOutline w14:w="0" w14:cap="flat" w14:cmpd="sng" w14:algn="ctr">
-                        <w14:noFill/>
-                        <w14:prstDash w14:val="solid"/>
-                        <w14:round/>
-                      </w14:textOutline>
-                    </w:rPr>
-                    <w:t>) --&gt; S</w:t>
+                    <w:t>UC_06 : Order (Scénario) --&gt; S</w:t>
                   </w:r>
                   <w:r>
                     <w:rPr>
@@ -5639,47 +5355,7 @@
                       </w14:textOutline>
                     </w:rPr>
                     <w:br/>
-                    <w:t>UC_07 : Validate Order (</w:t>
-                  </w:r>
-                  <w:proofErr w:type="spellStart"/>
-                  <w:r>
-                    <w:rPr>
-                      <w:color w:val="000000" w:themeColor="text1"/>
-                      <w:sz w:val="24"/>
-                      <w:szCs w:val="24"/>
-                      <w:lang w:val="en-GB"/>
-                      <w14:shadow w14:blurRad="38100" w14:dist="19050" w14:dir="2700000" w14:sx="100000" w14:sy="100000" w14:kx="0" w14:ky="0" w14:algn="tl">
-                        <w14:schemeClr w14:val="dk1">
-                          <w14:alpha w14:val="60000"/>
-                        </w14:schemeClr>
-                      </w14:shadow>
-                      <w14:textOutline w14:w="0" w14:cap="flat" w14:cmpd="sng" w14:algn="ctr">
-                        <w14:noFill/>
-                        <w14:prstDash w14:val="solid"/>
-                        <w14:round/>
-                      </w14:textOutline>
-                    </w:rPr>
-                    <w:t>Scénario</w:t>
-                  </w:r>
-                  <w:proofErr w:type="spellEnd"/>
-                  <w:r>
-                    <w:rPr>
-                      <w:color w:val="000000" w:themeColor="text1"/>
-                      <w:sz w:val="24"/>
-                      <w:szCs w:val="24"/>
-                      <w:lang w:val="en-GB"/>
-                      <w14:shadow w14:blurRad="38100" w14:dist="19050" w14:dir="2700000" w14:sx="100000" w14:sy="100000" w14:kx="0" w14:ky="0" w14:algn="tl">
-                        <w14:schemeClr w14:val="dk1">
-                          <w14:alpha w14:val="60000"/>
-                        </w14:schemeClr>
-                      </w14:shadow>
-                      <w14:textOutline w14:w="0" w14:cap="flat" w14:cmpd="sng" w14:algn="ctr">
-                        <w14:noFill/>
-                        <w14:prstDash w14:val="solid"/>
-                        <w14:round/>
-                      </w14:textOutline>
-                    </w:rPr>
-                    <w:t>) --&gt; A</w:t>
+                    <w:t>UC_07 : Validate Order (Scénario) --&gt; A</w:t>
                   </w:r>
                   <w:r>
                     <w:rPr>
@@ -5699,47 +5375,7 @@
                       </w14:textOutline>
                     </w:rPr>
                     <w:br/>
-                    <w:t>UC_08 : Pay (</w:t>
-                  </w:r>
-                  <w:proofErr w:type="spellStart"/>
-                  <w:r>
-                    <w:rPr>
-                      <w:color w:val="000000" w:themeColor="text1"/>
-                      <w:sz w:val="24"/>
-                      <w:szCs w:val="24"/>
-                      <w:lang w:val="en-GB"/>
-                      <w14:shadow w14:blurRad="38100" w14:dist="19050" w14:dir="2700000" w14:sx="100000" w14:sy="100000" w14:kx="0" w14:ky="0" w14:algn="tl">
-                        <w14:schemeClr w14:val="dk1">
-                          <w14:alpha w14:val="60000"/>
-                        </w14:schemeClr>
-                      </w14:shadow>
-                      <w14:textOutline w14:w="0" w14:cap="flat" w14:cmpd="sng" w14:algn="ctr">
-                        <w14:noFill/>
-                        <w14:prstDash w14:val="solid"/>
-                        <w14:round/>
-                      </w14:textOutline>
-                    </w:rPr>
-                    <w:t>Scénario</w:t>
-                  </w:r>
-                  <w:proofErr w:type="spellEnd"/>
-                  <w:r>
-                    <w:rPr>
-                      <w:color w:val="000000" w:themeColor="text1"/>
-                      <w:sz w:val="24"/>
-                      <w:szCs w:val="24"/>
-                      <w:lang w:val="en-GB"/>
-                      <w14:shadow w14:blurRad="38100" w14:dist="19050" w14:dir="2700000" w14:sx="100000" w14:sy="100000" w14:kx="0" w14:ky="0" w14:algn="tl">
-                        <w14:schemeClr w14:val="dk1">
-                          <w14:alpha w14:val="60000"/>
-                        </w14:schemeClr>
-                      </w14:shadow>
-                      <w14:textOutline w14:w="0" w14:cap="flat" w14:cmpd="sng" w14:algn="ctr">
-                        <w14:noFill/>
-                        <w14:prstDash w14:val="solid"/>
-                        <w14:round/>
-                      </w14:textOutline>
-                    </w:rPr>
-                    <w:t>) --&gt; S</w:t>
+                    <w:t>UC_08 : Pay (Scénario) --&gt; S</w:t>
                   </w:r>
                   <w:r>
                     <w:rPr>
@@ -5759,47 +5395,7 @@
                       </w14:textOutline>
                     </w:rPr>
                     <w:br/>
-                    <w:t xml:space="preserve">UC_09 : Cash </w:t>
-                  </w:r>
-                  <w:proofErr w:type="spellStart"/>
-                  <w:r>
-                    <w:rPr>
-                      <w:color w:val="000000" w:themeColor="text1"/>
-                      <w:sz w:val="24"/>
-                      <w:szCs w:val="24"/>
-                      <w:lang w:val="en-GB"/>
-                      <w14:shadow w14:blurRad="38100" w14:dist="19050" w14:dir="2700000" w14:sx="100000" w14:sy="100000" w14:kx="0" w14:ky="0" w14:algn="tl">
-                        <w14:schemeClr w14:val="dk1">
-                          <w14:alpha w14:val="60000"/>
-                        </w14:schemeClr>
-                      </w14:shadow>
-                      <w14:textOutline w14:w="0" w14:cap="flat" w14:cmpd="sng" w14:algn="ctr">
-                        <w14:noFill/>
-                        <w14:prstDash w14:val="solid"/>
-                        <w14:round/>
-                      </w14:textOutline>
-                    </w:rPr>
-                    <w:t>Paiement</w:t>
-                  </w:r>
-                  <w:proofErr w:type="spellEnd"/>
-                  <w:r>
-                    <w:rPr>
-                      <w:color w:val="000000" w:themeColor="text1"/>
-                      <w:sz w:val="24"/>
-                      <w:szCs w:val="24"/>
-                      <w:lang w:val="en-GB"/>
-                      <w14:shadow w14:blurRad="38100" w14:dist="19050" w14:dir="2700000" w14:sx="100000" w14:sy="100000" w14:kx="0" w14:ky="0" w14:algn="tl">
-                        <w14:schemeClr w14:val="dk1">
-                          <w14:alpha w14:val="60000"/>
-                        </w14:schemeClr>
-                      </w14:shadow>
-                      <w14:textOutline w14:w="0" w14:cap="flat" w14:cmpd="sng" w14:algn="ctr">
-                        <w14:noFill/>
-                        <w14:prstDash w14:val="solid"/>
-                        <w14:round/>
-                      </w14:textOutline>
-                    </w:rPr>
-                    <w:t xml:space="preserve"> </w:t>
+                    <w:t xml:space="preserve">UC_09 : Cash Paiement </w:t>
                   </w:r>
                   <w:r>
                     <w:rPr>
@@ -5819,29 +5415,8 @@
                       </w14:textOutline>
                     </w:rPr>
                     <w:br/>
-                    <w:t xml:space="preserve">UC_10 : Online </w:t>
+                    <w:t>UC_10 : Online Paiement</w:t>
                   </w:r>
-                  <w:proofErr w:type="spellStart"/>
-                  <w:r>
-                    <w:rPr>
-                      <w:color w:val="000000" w:themeColor="text1"/>
-                      <w:sz w:val="24"/>
-                      <w:szCs w:val="24"/>
-                      <w:lang w:val="en-GB"/>
-                      <w14:shadow w14:blurRad="38100" w14:dist="19050" w14:dir="2700000" w14:sx="100000" w14:sy="100000" w14:kx="0" w14:ky="0" w14:algn="tl">
-                        <w14:schemeClr w14:val="dk1">
-                          <w14:alpha w14:val="60000"/>
-                        </w14:schemeClr>
-                      </w14:shadow>
-                      <w14:textOutline w14:w="0" w14:cap="flat" w14:cmpd="sng" w14:algn="ctr">
-                        <w14:noFill/>
-                        <w14:prstDash w14:val="solid"/>
-                        <w14:round/>
-                      </w14:textOutline>
-                    </w:rPr>
-                    <w:t>Paiement</w:t>
-                  </w:r>
-                  <w:proofErr w:type="spellEnd"/>
                   <w:r>
                     <w:rPr>
                       <w:color w:val="000000" w:themeColor="text1"/>
@@ -5880,47 +5455,7 @@
                       </w14:textOutline>
                     </w:rPr>
                     <w:br/>
-                    <w:t>UC_12 : Sign Restaurant (</w:t>
-                  </w:r>
-                  <w:proofErr w:type="spellStart"/>
-                  <w:r>
-                    <w:rPr>
-                      <w:color w:val="000000" w:themeColor="text1"/>
-                      <w:sz w:val="24"/>
-                      <w:szCs w:val="24"/>
-                      <w:lang w:val="en-GB"/>
-                      <w14:shadow w14:blurRad="38100" w14:dist="19050" w14:dir="2700000" w14:sx="100000" w14:sy="100000" w14:kx="0" w14:ky="0" w14:algn="tl">
-                        <w14:schemeClr w14:val="dk1">
-                          <w14:alpha w14:val="60000"/>
-                        </w14:schemeClr>
-                      </w14:shadow>
-                      <w14:textOutline w14:w="0" w14:cap="flat" w14:cmpd="sng" w14:algn="ctr">
-                        <w14:noFill/>
-                        <w14:prstDash w14:val="solid"/>
-                        <w14:round/>
-                      </w14:textOutline>
-                    </w:rPr>
-                    <w:t>Scénario</w:t>
-                  </w:r>
-                  <w:proofErr w:type="spellEnd"/>
-                  <w:r>
-                    <w:rPr>
-                      <w:color w:val="000000" w:themeColor="text1"/>
-                      <w:sz w:val="24"/>
-                      <w:szCs w:val="24"/>
-                      <w:lang w:val="en-GB"/>
-                      <w14:shadow w14:blurRad="38100" w14:dist="19050" w14:dir="2700000" w14:sx="100000" w14:sy="100000" w14:kx="0" w14:ky="0" w14:algn="tl">
-                        <w14:schemeClr w14:val="dk1">
-                          <w14:alpha w14:val="60000"/>
-                        </w14:schemeClr>
-                      </w14:shadow>
-                      <w14:textOutline w14:w="0" w14:cap="flat" w14:cmpd="sng" w14:algn="ctr">
-                        <w14:noFill/>
-                        <w14:prstDash w14:val="solid"/>
-                        <w14:round/>
-                      </w14:textOutline>
-                    </w:rPr>
-                    <w:t>)--&gt; A</w:t>
+                    <w:t>UC_12 : Sign Restaurant (Scénario)--&gt; A</w:t>
                   </w:r>
                   <w:r>
                     <w:rPr>
@@ -5940,47 +5475,7 @@
                       </w14:textOutline>
                     </w:rPr>
                     <w:br/>
-                    <w:t>UC-13 : Menu Management (</w:t>
-                  </w:r>
-                  <w:proofErr w:type="spellStart"/>
-                  <w:r>
-                    <w:rPr>
-                      <w:color w:val="000000" w:themeColor="text1"/>
-                      <w:sz w:val="24"/>
-                      <w:szCs w:val="24"/>
-                      <w:lang w:val="en-GB"/>
-                      <w14:shadow w14:blurRad="38100" w14:dist="19050" w14:dir="2700000" w14:sx="100000" w14:sy="100000" w14:kx="0" w14:ky="0" w14:algn="tl">
-                        <w14:schemeClr w14:val="dk1">
-                          <w14:alpha w14:val="60000"/>
-                        </w14:schemeClr>
-                      </w14:shadow>
-                      <w14:textOutline w14:w="0" w14:cap="flat" w14:cmpd="sng" w14:algn="ctr">
-                        <w14:noFill/>
-                        <w14:prstDash w14:val="solid"/>
-                        <w14:round/>
-                      </w14:textOutline>
-                    </w:rPr>
-                    <w:t>Scénario</w:t>
-                  </w:r>
-                  <w:proofErr w:type="spellEnd"/>
-                  <w:r>
-                    <w:rPr>
-                      <w:color w:val="000000" w:themeColor="text1"/>
-                      <w:sz w:val="24"/>
-                      <w:szCs w:val="24"/>
-                      <w:lang w:val="en-GB"/>
-                      <w14:shadow w14:blurRad="38100" w14:dist="19050" w14:dir="2700000" w14:sx="100000" w14:sy="100000" w14:kx="0" w14:ky="0" w14:algn="tl">
-                        <w14:schemeClr w14:val="dk1">
-                          <w14:alpha w14:val="60000"/>
-                        </w14:schemeClr>
-                      </w14:shadow>
-                      <w14:textOutline w14:w="0" w14:cap="flat" w14:cmpd="sng" w14:algn="ctr">
-                        <w14:noFill/>
-                        <w14:prstDash w14:val="solid"/>
-                        <w14:round/>
-                      </w14:textOutline>
-                    </w:rPr>
-                    <w:t>) --&gt; S</w:t>
+                    <w:t>UC-13 : Menu Management (Scénario) --&gt; S</w:t>
                   </w:r>
                   <w:r>
                     <w:rPr>
@@ -6040,47 +5535,7 @@
                       </w14:textOutline>
                     </w:rPr>
                     <w:br/>
-                    <w:t>UC_16 : Manage Order (</w:t>
-                  </w:r>
-                  <w:proofErr w:type="spellStart"/>
-                  <w:r>
-                    <w:rPr>
-                      <w:color w:val="000000" w:themeColor="text1"/>
-                      <w:sz w:val="24"/>
-                      <w:szCs w:val="24"/>
-                      <w:lang w:val="en-GB"/>
-                      <w14:shadow w14:blurRad="38100" w14:dist="19050" w14:dir="2700000" w14:sx="100000" w14:sy="100000" w14:kx="0" w14:ky="0" w14:algn="tl">
-                        <w14:schemeClr w14:val="dk1">
-                          <w14:alpha w14:val="60000"/>
-                        </w14:schemeClr>
-                      </w14:shadow>
-                      <w14:textOutline w14:w="0" w14:cap="flat" w14:cmpd="sng" w14:algn="ctr">
-                        <w14:noFill/>
-                        <w14:prstDash w14:val="solid"/>
-                        <w14:round/>
-                      </w14:textOutline>
-                    </w:rPr>
-                    <w:t>Scénario</w:t>
-                  </w:r>
-                  <w:proofErr w:type="spellEnd"/>
-                  <w:r>
-                    <w:rPr>
-                      <w:color w:val="000000" w:themeColor="text1"/>
-                      <w:sz w:val="24"/>
-                      <w:szCs w:val="24"/>
-                      <w:lang w:val="en-GB"/>
-                      <w14:shadow w14:blurRad="38100" w14:dist="19050" w14:dir="2700000" w14:sx="100000" w14:sy="100000" w14:kx="0" w14:ky="0" w14:algn="tl">
-                        <w14:schemeClr w14:val="dk1">
-                          <w14:alpha w14:val="60000"/>
-                        </w14:schemeClr>
-                      </w14:shadow>
-                      <w14:textOutline w14:w="0" w14:cap="flat" w14:cmpd="sng" w14:algn="ctr">
-                        <w14:noFill/>
-                        <w14:prstDash w14:val="solid"/>
-                        <w14:round/>
-                      </w14:textOutline>
-                    </w:rPr>
-                    <w:t>)--&gt; A</w:t>
+                    <w:t>UC_16 : Manage Order (Scénario)--&gt; A</w:t>
                   </w:r>
                   <w:r>
                     <w:rPr>
@@ -6100,47 +5555,7 @@
                       </w14:textOutline>
                     </w:rPr>
                     <w:br/>
-                    <w:t xml:space="preserve">UC_17 : </w:t>
-                  </w:r>
-                  <w:proofErr w:type="spellStart"/>
-                  <w:r>
-                    <w:rPr>
-                      <w:color w:val="000000" w:themeColor="text1"/>
-                      <w:sz w:val="24"/>
-                      <w:szCs w:val="24"/>
-                      <w:lang w:val="en-GB"/>
-                      <w14:shadow w14:blurRad="38100" w14:dist="19050" w14:dir="2700000" w14:sx="100000" w14:sy="100000" w14:kx="0" w14:ky="0" w14:algn="tl">
-                        <w14:schemeClr w14:val="dk1">
-                          <w14:alpha w14:val="60000"/>
-                        </w14:schemeClr>
-                      </w14:shadow>
-                      <w14:textOutline w14:w="0" w14:cap="flat" w14:cmpd="sng" w14:algn="ctr">
-                        <w14:noFill/>
-                        <w14:prstDash w14:val="solid"/>
-                        <w14:round/>
-                      </w14:textOutline>
-                    </w:rPr>
-                    <w:t>Delivrery</w:t>
-                  </w:r>
-                  <w:proofErr w:type="spellEnd"/>
-                  <w:r>
-                    <w:rPr>
-                      <w:color w:val="000000" w:themeColor="text1"/>
-                      <w:sz w:val="24"/>
-                      <w:szCs w:val="24"/>
-                      <w:lang w:val="en-GB"/>
-                      <w14:shadow w14:blurRad="38100" w14:dist="19050" w14:dir="2700000" w14:sx="100000" w14:sy="100000" w14:kx="0" w14:ky="0" w14:algn="tl">
-                        <w14:schemeClr w14:val="dk1">
-                          <w14:alpha w14:val="60000"/>
-                        </w14:schemeClr>
-                      </w14:shadow>
-                      <w14:textOutline w14:w="0" w14:cap="flat" w14:cmpd="sng" w14:algn="ctr">
-                        <w14:noFill/>
-                        <w14:prstDash w14:val="solid"/>
-                        <w14:round/>
-                      </w14:textOutline>
-                    </w:rPr>
-                    <w:t xml:space="preserve"> management </w:t>
+                    <w:t xml:space="preserve">UC_17 : Delivrery management </w:t>
                   </w:r>
                   <w:r>
                     <w:rPr>
@@ -6424,9 +5839,8 @@
                   <w14:round/>
                 </w14:textOutline>
               </w:rPr>
-              <w:t xml:space="preserve"> : Premier </w:t>
-            </w:r>
-            <w:proofErr w:type="spellStart"/>
+              <w:t xml:space="preserve"> : Premier usecase diagram créé trop tôt. Mauvaise compréhension de ce qui m’était demandé.</w:t>
+            </w:r>
             <w:r>
               <w:rPr>
                 <w:rFonts w:ascii="Times New Roman" w:hAnsi="Times New Roman" w:cs="Times New Roman"/>
@@ -6444,10 +5858,12 @@
                   <w14:round/>
                 </w14:textOutline>
               </w:rPr>
-              <w:t>usecase</w:t>
-            </w:r>
-            <w:proofErr w:type="spellEnd"/>
-            <w:r>
+              <w:br/>
+              <w:t>Jet 2 :  J’ai réalisé que je n’avais pas compris :</w:t>
+            </w:r>
+          </w:p>
+          <w:p>
+            <w:pPr>
               <w:rPr>
                 <w:rFonts w:ascii="Times New Roman" w:hAnsi="Times New Roman" w:cs="Times New Roman"/>
                 <w:color w:val="000000" w:themeColor="text1"/>
@@ -6464,89 +5880,7 @@
                   <w14:round/>
                 </w14:textOutline>
               </w:rPr>
-              <w:t xml:space="preserve"> </w:t>
-            </w:r>
-            <w:proofErr w:type="spellStart"/>
-            <w:r>
-              <w:rPr>
-                <w:rFonts w:ascii="Times New Roman" w:hAnsi="Times New Roman" w:cs="Times New Roman"/>
-                <w:color w:val="000000" w:themeColor="text1"/>
-                <w:sz w:val="24"/>
-                <w:szCs w:val="24"/>
-                <w14:shadow w14:blurRad="38100" w14:dist="19050" w14:dir="2700000" w14:sx="100000" w14:sy="100000" w14:kx="0" w14:ky="0" w14:algn="tl">
-                  <w14:schemeClr w14:val="dk1">
-                    <w14:alpha w14:val="60000"/>
-                  </w14:schemeClr>
-                </w14:shadow>
-                <w14:textOutline w14:w="0" w14:cap="flat" w14:cmpd="sng" w14:algn="ctr">
-                  <w14:noFill/>
-                  <w14:prstDash w14:val="solid"/>
-                  <w14:round/>
-                </w14:textOutline>
-              </w:rPr>
-              <w:t>diagram</w:t>
-            </w:r>
-            <w:proofErr w:type="spellEnd"/>
-            <w:r>
-              <w:rPr>
-                <w:rFonts w:ascii="Times New Roman" w:hAnsi="Times New Roman" w:cs="Times New Roman"/>
-                <w:color w:val="000000" w:themeColor="text1"/>
-                <w:sz w:val="24"/>
-                <w:szCs w:val="24"/>
-                <w14:shadow w14:blurRad="38100" w14:dist="19050" w14:dir="2700000" w14:sx="100000" w14:sy="100000" w14:kx="0" w14:ky="0" w14:algn="tl">
-                  <w14:schemeClr w14:val="dk1">
-                    <w14:alpha w14:val="60000"/>
-                  </w14:schemeClr>
-                </w14:shadow>
-                <w14:textOutline w14:w="0" w14:cap="flat" w14:cmpd="sng" w14:algn="ctr">
-                  <w14:noFill/>
-                  <w14:prstDash w14:val="solid"/>
-                  <w14:round/>
-                </w14:textOutline>
-              </w:rPr>
-              <w:t xml:space="preserve"> créé trop tôt. Mauvaise compréhension de ce qui m’était demandé.</w:t>
-            </w:r>
-            <w:r>
-              <w:rPr>
-                <w:rFonts w:ascii="Times New Roman" w:hAnsi="Times New Roman" w:cs="Times New Roman"/>
-                <w:color w:val="000000" w:themeColor="text1"/>
-                <w:sz w:val="24"/>
-                <w:szCs w:val="24"/>
-                <w14:shadow w14:blurRad="38100" w14:dist="19050" w14:dir="2700000" w14:sx="100000" w14:sy="100000" w14:kx="0" w14:ky="0" w14:algn="tl">
-                  <w14:schemeClr w14:val="dk1">
-                    <w14:alpha w14:val="60000"/>
-                  </w14:schemeClr>
-                </w14:shadow>
-                <w14:textOutline w14:w="0" w14:cap="flat" w14:cmpd="sng" w14:algn="ctr">
-                  <w14:noFill/>
-                  <w14:prstDash w14:val="solid"/>
-                  <w14:round/>
-                </w14:textOutline>
-              </w:rPr>
-              <w:br/>
-              <w:t>Jet 2 :  J’ai réalisé que je n’avais pas compris :</w:t>
-            </w:r>
-          </w:p>
-          <w:p>
-            <w:pPr>
-              <w:rPr>
-                <w:rFonts w:ascii="Times New Roman" w:hAnsi="Times New Roman" w:cs="Times New Roman"/>
-                <w:color w:val="000000" w:themeColor="text1"/>
-                <w:sz w:val="24"/>
-                <w:szCs w:val="24"/>
-                <w14:shadow w14:blurRad="38100" w14:dist="19050" w14:dir="2700000" w14:sx="100000" w14:sy="100000" w14:kx="0" w14:ky="0" w14:algn="tl">
-                  <w14:schemeClr w14:val="dk1">
-                    <w14:alpha w14:val="60000"/>
-                  </w14:schemeClr>
-                </w14:shadow>
-                <w14:textOutline w14:w="0" w14:cap="flat" w14:cmpd="sng" w14:algn="ctr">
-                  <w14:noFill/>
-                  <w14:prstDash w14:val="solid"/>
-                  <w14:round/>
-                </w14:textOutline>
-              </w:rPr>
-            </w:pPr>
-            <w:proofErr w:type="spellStart"/>
+            </w:pPr>
             <w:r>
               <w:rPr>
                 <w:rFonts w:ascii="Times New Roman" w:hAnsi="Times New Roman" w:cs="Times New Roman"/>
@@ -6570,7 +5904,6 @@
               </w:rPr>
               <w:t>Extends</w:t>
             </w:r>
-            <w:proofErr w:type="spellEnd"/>
             <w:r>
               <w:rPr>
                 <w:rFonts w:ascii="Times New Roman" w:hAnsi="Times New Roman" w:cs="Times New Roman"/>
@@ -6588,47 +5921,7 @@
                   <w14:round/>
                 </w14:textOutline>
               </w:rPr>
-              <w:t xml:space="preserve"> : Différence entre cas d’extension/point d’extension, sens de la flèche, le </w:t>
-            </w:r>
-            <w:proofErr w:type="spellStart"/>
-            <w:r>
-              <w:rPr>
-                <w:rFonts w:ascii="Times New Roman" w:hAnsi="Times New Roman" w:cs="Times New Roman"/>
-                <w:color w:val="000000" w:themeColor="text1"/>
-                <w:sz w:val="24"/>
-                <w:szCs w:val="24"/>
-                <w14:shadow w14:blurRad="38100" w14:dist="19050" w14:dir="2700000" w14:sx="100000" w14:sy="100000" w14:kx="0" w14:ky="0" w14:algn="tl">
-                  <w14:schemeClr w14:val="dk1">
-                    <w14:alpha w14:val="60000"/>
-                  </w14:schemeClr>
-                </w14:shadow>
-                <w14:textOutline w14:w="0" w14:cap="flat" w14:cmpd="sng" w14:algn="ctr">
-                  <w14:noFill/>
-                  <w14:prstDash w14:val="solid"/>
-                  <w14:round/>
-                </w14:textOutline>
-              </w:rPr>
-              <w:t>usecase</w:t>
-            </w:r>
-            <w:proofErr w:type="spellEnd"/>
-            <w:r>
-              <w:rPr>
-                <w:rFonts w:ascii="Times New Roman" w:hAnsi="Times New Roman" w:cs="Times New Roman"/>
-                <w:color w:val="000000" w:themeColor="text1"/>
-                <w:sz w:val="24"/>
-                <w:szCs w:val="24"/>
-                <w14:shadow w14:blurRad="38100" w14:dist="19050" w14:dir="2700000" w14:sx="100000" w14:sy="100000" w14:kx="0" w14:ky="0" w14:algn="tl">
-                  <w14:schemeClr w14:val="dk1">
-                    <w14:alpha w14:val="60000"/>
-                  </w14:schemeClr>
-                </w14:shadow>
-                <w14:textOutline w14:w="0" w14:cap="flat" w14:cmpd="sng" w14:algn="ctr">
-                  <w14:noFill/>
-                  <w14:prstDash w14:val="solid"/>
-                  <w14:round/>
-                </w14:textOutline>
-              </w:rPr>
-              <w:t xml:space="preserve"> divisé en deux. </w:t>
+              <w:t xml:space="preserve"> : Différence entre cas d’extension/point d’extension, sens de la flèche, le usecase divisé en deux. </w:t>
             </w:r>
           </w:p>
           <w:p>
@@ -6890,47 +6183,7 @@
                   <w14:round/>
                 </w14:textOutline>
               </w:rPr>
-              <w:t xml:space="preserve"> (en commun) : Mise en commun du diagramme et partage d’opinions </w:t>
-            </w:r>
-            <w:proofErr w:type="gramStart"/>
-            <w:r>
-              <w:rPr>
-                <w:rFonts w:ascii="Times New Roman" w:hAnsi="Times New Roman" w:cs="Times New Roman"/>
-                <w:color w:val="000000" w:themeColor="text1"/>
-                <w:sz w:val="24"/>
-                <w:szCs w:val="24"/>
-                <w14:shadow w14:blurRad="38100" w14:dist="19050" w14:dir="2700000" w14:sx="100000" w14:sy="100000" w14:kx="0" w14:ky="0" w14:algn="tl">
-                  <w14:schemeClr w14:val="dk1">
-                    <w14:alpha w14:val="60000"/>
-                  </w14:schemeClr>
-                </w14:shadow>
-                <w14:textOutline w14:w="0" w14:cap="flat" w14:cmpd="sng" w14:algn="ctr">
-                  <w14:noFill/>
-                  <w14:prstDash w14:val="solid"/>
-                  <w14:round/>
-                </w14:textOutline>
-              </w:rPr>
-              <w:t>( prévu</w:t>
-            </w:r>
-            <w:proofErr w:type="gramEnd"/>
-            <w:r>
-              <w:rPr>
-                <w:rFonts w:ascii="Times New Roman" w:hAnsi="Times New Roman" w:cs="Times New Roman"/>
-                <w:color w:val="000000" w:themeColor="text1"/>
-                <w:sz w:val="24"/>
-                <w:szCs w:val="24"/>
-                <w14:shadow w14:blurRad="38100" w14:dist="19050" w14:dir="2700000" w14:sx="100000" w14:sy="100000" w14:kx="0" w14:ky="0" w14:algn="tl">
-                  <w14:schemeClr w14:val="dk1">
-                    <w14:alpha w14:val="60000"/>
-                  </w14:schemeClr>
-                </w14:shadow>
-                <w14:textOutline w14:w="0" w14:cap="flat" w14:cmpd="sng" w14:algn="ctr">
-                  <w14:noFill/>
-                  <w14:prstDash w14:val="solid"/>
-                  <w14:round/>
-                </w14:textOutline>
-              </w:rPr>
-              <w:t xml:space="preserve"> à l’initial )  </w:t>
+              <w:t xml:space="preserve"> (en commun) : Mise en commun du diagramme et partage d’opinions ( prévu à l’initial )  </w:t>
             </w:r>
           </w:p>
           <w:p>
@@ -7727,7 +6980,6 @@
                       </w14:textOutline>
                     </w:rPr>
                   </w:pPr>
-                  <w:proofErr w:type="spellStart"/>
                   <w:r>
                     <w:rPr>
                       <w:rFonts w:ascii="Times New Roman" w:hAnsi="Times New Roman" w:cs="Times New Roman"/>
@@ -7788,7 +7040,6 @@
                     </w:rPr>
                     <w:t>partition</w:t>
                   </w:r>
-                  <w:proofErr w:type="spellEnd"/>
                   <w:r>
                     <w:rPr>
                       <w:rFonts w:ascii="Times New Roman" w:hAnsi="Times New Roman" w:cs="Times New Roman"/>
@@ -7807,29 +7058,7 @@
                         <w14:round/>
                       </w14:textOutline>
                     </w:rPr>
-                    <w:t xml:space="preserve"> </w:t>
-                  </w:r>
-                  <w:proofErr w:type="spellStart"/>
-                  <w:proofErr w:type="gramStart"/>
-                  <w:r>
-                    <w:rPr>
-                      <w:rFonts w:ascii="Times New Roman" w:hAnsi="Times New Roman" w:cs="Times New Roman"/>
-                      <w:color w:val="000000" w:themeColor="text1"/>
-                      <w:sz w:val="24"/>
-                      <w:szCs w:val="24"/>
-                      <w:lang w:val="en-GB"/>
-                      <w14:shadow w14:blurRad="38100" w14:dist="19050" w14:dir="2700000" w14:sx="100000" w14:sy="100000" w14:kx="0" w14:ky="0" w14:algn="tl">
-                        <w14:schemeClr w14:val="dk1">
-                          <w14:alpha w14:val="60000"/>
-                        </w14:schemeClr>
-                      </w14:shadow>
-                      <w14:textOutline w14:w="0" w14:cap="flat" w14:cmpd="sng" w14:algn="ctr">
-                        <w14:noFill/>
-                        <w14:prstDash w14:val="solid"/>
-                        <w14:round/>
-                      </w14:textOutline>
-                    </w:rPr>
-                    <w:t>sc</w:t>
+                    <w:t xml:space="preserve"> sc</w:t>
                   </w:r>
                   <w:r>
                     <w:rPr>
@@ -7869,30 +7098,8 @@
                         <w14:round/>
                       </w14:textOutline>
                     </w:rPr>
-                    <w:t>narios</w:t>
+                    <w:t>narios :</w:t>
                   </w:r>
-                  <w:proofErr w:type="spellEnd"/>
-                  <w:r>
-                    <w:rPr>
-                      <w:rFonts w:ascii="Times New Roman" w:hAnsi="Times New Roman" w:cs="Times New Roman"/>
-                      <w:color w:val="000000" w:themeColor="text1"/>
-                      <w:sz w:val="24"/>
-                      <w:szCs w:val="24"/>
-                      <w:lang w:val="en-GB"/>
-                      <w14:shadow w14:blurRad="38100" w14:dist="19050" w14:dir="2700000" w14:sx="100000" w14:sy="100000" w14:kx="0" w14:ky="0" w14:algn="tl">
-                        <w14:schemeClr w14:val="dk1">
-                          <w14:alpha w14:val="60000"/>
-                        </w14:schemeClr>
-                      </w14:shadow>
-                      <w14:textOutline w14:w="0" w14:cap="flat" w14:cmpd="sng" w14:algn="ctr">
-                        <w14:noFill/>
-                        <w14:prstDash w14:val="solid"/>
-                        <w14:round/>
-                      </w14:textOutline>
-                    </w:rPr>
-                    <w:t> :</w:t>
-                  </w:r>
-                  <w:proofErr w:type="gramEnd"/>
                 </w:p>
                 <w:p>
                   <w:pPr>
@@ -8028,7 +7235,6 @@
                     </w:rPr>
                     <w:sym w:font="Wingdings" w:char="F0E0"/>
                   </w:r>
-                  <w:proofErr w:type="gramStart"/>
                   <w:r>
                     <w:rPr>
                       <w:color w:val="000000" w:themeColor="text1"/>
@@ -8048,7 +7254,6 @@
                     </w:rPr>
                     <w:t>S</w:t>
                   </w:r>
-                  <w:proofErr w:type="gramEnd"/>
                 </w:p>
                 <w:p>
                   <w:pPr>
@@ -8869,29 +8074,8 @@
                         <w14:round/>
                       </w14:textOutline>
                     </w:rPr>
-                    <w:t xml:space="preserve"> </w:t>
+                    <w:t xml:space="preserve"> S</w:t>
                   </w:r>
-                  <w:proofErr w:type="gramStart"/>
-                  <w:r>
-                    <w:rPr>
-                      <w:color w:val="000000" w:themeColor="text1"/>
-                      <w:sz w:val="24"/>
-                      <w:szCs w:val="24"/>
-                      <w:lang w:val="en-GB"/>
-                      <w14:shadow w14:blurRad="38100" w14:dist="19050" w14:dir="2700000" w14:sx="100000" w14:sy="100000" w14:kx="0" w14:ky="0" w14:algn="tl">
-                        <w14:schemeClr w14:val="dk1">
-                          <w14:alpha w14:val="60000"/>
-                        </w14:schemeClr>
-                      </w14:shadow>
-                      <w14:textOutline w14:w="0" w14:cap="flat" w14:cmpd="sng" w14:algn="ctr">
-                        <w14:noFill/>
-                        <w14:prstDash w14:val="solid"/>
-                        <w14:round/>
-                      </w14:textOutline>
-                    </w:rPr>
-                    <w:t>S</w:t>
-                  </w:r>
-                  <w:proofErr w:type="gramEnd"/>
                 </w:p>
                 <w:p>
                   <w:pPr>
@@ -9404,47 +8588,7 @@
                   <w14:round/>
                 </w14:textOutline>
               </w:rPr>
-              <w:t xml:space="preserve">Compréhension des </w:t>
-            </w:r>
-            <w:proofErr w:type="spellStart"/>
-            <w:r>
-              <w:rPr>
-                <w:rFonts w:ascii="Times New Roman" w:hAnsi="Times New Roman" w:cs="Times New Roman"/>
-                <w:color w:val="000000" w:themeColor="text1"/>
-                <w:sz w:val="24"/>
-                <w:szCs w:val="24"/>
-                <w14:shadow w14:blurRad="38100" w14:dist="19050" w14:dir="2700000" w14:sx="100000" w14:sy="100000" w14:kx="0" w14:ky="0" w14:algn="tl">
-                  <w14:schemeClr w14:val="dk1">
-                    <w14:alpha w14:val="60000"/>
-                  </w14:schemeClr>
-                </w14:shadow>
-                <w14:textOutline w14:w="0" w14:cap="flat" w14:cmpd="sng" w14:algn="ctr">
-                  <w14:noFill/>
-                  <w14:prstDash w14:val="solid"/>
-                  <w14:round/>
-                </w14:textOutline>
-              </w:rPr>
-              <w:t>extends</w:t>
-            </w:r>
-            <w:proofErr w:type="spellEnd"/>
-            <w:r>
-              <w:rPr>
-                <w:rFonts w:ascii="Times New Roman" w:hAnsi="Times New Roman" w:cs="Times New Roman"/>
-                <w:color w:val="000000" w:themeColor="text1"/>
-                <w:sz w:val="24"/>
-                <w:szCs w:val="24"/>
-                <w14:shadow w14:blurRad="38100" w14:dist="19050" w14:dir="2700000" w14:sx="100000" w14:sy="100000" w14:kx="0" w14:ky="0" w14:algn="tl">
-                  <w14:schemeClr w14:val="dk1">
-                    <w14:alpha w14:val="60000"/>
-                  </w14:schemeClr>
-                </w14:shadow>
-                <w14:textOutline w14:w="0" w14:cap="flat" w14:cmpd="sng" w14:algn="ctr">
-                  <w14:noFill/>
-                  <w14:prstDash w14:val="solid"/>
-                  <w14:round/>
-                </w14:textOutline>
-              </w:rPr>
-              <w:t xml:space="preserve">. </w:t>
+              <w:t xml:space="preserve">Compréhension des extends. </w:t>
             </w:r>
           </w:p>
           <w:p>
@@ -9985,6 +9129,25 @@
               </w:rPr>
               <w:t xml:space="preserve"> </w:t>
             </w:r>
+            <w:r>
+              <w:rPr>
+                <w:rFonts w:ascii="Times New Roman" w:hAnsi="Times New Roman" w:cs="Times New Roman"/>
+                <w:color w:val="000000" w:themeColor="text1"/>
+                <w:sz w:val="24"/>
+                <w:szCs w:val="24"/>
+                <w14:shadow w14:blurRad="38100" w14:dist="19050" w14:dir="2700000" w14:sx="100000" w14:sy="100000" w14:kx="0" w14:ky="0" w14:algn="tl">
+                  <w14:schemeClr w14:val="dk1">
+                    <w14:alpha w14:val="60000"/>
+                  </w14:schemeClr>
+                </w14:shadow>
+                <w14:textOutline w14:w="0" w14:cap="flat" w14:cmpd="sng" w14:algn="ctr">
+                  <w14:noFill/>
+                  <w14:prstDash w14:val="solid"/>
+                  <w14:round/>
+                </w14:textOutline>
+              </w:rPr>
+              <w:t xml:space="preserve"> 23-03-21</w:t>
+            </w:r>
           </w:p>
           <w:p>
             <w:pPr>
@@ -10064,6 +9227,25 @@
                   <w14:round/>
                 </w14:textOutline>
               </w:rPr>
+              <w:t>10min</w:t>
+            </w:r>
+            <w:r>
+              <w:rPr>
+                <w:rFonts w:ascii="Times New Roman" w:hAnsi="Times New Roman" w:cs="Times New Roman"/>
+                <w:color w:val="000000" w:themeColor="text1"/>
+                <w:sz w:val="24"/>
+                <w:szCs w:val="24"/>
+                <w14:shadow w14:blurRad="38100" w14:dist="19050" w14:dir="2700000" w14:sx="100000" w14:sy="100000" w14:kx="0" w14:ky="0" w14:algn="tl">
+                  <w14:schemeClr w14:val="dk1">
+                    <w14:alpha w14:val="60000"/>
+                  </w14:schemeClr>
+                </w14:shadow>
+                <w14:textOutline w14:w="0" w14:cap="flat" w14:cmpd="sng" w14:algn="ctr">
+                  <w14:noFill/>
+                  <w14:prstDash w14:val="solid"/>
+                  <w14:round/>
+                </w14:textOutline>
+              </w:rPr>
               <w:br/>
             </w:r>
             <w:r>
@@ -10108,6 +9290,25 @@
               </w:rPr>
               <w:t xml:space="preserve"> </w:t>
             </w:r>
+            <w:r>
+              <w:rPr>
+                <w:rFonts w:ascii="Times New Roman" w:hAnsi="Times New Roman" w:cs="Times New Roman"/>
+                <w:color w:val="000000" w:themeColor="text1"/>
+                <w:sz w:val="24"/>
+                <w:szCs w:val="24"/>
+                <w14:shadow w14:blurRad="38100" w14:dist="19050" w14:dir="2700000" w14:sx="100000" w14:sy="100000" w14:kx="0" w14:ky="0" w14:algn="tl">
+                  <w14:schemeClr w14:val="dk1">
+                    <w14:alpha w14:val="60000"/>
+                  </w14:schemeClr>
+                </w14:shadow>
+                <w14:textOutline w14:w="0" w14:cap="flat" w14:cmpd="sng" w14:algn="ctr">
+                  <w14:noFill/>
+                  <w14:prstDash w14:val="solid"/>
+                  <w14:round/>
+                </w14:textOutline>
+              </w:rPr>
+              <w:t>Discord</w:t>
+            </w:r>
           </w:p>
           <w:p>
             <w:pPr>
@@ -10190,6 +9391,25 @@
                 </w14:textOutline>
               </w:rPr>
             </w:pPr>
+            <w:r>
+              <w:rPr>
+                <w:rFonts w:ascii="Times New Roman" w:hAnsi="Times New Roman" w:cs="Times New Roman"/>
+                <w:color w:val="000000" w:themeColor="text1"/>
+                <w:sz w:val="24"/>
+                <w:szCs w:val="24"/>
+                <w14:shadow w14:blurRad="38100" w14:dist="19050" w14:dir="2700000" w14:sx="100000" w14:sy="100000" w14:kx="0" w14:ky="0" w14:algn="tl">
+                  <w14:schemeClr w14:val="dk1">
+                    <w14:alpha w14:val="60000"/>
+                  </w14:schemeClr>
+                </w14:shadow>
+                <w14:textOutline w14:w="0" w14:cap="flat" w14:cmpd="sng" w14:algn="ctr">
+                  <w14:noFill/>
+                  <w14:prstDash w14:val="solid"/>
+                  <w14:round/>
+                </w14:textOutline>
+              </w:rPr>
+              <w:t xml:space="preserve">Division des use cases </w:t>
+            </w:r>
           </w:p>
           <w:p>
             <w:pPr>
@@ -10360,6 +9580,1045 @@
                       <w:color w:val="000000" w:themeColor="text1"/>
                       <w:sz w:val="24"/>
                       <w:szCs w:val="24"/>
+                      <w:lang w:val="en-GB"/>
+                      <w14:shadow w14:blurRad="38100" w14:dist="19050" w14:dir="2700000" w14:sx="100000" w14:sy="100000" w14:kx="0" w14:ky="0" w14:algn="tl">
+                        <w14:schemeClr w14:val="dk1">
+                          <w14:alpha w14:val="60000"/>
+                        </w14:schemeClr>
+                      </w14:shadow>
+                      <w14:textOutline w14:w="0" w14:cap="flat" w14:cmpd="sng" w14:algn="ctr">
+                        <w14:noFill/>
+                        <w14:prstDash w14:val="solid"/>
+                        <w14:round/>
+                      </w14:textOutline>
+                    </w:rPr>
+                  </w:pPr>
+                  <w:r>
+                    <w:rPr>
+                      <w:color w:val="000000" w:themeColor="text1"/>
+                      <w:sz w:val="24"/>
+                      <w:szCs w:val="24"/>
+                      <w:lang w:val="en-GB"/>
+                      <w14:shadow w14:blurRad="38100" w14:dist="19050" w14:dir="2700000" w14:sx="100000" w14:sy="100000" w14:kx="0" w14:ky="0" w14:algn="tl">
+                        <w14:schemeClr w14:val="dk1">
+                          <w14:alpha w14:val="60000"/>
+                        </w14:schemeClr>
+                      </w14:shadow>
+                      <w14:textOutline w14:w="0" w14:cap="flat" w14:cmpd="sng" w14:algn="ctr">
+                        <w14:noFill/>
+                        <w14:prstDash w14:val="solid"/>
+                        <w14:round/>
+                      </w14:textOutline>
+                    </w:rPr>
+                    <w:t xml:space="preserve">UC_01: Consult Menu  </w:t>
+                  </w:r>
+                  <w:r>
+                    <w:rPr>
+                      <w:color w:val="000000" w:themeColor="text1"/>
+                      <w:sz w:val="24"/>
+                      <w:szCs w:val="24"/>
+                      <w:lang w:val="en-GB"/>
+                      <w14:shadow w14:blurRad="38100" w14:dist="19050" w14:dir="2700000" w14:sx="100000" w14:sy="100000" w14:kx="0" w14:ky="0" w14:algn="tl">
+                        <w14:schemeClr w14:val="dk1">
+                          <w14:alpha w14:val="60000"/>
+                        </w14:schemeClr>
+                      </w14:shadow>
+                      <w14:textOutline w14:w="0" w14:cap="flat" w14:cmpd="sng" w14:algn="ctr">
+                        <w14:noFill/>
+                        <w14:prstDash w14:val="solid"/>
+                        <w14:round/>
+                      </w14:textOutline>
+                    </w:rPr>
+                    <w:sym w:font="Wingdings" w:char="F0E0"/>
+                  </w:r>
+                  <w:r>
+                    <w:rPr>
+                      <w:color w:val="000000" w:themeColor="text1"/>
+                      <w:sz w:val="24"/>
+                      <w:szCs w:val="24"/>
+                      <w:lang w:val="en-GB"/>
+                      <w14:shadow w14:blurRad="38100" w14:dist="19050" w14:dir="2700000" w14:sx="100000" w14:sy="100000" w14:kx="0" w14:ky="0" w14:algn="tl">
+                        <w14:schemeClr w14:val="dk1">
+                          <w14:alpha w14:val="60000"/>
+                        </w14:schemeClr>
+                      </w14:shadow>
+                      <w14:textOutline w14:w="0" w14:cap="flat" w14:cmpd="sng" w14:algn="ctr">
+                        <w14:noFill/>
+                        <w14:prstDash w14:val="solid"/>
+                        <w14:round/>
+                      </w14:textOutline>
+                    </w:rPr>
+                    <w:t xml:space="preserve"> A</w:t>
+                  </w:r>
+                  <w:r>
+                    <w:rPr>
+                      <w:color w:val="000000" w:themeColor="text1"/>
+                      <w:sz w:val="24"/>
+                      <w:szCs w:val="24"/>
+                      <w:lang w:val="en-GB"/>
+                      <w14:shadow w14:blurRad="38100" w14:dist="19050" w14:dir="2700000" w14:sx="100000" w14:sy="100000" w14:kx="0" w14:ky="0" w14:algn="tl">
+                        <w14:schemeClr w14:val="dk1">
+                          <w14:alpha w14:val="60000"/>
+                        </w14:schemeClr>
+                      </w14:shadow>
+                      <w14:textOutline w14:w="0" w14:cap="flat" w14:cmpd="sng" w14:algn="ctr">
+                        <w14:noFill/>
+                        <w14:prstDash w14:val="solid"/>
+                        <w14:round/>
+                      </w14:textOutline>
+                    </w:rPr>
+                    <w:br/>
+                    <w:t xml:space="preserve">UC_02: Create account </w:t>
+                  </w:r>
+                  <w:r>
+                    <w:rPr>
+                      <w:color w:val="000000" w:themeColor="text1"/>
+                      <w:sz w:val="24"/>
+                      <w:szCs w:val="24"/>
+                      <w:lang w:val="en-GB"/>
+                      <w14:shadow w14:blurRad="38100" w14:dist="19050" w14:dir="2700000" w14:sx="100000" w14:sy="100000" w14:kx="0" w14:ky="0" w14:algn="tl">
+                        <w14:schemeClr w14:val="dk1">
+                          <w14:alpha w14:val="60000"/>
+                        </w14:schemeClr>
+                      </w14:shadow>
+                      <w14:textOutline w14:w="0" w14:cap="flat" w14:cmpd="sng" w14:algn="ctr">
+                        <w14:noFill/>
+                        <w14:prstDash w14:val="solid"/>
+                        <w14:round/>
+                      </w14:textOutline>
+                    </w:rPr>
+                    <w:sym w:font="Wingdings" w:char="F0E0"/>
+                  </w:r>
+                  <w:r>
+                    <w:rPr>
+                      <w:color w:val="000000" w:themeColor="text1"/>
+                      <w:sz w:val="24"/>
+                      <w:szCs w:val="24"/>
+                      <w:lang w:val="en-GB"/>
+                      <w14:shadow w14:blurRad="38100" w14:dist="19050" w14:dir="2700000" w14:sx="100000" w14:sy="100000" w14:kx="0" w14:ky="0" w14:algn="tl">
+                        <w14:schemeClr w14:val="dk1">
+                          <w14:alpha w14:val="60000"/>
+                        </w14:schemeClr>
+                      </w14:shadow>
+                      <w14:textOutline w14:w="0" w14:cap="flat" w14:cmpd="sng" w14:algn="ctr">
+                        <w14:noFill/>
+                        <w14:prstDash w14:val="solid"/>
+                        <w14:round/>
+                      </w14:textOutline>
+                    </w:rPr>
+                    <w:t>S</w:t>
+                  </w:r>
+                </w:p>
+                <w:p>
+                  <w:pPr>
+                    <w:rPr>
+                      <w:color w:val="000000" w:themeColor="text1"/>
+                      <w:sz w:val="24"/>
+                      <w:szCs w:val="24"/>
+                      <w:lang w:val="en-GB"/>
+                      <w14:shadow w14:blurRad="38100" w14:dist="19050" w14:dir="2700000" w14:sx="100000" w14:sy="100000" w14:kx="0" w14:ky="0" w14:algn="tl">
+                        <w14:schemeClr w14:val="dk1">
+                          <w14:alpha w14:val="60000"/>
+                        </w14:schemeClr>
+                      </w14:shadow>
+                      <w14:textOutline w14:w="0" w14:cap="flat" w14:cmpd="sng" w14:algn="ctr">
+                        <w14:noFill/>
+                        <w14:prstDash w14:val="solid"/>
+                        <w14:round/>
+                      </w14:textOutline>
+                    </w:rPr>
+                  </w:pPr>
+                  <w:r>
+                    <w:rPr>
+                      <w:color w:val="000000" w:themeColor="text1"/>
+                      <w:sz w:val="24"/>
+                      <w:szCs w:val="24"/>
+                      <w:lang w:val="en-GB"/>
+                      <w14:shadow w14:blurRad="38100" w14:dist="19050" w14:dir="2700000" w14:sx="100000" w14:sy="100000" w14:kx="0" w14:ky="0" w14:algn="tl">
+                        <w14:schemeClr w14:val="dk1">
+                          <w14:alpha w14:val="60000"/>
+                        </w14:schemeClr>
+                      </w14:shadow>
+                      <w14:textOutline w14:w="0" w14:cap="flat" w14:cmpd="sng" w14:algn="ctr">
+                        <w14:noFill/>
+                        <w14:prstDash w14:val="solid"/>
+                        <w14:round/>
+                      </w14:textOutline>
+                    </w:rPr>
+                    <w:t xml:space="preserve">UC_03: Authentication </w:t>
+                  </w:r>
+                  <w:r>
+                    <w:rPr>
+                      <w:color w:val="000000" w:themeColor="text1"/>
+                      <w:sz w:val="24"/>
+                      <w:szCs w:val="24"/>
+                      <w:lang w:val="en-GB"/>
+                      <w14:shadow w14:blurRad="38100" w14:dist="19050" w14:dir="2700000" w14:sx="100000" w14:sy="100000" w14:kx="0" w14:ky="0" w14:algn="tl">
+                        <w14:schemeClr w14:val="dk1">
+                          <w14:alpha w14:val="60000"/>
+                        </w14:schemeClr>
+                      </w14:shadow>
+                      <w14:textOutline w14:w="0" w14:cap="flat" w14:cmpd="sng" w14:algn="ctr">
+                        <w14:noFill/>
+                        <w14:prstDash w14:val="solid"/>
+                        <w14:round/>
+                      </w14:textOutline>
+                    </w:rPr>
+                    <w:sym w:font="Wingdings" w:char="F0E0"/>
+                  </w:r>
+                  <w:r>
+                    <w:rPr>
+                      <w:color w:val="000000" w:themeColor="text1"/>
+                      <w:sz w:val="24"/>
+                      <w:szCs w:val="24"/>
+                      <w:lang w:val="en-GB"/>
+                      <w14:shadow w14:blurRad="38100" w14:dist="19050" w14:dir="2700000" w14:sx="100000" w14:sy="100000" w14:kx="0" w14:ky="0" w14:algn="tl">
+                        <w14:schemeClr w14:val="dk1">
+                          <w14:alpha w14:val="60000"/>
+                        </w14:schemeClr>
+                      </w14:shadow>
+                      <w14:textOutline w14:w="0" w14:cap="flat" w14:cmpd="sng" w14:algn="ctr">
+                        <w14:noFill/>
+                        <w14:prstDash w14:val="solid"/>
+                        <w14:round/>
+                      </w14:textOutline>
+                    </w:rPr>
+                    <w:t xml:space="preserve"> A</w:t>
+                  </w:r>
+                  <w:r>
+                    <w:rPr>
+                      <w:color w:val="000000" w:themeColor="text1"/>
+                      <w:sz w:val="24"/>
+                      <w:szCs w:val="24"/>
+                      <w:lang w:val="en-GB"/>
+                      <w14:shadow w14:blurRad="38100" w14:dist="19050" w14:dir="2700000" w14:sx="100000" w14:sy="100000" w14:kx="0" w14:ky="0" w14:algn="tl">
+                        <w14:schemeClr w14:val="dk1">
+                          <w14:alpha w14:val="60000"/>
+                        </w14:schemeClr>
+                      </w14:shadow>
+                      <w14:textOutline w14:w="0" w14:cap="flat" w14:cmpd="sng" w14:algn="ctr">
+                        <w14:noFill/>
+                        <w14:prstDash w14:val="solid"/>
+                        <w14:round/>
+                      </w14:textOutline>
+                    </w:rPr>
+                    <w:br/>
+                    <w:t xml:space="preserve">UC_04: Add item to cart </w:t>
+                  </w:r>
+                  <w:r>
+                    <w:rPr>
+                      <w:color w:val="000000" w:themeColor="text1"/>
+                      <w:sz w:val="24"/>
+                      <w:szCs w:val="24"/>
+                      <w:lang w:val="en-GB"/>
+                      <w14:shadow w14:blurRad="38100" w14:dist="19050" w14:dir="2700000" w14:sx="100000" w14:sy="100000" w14:kx="0" w14:ky="0" w14:algn="tl">
+                        <w14:schemeClr w14:val="dk1">
+                          <w14:alpha w14:val="60000"/>
+                        </w14:schemeClr>
+                      </w14:shadow>
+                      <w14:textOutline w14:w="0" w14:cap="flat" w14:cmpd="sng" w14:algn="ctr">
+                        <w14:noFill/>
+                        <w14:prstDash w14:val="solid"/>
+                        <w14:round/>
+                      </w14:textOutline>
+                    </w:rPr>
+                    <w:sym w:font="Wingdings" w:char="F0E0"/>
+                  </w:r>
+                  <w:r>
+                    <w:rPr>
+                      <w:color w:val="000000" w:themeColor="text1"/>
+                      <w:sz w:val="24"/>
+                      <w:szCs w:val="24"/>
+                      <w:lang w:val="en-GB"/>
+                      <w14:shadow w14:blurRad="38100" w14:dist="19050" w14:dir="2700000" w14:sx="100000" w14:sy="100000" w14:kx="0" w14:ky="0" w14:algn="tl">
+                        <w14:schemeClr w14:val="dk1">
+                          <w14:alpha w14:val="60000"/>
+                        </w14:schemeClr>
+                      </w14:shadow>
+                      <w14:textOutline w14:w="0" w14:cap="flat" w14:cmpd="sng" w14:algn="ctr">
+                        <w14:noFill/>
+                        <w14:prstDash w14:val="solid"/>
+                        <w14:round/>
+                      </w14:textOutline>
+                    </w:rPr>
+                    <w:t xml:space="preserve"> S</w:t>
+                  </w:r>
+                  <w:r>
+                    <w:rPr>
+                      <w:color w:val="000000" w:themeColor="text1"/>
+                      <w:sz w:val="24"/>
+                      <w:szCs w:val="24"/>
+                      <w:lang w:val="en-GB"/>
+                      <w14:shadow w14:blurRad="38100" w14:dist="19050" w14:dir="2700000" w14:sx="100000" w14:sy="100000" w14:kx="0" w14:ky="0" w14:algn="tl">
+                        <w14:schemeClr w14:val="dk1">
+                          <w14:alpha w14:val="60000"/>
+                        </w14:schemeClr>
+                      </w14:shadow>
+                      <w14:textOutline w14:w="0" w14:cap="flat" w14:cmpd="sng" w14:algn="ctr">
+                        <w14:noFill/>
+                        <w14:prstDash w14:val="solid"/>
+                        <w14:round/>
+                      </w14:textOutline>
+                    </w:rPr>
+                    <w:br/>
+                    <w:t xml:space="preserve">UC_05: Consult cart </w:t>
+                  </w:r>
+                  <w:r>
+                    <w:rPr>
+                      <w:color w:val="000000" w:themeColor="text1"/>
+                      <w:sz w:val="24"/>
+                      <w:szCs w:val="24"/>
+                      <w:lang w:val="en-GB"/>
+                      <w14:shadow w14:blurRad="38100" w14:dist="19050" w14:dir="2700000" w14:sx="100000" w14:sy="100000" w14:kx="0" w14:ky="0" w14:algn="tl">
+                        <w14:schemeClr w14:val="dk1">
+                          <w14:alpha w14:val="60000"/>
+                        </w14:schemeClr>
+                      </w14:shadow>
+                      <w14:textOutline w14:w="0" w14:cap="flat" w14:cmpd="sng" w14:algn="ctr">
+                        <w14:noFill/>
+                        <w14:prstDash w14:val="solid"/>
+                        <w14:round/>
+                      </w14:textOutline>
+                    </w:rPr>
+                    <w:sym w:font="Wingdings" w:char="F0E0"/>
+                  </w:r>
+                  <w:r>
+                    <w:rPr>
+                      <w:color w:val="000000" w:themeColor="text1"/>
+                      <w:sz w:val="24"/>
+                      <w:szCs w:val="24"/>
+                      <w:lang w:val="en-GB"/>
+                      <w14:shadow w14:blurRad="38100" w14:dist="19050" w14:dir="2700000" w14:sx="100000" w14:sy="100000" w14:kx="0" w14:ky="0" w14:algn="tl">
+                        <w14:schemeClr w14:val="dk1">
+                          <w14:alpha w14:val="60000"/>
+                        </w14:schemeClr>
+                      </w14:shadow>
+                      <w14:textOutline w14:w="0" w14:cap="flat" w14:cmpd="sng" w14:algn="ctr">
+                        <w14:noFill/>
+                        <w14:prstDash w14:val="solid"/>
+                        <w14:round/>
+                      </w14:textOutline>
+                    </w:rPr>
+                    <w:t xml:space="preserve"> A</w:t>
+                  </w:r>
+                </w:p>
+                <w:p>
+                  <w:pPr>
+                    <w:rPr>
+                      <w:color w:val="000000" w:themeColor="text1"/>
+                      <w:sz w:val="24"/>
+                      <w:szCs w:val="24"/>
+                      <w:lang w:val="en-GB"/>
+                      <w14:shadow w14:blurRad="38100" w14:dist="19050" w14:dir="2700000" w14:sx="100000" w14:sy="100000" w14:kx="0" w14:ky="0" w14:algn="tl">
+                        <w14:schemeClr w14:val="dk1">
+                          <w14:alpha w14:val="60000"/>
+                        </w14:schemeClr>
+                      </w14:shadow>
+                      <w14:textOutline w14:w="0" w14:cap="flat" w14:cmpd="sng" w14:algn="ctr">
+                        <w14:noFill/>
+                        <w14:prstDash w14:val="solid"/>
+                        <w14:round/>
+                      </w14:textOutline>
+                    </w:rPr>
+                  </w:pPr>
+                  <w:r>
+                    <w:rPr>
+                      <w:color w:val="000000" w:themeColor="text1"/>
+                      <w:sz w:val="24"/>
+                      <w:szCs w:val="24"/>
+                      <w:lang w:val="en-GB"/>
+                      <w14:shadow w14:blurRad="38100" w14:dist="19050" w14:dir="2700000" w14:sx="100000" w14:sy="100000" w14:kx="0" w14:ky="0" w14:algn="tl">
+                        <w14:schemeClr w14:val="dk1">
+                          <w14:alpha w14:val="60000"/>
+                        </w14:schemeClr>
+                      </w14:shadow>
+                      <w14:textOutline w14:w="0" w14:cap="flat" w14:cmpd="sng" w14:algn="ctr">
+                        <w14:noFill/>
+                        <w14:prstDash w14:val="solid"/>
+                        <w14:round/>
+                      </w14:textOutline>
+                    </w:rPr>
+                    <w:t xml:space="preserve">UC_06: Order </w:t>
+                  </w:r>
+                  <w:r>
+                    <w:rPr>
+                      <w:color w:val="000000" w:themeColor="text1"/>
+                      <w:sz w:val="24"/>
+                      <w:szCs w:val="24"/>
+                      <w:lang w:val="en-GB"/>
+                      <w14:shadow w14:blurRad="38100" w14:dist="19050" w14:dir="2700000" w14:sx="100000" w14:sy="100000" w14:kx="0" w14:ky="0" w14:algn="tl">
+                        <w14:schemeClr w14:val="dk1">
+                          <w14:alpha w14:val="60000"/>
+                        </w14:schemeClr>
+                      </w14:shadow>
+                      <w14:textOutline w14:w="0" w14:cap="flat" w14:cmpd="sng" w14:algn="ctr">
+                        <w14:noFill/>
+                        <w14:prstDash w14:val="solid"/>
+                        <w14:round/>
+                      </w14:textOutline>
+                    </w:rPr>
+                    <w:sym w:font="Wingdings" w:char="F0E0"/>
+                  </w:r>
+                  <w:r>
+                    <w:rPr>
+                      <w:color w:val="000000" w:themeColor="text1"/>
+                      <w:sz w:val="24"/>
+                      <w:szCs w:val="24"/>
+                      <w:lang w:val="en-GB"/>
+                      <w14:shadow w14:blurRad="38100" w14:dist="19050" w14:dir="2700000" w14:sx="100000" w14:sy="100000" w14:kx="0" w14:ky="0" w14:algn="tl">
+                        <w14:schemeClr w14:val="dk1">
+                          <w14:alpha w14:val="60000"/>
+                        </w14:schemeClr>
+                      </w14:shadow>
+                      <w14:textOutline w14:w="0" w14:cap="flat" w14:cmpd="sng" w14:algn="ctr">
+                        <w14:noFill/>
+                        <w14:prstDash w14:val="solid"/>
+                        <w14:round/>
+                      </w14:textOutline>
+                    </w:rPr>
+                    <w:t xml:space="preserve"> S</w:t>
+                  </w:r>
+                </w:p>
+                <w:p>
+                  <w:pPr>
+                    <w:rPr>
+                      <w:color w:val="000000" w:themeColor="text1"/>
+                      <w:sz w:val="24"/>
+                      <w:szCs w:val="24"/>
+                      <w:lang w:val="en-GB"/>
+                      <w14:shadow w14:blurRad="38100" w14:dist="19050" w14:dir="2700000" w14:sx="100000" w14:sy="100000" w14:kx="0" w14:ky="0" w14:algn="tl">
+                        <w14:schemeClr w14:val="dk1">
+                          <w14:alpha w14:val="60000"/>
+                        </w14:schemeClr>
+                      </w14:shadow>
+                      <w14:textOutline w14:w="0" w14:cap="flat" w14:cmpd="sng" w14:algn="ctr">
+                        <w14:noFill/>
+                        <w14:prstDash w14:val="solid"/>
+                        <w14:round/>
+                      </w14:textOutline>
+                    </w:rPr>
+                  </w:pPr>
+                  <w:r>
+                    <w:rPr>
+                      <w:color w:val="000000" w:themeColor="text1"/>
+                      <w:sz w:val="24"/>
+                      <w:szCs w:val="24"/>
+                      <w:lang w:val="en-GB"/>
+                      <w14:shadow w14:blurRad="38100" w14:dist="19050" w14:dir="2700000" w14:sx="100000" w14:sy="100000" w14:kx="0" w14:ky="0" w14:algn="tl">
+                        <w14:schemeClr w14:val="dk1">
+                          <w14:alpha w14:val="60000"/>
+                        </w14:schemeClr>
+                      </w14:shadow>
+                      <w14:textOutline w14:w="0" w14:cap="flat" w14:cmpd="sng" w14:algn="ctr">
+                        <w14:noFill/>
+                        <w14:prstDash w14:val="solid"/>
+                        <w14:round/>
+                      </w14:textOutline>
+                    </w:rPr>
+                    <w:t xml:space="preserve">UC_07: Give an opinion </w:t>
+                  </w:r>
+                  <w:r>
+                    <w:rPr>
+                      <w:color w:val="000000" w:themeColor="text1"/>
+                      <w:sz w:val="24"/>
+                      <w:szCs w:val="24"/>
+                      <w:lang w:val="en-GB"/>
+                      <w14:shadow w14:blurRad="38100" w14:dist="19050" w14:dir="2700000" w14:sx="100000" w14:sy="100000" w14:kx="0" w14:ky="0" w14:algn="tl">
+                        <w14:schemeClr w14:val="dk1">
+                          <w14:alpha w14:val="60000"/>
+                        </w14:schemeClr>
+                      </w14:shadow>
+                      <w14:textOutline w14:w="0" w14:cap="flat" w14:cmpd="sng" w14:algn="ctr">
+                        <w14:noFill/>
+                        <w14:prstDash w14:val="solid"/>
+                        <w14:round/>
+                      </w14:textOutline>
+                    </w:rPr>
+                    <w:sym w:font="Wingdings" w:char="F0E0"/>
+                  </w:r>
+                  <w:r>
+                    <w:rPr>
+                      <w:color w:val="000000" w:themeColor="text1"/>
+                      <w:sz w:val="24"/>
+                      <w:szCs w:val="24"/>
+                      <w:lang w:val="en-GB"/>
+                      <w14:shadow w14:blurRad="38100" w14:dist="19050" w14:dir="2700000" w14:sx="100000" w14:sy="100000" w14:kx="0" w14:ky="0" w14:algn="tl">
+                        <w14:schemeClr w14:val="dk1">
+                          <w14:alpha w14:val="60000"/>
+                        </w14:schemeClr>
+                      </w14:shadow>
+                      <w14:textOutline w14:w="0" w14:cap="flat" w14:cmpd="sng" w14:algn="ctr">
+                        <w14:noFill/>
+                        <w14:prstDash w14:val="solid"/>
+                        <w14:round/>
+                      </w14:textOutline>
+                    </w:rPr>
+                    <w:t xml:space="preserve"> A</w:t>
+                  </w:r>
+                </w:p>
+                <w:p>
+                  <w:pPr>
+                    <w:rPr>
+                      <w:color w:val="000000" w:themeColor="text1"/>
+                      <w:sz w:val="24"/>
+                      <w:szCs w:val="24"/>
+                      <w:lang w:val="en-GB"/>
+                      <w14:shadow w14:blurRad="38100" w14:dist="19050" w14:dir="2700000" w14:sx="100000" w14:sy="100000" w14:kx="0" w14:ky="0" w14:algn="tl">
+                        <w14:schemeClr w14:val="dk1">
+                          <w14:alpha w14:val="60000"/>
+                        </w14:schemeClr>
+                      </w14:shadow>
+                      <w14:textOutline w14:w="0" w14:cap="flat" w14:cmpd="sng" w14:algn="ctr">
+                        <w14:noFill/>
+                        <w14:prstDash w14:val="solid"/>
+                        <w14:round/>
+                      </w14:textOutline>
+                    </w:rPr>
+                  </w:pPr>
+                  <w:r>
+                    <w:rPr>
+                      <w:color w:val="000000" w:themeColor="text1"/>
+                      <w:sz w:val="24"/>
+                      <w:szCs w:val="24"/>
+                      <w:lang w:val="en-GB"/>
+                      <w14:shadow w14:blurRad="38100" w14:dist="19050" w14:dir="2700000" w14:sx="100000" w14:sy="100000" w14:kx="0" w14:ky="0" w14:algn="tl">
+                        <w14:schemeClr w14:val="dk1">
+                          <w14:alpha w14:val="60000"/>
+                        </w14:schemeClr>
+                      </w14:shadow>
+                      <w14:textOutline w14:w="0" w14:cap="flat" w14:cmpd="sng" w14:algn="ctr">
+                        <w14:noFill/>
+                        <w14:prstDash w14:val="solid"/>
+                        <w14:round/>
+                      </w14:textOutline>
+                    </w:rPr>
+                    <w:t>UC_08: Consult Orders</w:t>
+                  </w:r>
+                  <w:r>
+                    <w:rPr>
+                      <w:color w:val="000000" w:themeColor="text1"/>
+                      <w:sz w:val="24"/>
+                      <w:szCs w:val="24"/>
+                      <w:lang w:val="en-GB"/>
+                      <w14:shadow w14:blurRad="38100" w14:dist="19050" w14:dir="2700000" w14:sx="100000" w14:sy="100000" w14:kx="0" w14:ky="0" w14:algn="tl">
+                        <w14:schemeClr w14:val="dk1">
+                          <w14:alpha w14:val="60000"/>
+                        </w14:schemeClr>
+                      </w14:shadow>
+                      <w14:textOutline w14:w="0" w14:cap="flat" w14:cmpd="sng" w14:algn="ctr">
+                        <w14:noFill/>
+                        <w14:prstDash w14:val="solid"/>
+                        <w14:round/>
+                      </w14:textOutline>
+                    </w:rPr>
+                    <w:t xml:space="preserve"> </w:t>
+                  </w:r>
+                  <w:r>
+                    <w:rPr>
+                      <w:color w:val="000000" w:themeColor="text1"/>
+                      <w:sz w:val="24"/>
+                      <w:szCs w:val="24"/>
+                      <w:lang w:val="en-GB"/>
+                      <w14:shadow w14:blurRad="38100" w14:dist="19050" w14:dir="2700000" w14:sx="100000" w14:sy="100000" w14:kx="0" w14:ky="0" w14:algn="tl">
+                        <w14:schemeClr w14:val="dk1">
+                          <w14:alpha w14:val="60000"/>
+                        </w14:schemeClr>
+                      </w14:shadow>
+                      <w14:textOutline w14:w="0" w14:cap="flat" w14:cmpd="sng" w14:algn="ctr">
+                        <w14:noFill/>
+                        <w14:prstDash w14:val="solid"/>
+                        <w14:round/>
+                      </w14:textOutline>
+                    </w:rPr>
+                    <w:sym w:font="Wingdings" w:char="F0E0"/>
+                  </w:r>
+                  <w:r>
+                    <w:rPr>
+                      <w:color w:val="000000" w:themeColor="text1"/>
+                      <w:sz w:val="24"/>
+                      <w:szCs w:val="24"/>
+                      <w:lang w:val="en-GB"/>
+                      <w14:shadow w14:blurRad="38100" w14:dist="19050" w14:dir="2700000" w14:sx="100000" w14:sy="100000" w14:kx="0" w14:ky="0" w14:algn="tl">
+                        <w14:schemeClr w14:val="dk1">
+                          <w14:alpha w14:val="60000"/>
+                        </w14:schemeClr>
+                      </w14:shadow>
+                      <w14:textOutline w14:w="0" w14:cap="flat" w14:cmpd="sng" w14:algn="ctr">
+                        <w14:noFill/>
+                        <w14:prstDash w14:val="solid"/>
+                        <w14:round/>
+                      </w14:textOutline>
+                    </w:rPr>
+                    <w:t xml:space="preserve"> A</w:t>
+                  </w:r>
+                  <w:r>
+                    <w:rPr>
+                      <w:color w:val="000000" w:themeColor="text1"/>
+                      <w:sz w:val="24"/>
+                      <w:szCs w:val="24"/>
+                      <w:lang w:val="en-GB"/>
+                      <w14:shadow w14:blurRad="38100" w14:dist="19050" w14:dir="2700000" w14:sx="100000" w14:sy="100000" w14:kx="0" w14:ky="0" w14:algn="tl">
+                        <w14:schemeClr w14:val="dk1">
+                          <w14:alpha w14:val="60000"/>
+                        </w14:schemeClr>
+                      </w14:shadow>
+                      <w14:textOutline w14:w="0" w14:cap="flat" w14:cmpd="sng" w14:algn="ctr">
+                        <w14:noFill/>
+                        <w14:prstDash w14:val="solid"/>
+                        <w14:round/>
+                      </w14:textOutline>
+                    </w:rPr>
+                    <w:br/>
+                    <w:t>UC_0</w:t>
+                  </w:r>
+                  <w:r>
+                    <w:rPr>
+                      <w:color w:val="000000" w:themeColor="text1"/>
+                      <w:sz w:val="24"/>
+                      <w:szCs w:val="24"/>
+                      <w:lang w:val="en-GB"/>
+                      <w14:shadow w14:blurRad="38100" w14:dist="19050" w14:dir="2700000" w14:sx="100000" w14:sy="100000" w14:kx="0" w14:ky="0" w14:algn="tl">
+                        <w14:schemeClr w14:val="dk1">
+                          <w14:alpha w14:val="60000"/>
+                        </w14:schemeClr>
+                      </w14:shadow>
+                      <w14:textOutline w14:w="0" w14:cap="flat" w14:cmpd="sng" w14:algn="ctr">
+                        <w14:noFill/>
+                        <w14:prstDash w14:val="solid"/>
+                        <w14:round/>
+                      </w14:textOutline>
+                    </w:rPr>
+                    <w:t>9</w:t>
+                  </w:r>
+                  <w:r>
+                    <w:rPr>
+                      <w:color w:val="000000" w:themeColor="text1"/>
+                      <w:sz w:val="24"/>
+                      <w:szCs w:val="24"/>
+                      <w:lang w:val="en-GB"/>
+                      <w14:shadow w14:blurRad="38100" w14:dist="19050" w14:dir="2700000" w14:sx="100000" w14:sy="100000" w14:kx="0" w14:ky="0" w14:algn="tl">
+                        <w14:schemeClr w14:val="dk1">
+                          <w14:alpha w14:val="60000"/>
+                        </w14:schemeClr>
+                      </w14:shadow>
+                      <w14:textOutline w14:w="0" w14:cap="flat" w14:cmpd="sng" w14:algn="ctr">
+                        <w14:noFill/>
+                        <w14:prstDash w14:val="solid"/>
+                        <w14:round/>
+                      </w14:textOutline>
+                    </w:rPr>
+                    <w:t xml:space="preserve">: Manage Account </w:t>
+                  </w:r>
+                  <w:r>
+                    <w:rPr>
+                      <w:color w:val="000000" w:themeColor="text1"/>
+                      <w:sz w:val="24"/>
+                      <w:szCs w:val="24"/>
+                      <w:lang w:val="en-GB"/>
+                      <w14:shadow w14:blurRad="38100" w14:dist="19050" w14:dir="2700000" w14:sx="100000" w14:sy="100000" w14:kx="0" w14:ky="0" w14:algn="tl">
+                        <w14:schemeClr w14:val="dk1">
+                          <w14:alpha w14:val="60000"/>
+                        </w14:schemeClr>
+                      </w14:shadow>
+                      <w14:textOutline w14:w="0" w14:cap="flat" w14:cmpd="sng" w14:algn="ctr">
+                        <w14:noFill/>
+                        <w14:prstDash w14:val="solid"/>
+                        <w14:round/>
+                      </w14:textOutline>
+                    </w:rPr>
+                    <w:sym w:font="Wingdings" w:char="F0E0"/>
+                  </w:r>
+                  <w:r>
+                    <w:rPr>
+                      <w:color w:val="000000" w:themeColor="text1"/>
+                      <w:sz w:val="24"/>
+                      <w:szCs w:val="24"/>
+                      <w:lang w:val="en-GB"/>
+                      <w14:shadow w14:blurRad="38100" w14:dist="19050" w14:dir="2700000" w14:sx="100000" w14:sy="100000" w14:kx="0" w14:ky="0" w14:algn="tl">
+                        <w14:schemeClr w14:val="dk1">
+                          <w14:alpha w14:val="60000"/>
+                        </w14:schemeClr>
+                      </w14:shadow>
+                      <w14:textOutline w14:w="0" w14:cap="flat" w14:cmpd="sng" w14:algn="ctr">
+                        <w14:noFill/>
+                        <w14:prstDash w14:val="solid"/>
+                        <w14:round/>
+                      </w14:textOutline>
+                    </w:rPr>
+                    <w:t xml:space="preserve"> S</w:t>
+                  </w:r>
+                </w:p>
+                <w:p>
+                  <w:pPr>
+                    <w:rPr>
+                      <w:color w:val="000000" w:themeColor="text1"/>
+                      <w:sz w:val="24"/>
+                      <w:szCs w:val="24"/>
+                      <w:lang w:val="en-GB"/>
+                      <w14:shadow w14:blurRad="38100" w14:dist="19050" w14:dir="2700000" w14:sx="100000" w14:sy="100000" w14:kx="0" w14:ky="0" w14:algn="tl">
+                        <w14:schemeClr w14:val="dk1">
+                          <w14:alpha w14:val="60000"/>
+                        </w14:schemeClr>
+                      </w14:shadow>
+                      <w14:textOutline w14:w="0" w14:cap="flat" w14:cmpd="sng" w14:algn="ctr">
+                        <w14:noFill/>
+                        <w14:prstDash w14:val="solid"/>
+                        <w14:round/>
+                      </w14:textOutline>
+                    </w:rPr>
+                  </w:pPr>
+                  <w:r>
+                    <w:rPr>
+                      <w:color w:val="000000" w:themeColor="text1"/>
+                      <w:sz w:val="24"/>
+                      <w:szCs w:val="24"/>
+                      <w:lang w:val="en-GB"/>
+                      <w14:shadow w14:blurRad="38100" w14:dist="19050" w14:dir="2700000" w14:sx="100000" w14:sy="100000" w14:kx="0" w14:ky="0" w14:algn="tl">
+                        <w14:schemeClr w14:val="dk1">
+                          <w14:alpha w14:val="60000"/>
+                        </w14:schemeClr>
+                      </w14:shadow>
+                      <w14:textOutline w14:w="0" w14:cap="flat" w14:cmpd="sng" w14:algn="ctr">
+                        <w14:noFill/>
+                        <w14:prstDash w14:val="solid"/>
+                        <w14:round/>
+                      </w14:textOutline>
+                    </w:rPr>
+                    <w:t>UC_</w:t>
+                  </w:r>
+                  <w:r>
+                    <w:rPr>
+                      <w:color w:val="000000" w:themeColor="text1"/>
+                      <w:sz w:val="24"/>
+                      <w:szCs w:val="24"/>
+                      <w:lang w:val="en-GB"/>
+                      <w14:shadow w14:blurRad="38100" w14:dist="19050" w14:dir="2700000" w14:sx="100000" w14:sy="100000" w14:kx="0" w14:ky="0" w14:algn="tl">
+                        <w14:schemeClr w14:val="dk1">
+                          <w14:alpha w14:val="60000"/>
+                        </w14:schemeClr>
+                      </w14:shadow>
+                      <w14:textOutline w14:w="0" w14:cap="flat" w14:cmpd="sng" w14:algn="ctr">
+                        <w14:noFill/>
+                        <w14:prstDash w14:val="solid"/>
+                        <w14:round/>
+                      </w14:textOutline>
+                    </w:rPr>
+                    <w:t>10</w:t>
+                  </w:r>
+                  <w:r>
+                    <w:rPr>
+                      <w:color w:val="000000" w:themeColor="text1"/>
+                      <w:sz w:val="24"/>
+                      <w:szCs w:val="24"/>
+                      <w:lang w:val="en-GB"/>
+                      <w14:shadow w14:blurRad="38100" w14:dist="19050" w14:dir="2700000" w14:sx="100000" w14:sy="100000" w14:kx="0" w14:ky="0" w14:algn="tl">
+                        <w14:schemeClr w14:val="dk1">
+                          <w14:alpha w14:val="60000"/>
+                        </w14:schemeClr>
+                      </w14:shadow>
+                      <w14:textOutline w14:w="0" w14:cap="flat" w14:cmpd="sng" w14:algn="ctr">
+                        <w14:noFill/>
+                        <w14:prstDash w14:val="solid"/>
+                        <w14:round/>
+                      </w14:textOutline>
+                    </w:rPr>
+                    <w:t>: Sign Restaurant</w:t>
+                  </w:r>
+                  <w:r>
+                    <w:rPr>
+                      <w:color w:val="000000" w:themeColor="text1"/>
+                      <w:sz w:val="24"/>
+                      <w:szCs w:val="24"/>
+                      <w:lang w:val="en-GB"/>
+                      <w14:shadow w14:blurRad="38100" w14:dist="19050" w14:dir="2700000" w14:sx="100000" w14:sy="100000" w14:kx="0" w14:ky="0" w14:algn="tl">
+                        <w14:schemeClr w14:val="dk1">
+                          <w14:alpha w14:val="60000"/>
+                        </w14:schemeClr>
+                      </w14:shadow>
+                      <w14:textOutline w14:w="0" w14:cap="flat" w14:cmpd="sng" w14:algn="ctr">
+                        <w14:noFill/>
+                        <w14:prstDash w14:val="solid"/>
+                        <w14:round/>
+                      </w14:textOutline>
+                    </w:rPr>
+                    <w:sym w:font="Wingdings" w:char="F0E0"/>
+                  </w:r>
+                  <w:r>
+                    <w:rPr>
+                      <w:color w:val="000000" w:themeColor="text1"/>
+                      <w:sz w:val="24"/>
+                      <w:szCs w:val="24"/>
+                      <w:lang w:val="en-GB"/>
+                      <w14:shadow w14:blurRad="38100" w14:dist="19050" w14:dir="2700000" w14:sx="100000" w14:sy="100000" w14:kx="0" w14:ky="0" w14:algn="tl">
+                        <w14:schemeClr w14:val="dk1">
+                          <w14:alpha w14:val="60000"/>
+                        </w14:schemeClr>
+                      </w14:shadow>
+                      <w14:textOutline w14:w="0" w14:cap="flat" w14:cmpd="sng" w14:algn="ctr">
+                        <w14:noFill/>
+                        <w14:prstDash w14:val="solid"/>
+                        <w14:round/>
+                      </w14:textOutline>
+                    </w:rPr>
+                    <w:t xml:space="preserve"> A</w:t>
+                  </w:r>
+                </w:p>
+                <w:p>
+                  <w:pPr>
+                    <w:rPr>
+                      <w:color w:val="000000" w:themeColor="text1"/>
+                      <w:sz w:val="24"/>
+                      <w:szCs w:val="24"/>
+                      <w:lang w:val="en-GB"/>
+                      <w14:shadow w14:blurRad="38100" w14:dist="19050" w14:dir="2700000" w14:sx="100000" w14:sy="100000" w14:kx="0" w14:ky="0" w14:algn="tl">
+                        <w14:schemeClr w14:val="dk1">
+                          <w14:alpha w14:val="60000"/>
+                        </w14:schemeClr>
+                      </w14:shadow>
+                      <w14:textOutline w14:w="0" w14:cap="flat" w14:cmpd="sng" w14:algn="ctr">
+                        <w14:noFill/>
+                        <w14:prstDash w14:val="solid"/>
+                        <w14:round/>
+                      </w14:textOutline>
+                    </w:rPr>
+                  </w:pPr>
+                  <w:r>
+                    <w:rPr>
+                      <w:color w:val="000000" w:themeColor="text1"/>
+                      <w:sz w:val="24"/>
+                      <w:szCs w:val="24"/>
+                      <w:lang w:val="en-GB"/>
+                      <w14:shadow w14:blurRad="38100" w14:dist="19050" w14:dir="2700000" w14:sx="100000" w14:sy="100000" w14:kx="0" w14:ky="0" w14:algn="tl">
+                        <w14:schemeClr w14:val="dk1">
+                          <w14:alpha w14:val="60000"/>
+                        </w14:schemeClr>
+                      </w14:shadow>
+                      <w14:textOutline w14:w="0" w14:cap="flat" w14:cmpd="sng" w14:algn="ctr">
+                        <w14:noFill/>
+                        <w14:prstDash w14:val="solid"/>
+                        <w14:round/>
+                      </w14:textOutline>
+                    </w:rPr>
+                    <w:t>UC_1</w:t>
+                  </w:r>
+                  <w:r>
+                    <w:rPr>
+                      <w:color w:val="000000" w:themeColor="text1"/>
+                      <w:sz w:val="24"/>
+                      <w:szCs w:val="24"/>
+                      <w:lang w:val="en-GB"/>
+                      <w14:shadow w14:blurRad="38100" w14:dist="19050" w14:dir="2700000" w14:sx="100000" w14:sy="100000" w14:kx="0" w14:ky="0" w14:algn="tl">
+                        <w14:schemeClr w14:val="dk1">
+                          <w14:alpha w14:val="60000"/>
+                        </w14:schemeClr>
+                      </w14:shadow>
+                      <w14:textOutline w14:w="0" w14:cap="flat" w14:cmpd="sng" w14:algn="ctr">
+                        <w14:noFill/>
+                        <w14:prstDash w14:val="solid"/>
+                        <w14:round/>
+                      </w14:textOutline>
+                    </w:rPr>
+                    <w:t>1</w:t>
+                  </w:r>
+                  <w:r>
+                    <w:rPr>
+                      <w:color w:val="000000" w:themeColor="text1"/>
+                      <w:sz w:val="24"/>
+                      <w:szCs w:val="24"/>
+                      <w:lang w:val="en-GB"/>
+                      <w14:shadow w14:blurRad="38100" w14:dist="19050" w14:dir="2700000" w14:sx="100000" w14:sy="100000" w14:kx="0" w14:ky="0" w14:algn="tl">
+                        <w14:schemeClr w14:val="dk1">
+                          <w14:alpha w14:val="60000"/>
+                        </w14:schemeClr>
+                      </w14:shadow>
+                      <w14:textOutline w14:w="0" w14:cap="flat" w14:cmpd="sng" w14:algn="ctr">
+                        <w14:noFill/>
+                        <w14:prstDash w14:val="solid"/>
+                        <w14:round/>
+                      </w14:textOutline>
+                    </w:rPr>
+                    <w:t xml:space="preserve">: Manage Orders </w:t>
+                  </w:r>
+                  <w:r>
+                    <w:rPr>
+                      <w:color w:val="000000" w:themeColor="text1"/>
+                      <w:sz w:val="24"/>
+                      <w:szCs w:val="24"/>
+                      <w:lang w:val="en-GB"/>
+                      <w14:shadow w14:blurRad="38100" w14:dist="19050" w14:dir="2700000" w14:sx="100000" w14:sy="100000" w14:kx="0" w14:ky="0" w14:algn="tl">
+                        <w14:schemeClr w14:val="dk1">
+                          <w14:alpha w14:val="60000"/>
+                        </w14:schemeClr>
+                      </w14:shadow>
+                      <w14:textOutline w14:w="0" w14:cap="flat" w14:cmpd="sng" w14:algn="ctr">
+                        <w14:noFill/>
+                        <w14:prstDash w14:val="solid"/>
+                        <w14:round/>
+                      </w14:textOutline>
+                    </w:rPr>
+                    <w:sym w:font="Wingdings" w:char="F0E0"/>
+                  </w:r>
+                  <w:r>
+                    <w:rPr>
+                      <w:color w:val="000000" w:themeColor="text1"/>
+                      <w:sz w:val="24"/>
+                      <w:szCs w:val="24"/>
+                      <w:lang w:val="en-GB"/>
+                      <w14:shadow w14:blurRad="38100" w14:dist="19050" w14:dir="2700000" w14:sx="100000" w14:sy="100000" w14:kx="0" w14:ky="0" w14:algn="tl">
+                        <w14:schemeClr w14:val="dk1">
+                          <w14:alpha w14:val="60000"/>
+                        </w14:schemeClr>
+                      </w14:shadow>
+                      <w14:textOutline w14:w="0" w14:cap="flat" w14:cmpd="sng" w14:algn="ctr">
+                        <w14:noFill/>
+                        <w14:prstDash w14:val="solid"/>
+                        <w14:round/>
+                      </w14:textOutline>
+                    </w:rPr>
+                    <w:t xml:space="preserve"> S</w:t>
+                  </w:r>
+                  <w:r>
+                    <w:rPr>
+                      <w:color w:val="000000" w:themeColor="text1"/>
+                      <w:sz w:val="24"/>
+                      <w:szCs w:val="24"/>
+                      <w:lang w:val="en-GB"/>
+                      <w14:shadow w14:blurRad="38100" w14:dist="19050" w14:dir="2700000" w14:sx="100000" w14:sy="100000" w14:kx="0" w14:ky="0" w14:algn="tl">
+                        <w14:schemeClr w14:val="dk1">
+                          <w14:alpha w14:val="60000"/>
+                        </w14:schemeClr>
+                      </w14:shadow>
+                      <w14:textOutline w14:w="0" w14:cap="flat" w14:cmpd="sng" w14:algn="ctr">
+                        <w14:noFill/>
+                        <w14:prstDash w14:val="solid"/>
+                        <w14:round/>
+                      </w14:textOutline>
+                    </w:rPr>
+                    <w:br/>
+                    <w:t>UC_1</w:t>
+                  </w:r>
+                  <w:r>
+                    <w:rPr>
+                      <w:color w:val="000000" w:themeColor="text1"/>
+                      <w:sz w:val="24"/>
+                      <w:szCs w:val="24"/>
+                      <w:lang w:val="en-GB"/>
+                      <w14:shadow w14:blurRad="38100" w14:dist="19050" w14:dir="2700000" w14:sx="100000" w14:sy="100000" w14:kx="0" w14:ky="0" w14:algn="tl">
+                        <w14:schemeClr w14:val="dk1">
+                          <w14:alpha w14:val="60000"/>
+                        </w14:schemeClr>
+                      </w14:shadow>
+                      <w14:textOutline w14:w="0" w14:cap="flat" w14:cmpd="sng" w14:algn="ctr">
+                        <w14:noFill/>
+                        <w14:prstDash w14:val="solid"/>
+                        <w14:round/>
+                      </w14:textOutline>
+                    </w:rPr>
+                    <w:t>2</w:t>
+                  </w:r>
+                  <w:r>
+                    <w:rPr>
+                      <w:color w:val="000000" w:themeColor="text1"/>
+                      <w:sz w:val="24"/>
+                      <w:szCs w:val="24"/>
+                      <w:lang w:val="en-GB"/>
+                      <w14:shadow w14:blurRad="38100" w14:dist="19050" w14:dir="2700000" w14:sx="100000" w14:sy="100000" w14:kx="0" w14:ky="0" w14:algn="tl">
+                        <w14:schemeClr w14:val="dk1">
+                          <w14:alpha w14:val="60000"/>
+                        </w14:schemeClr>
+                      </w14:shadow>
+                      <w14:textOutline w14:w="0" w14:cap="flat" w14:cmpd="sng" w14:algn="ctr">
+                        <w14:noFill/>
+                        <w14:prstDash w14:val="solid"/>
+                        <w14:round/>
+                      </w14:textOutline>
+                    </w:rPr>
+                    <w:t xml:space="preserve">: Manage Menu </w:t>
+                  </w:r>
+                  <w:r>
+                    <w:rPr>
+                      <w:color w:val="000000" w:themeColor="text1"/>
+                      <w:sz w:val="24"/>
+                      <w:szCs w:val="24"/>
+                      <w:lang w:val="en-GB"/>
+                      <w14:shadow w14:blurRad="38100" w14:dist="19050" w14:dir="2700000" w14:sx="100000" w14:sy="100000" w14:kx="0" w14:ky="0" w14:algn="tl">
+                        <w14:schemeClr w14:val="dk1">
+                          <w14:alpha w14:val="60000"/>
+                        </w14:schemeClr>
+                      </w14:shadow>
+                      <w14:textOutline w14:w="0" w14:cap="flat" w14:cmpd="sng" w14:algn="ctr">
+                        <w14:noFill/>
+                        <w14:prstDash w14:val="solid"/>
+                        <w14:round/>
+                      </w14:textOutline>
+                    </w:rPr>
+                    <w:sym w:font="Wingdings" w:char="F0E0"/>
+                  </w:r>
+                  <w:r>
+                    <w:rPr>
+                      <w:color w:val="000000" w:themeColor="text1"/>
+                      <w:sz w:val="24"/>
+                      <w:szCs w:val="24"/>
+                      <w:lang w:val="en-GB"/>
+                      <w14:shadow w14:blurRad="38100" w14:dist="19050" w14:dir="2700000" w14:sx="100000" w14:sy="100000" w14:kx="0" w14:ky="0" w14:algn="tl">
+                        <w14:schemeClr w14:val="dk1">
+                          <w14:alpha w14:val="60000"/>
+                        </w14:schemeClr>
+                      </w14:shadow>
+                      <w14:textOutline w14:w="0" w14:cap="flat" w14:cmpd="sng" w14:algn="ctr">
+                        <w14:noFill/>
+                        <w14:prstDash w14:val="solid"/>
+                        <w14:round/>
+                      </w14:textOutline>
+                    </w:rPr>
+                    <w:t>S</w:t>
+                  </w:r>
+                </w:p>
+                <w:p>
+                  <w:pPr>
+                    <w:rPr>
+                      <w:color w:val="000000" w:themeColor="text1"/>
+                      <w:sz w:val="24"/>
+                      <w:szCs w:val="24"/>
+                      <w:lang w:val="en-GB"/>
+                      <w14:shadow w14:blurRad="38100" w14:dist="19050" w14:dir="2700000" w14:sx="100000" w14:sy="100000" w14:kx="0" w14:ky="0" w14:algn="tl">
+                        <w14:schemeClr w14:val="dk1">
+                          <w14:alpha w14:val="60000"/>
+                        </w14:schemeClr>
+                      </w14:shadow>
+                      <w14:textOutline w14:w="0" w14:cap="flat" w14:cmpd="sng" w14:algn="ctr">
+                        <w14:noFill/>
+                        <w14:prstDash w14:val="solid"/>
+                        <w14:round/>
+                      </w14:textOutline>
+                    </w:rPr>
+                  </w:pPr>
+                  <w:r>
+                    <w:rPr>
+                      <w:color w:val="000000" w:themeColor="text1"/>
+                      <w:sz w:val="24"/>
+                      <w:szCs w:val="24"/>
+                      <w:lang w:val="en-GB"/>
+                      <w14:shadow w14:blurRad="38100" w14:dist="19050" w14:dir="2700000" w14:sx="100000" w14:sy="100000" w14:kx="0" w14:ky="0" w14:algn="tl">
+                        <w14:schemeClr w14:val="dk1">
+                          <w14:alpha w14:val="60000"/>
+                        </w14:schemeClr>
+                      </w14:shadow>
+                      <w14:textOutline w14:w="0" w14:cap="flat" w14:cmpd="sng" w14:algn="ctr">
+                        <w14:noFill/>
+                        <w14:prstDash w14:val="solid"/>
+                        <w14:round/>
+                      </w14:textOutline>
+                    </w:rPr>
+                    <w:t>A terminer</w:t>
+                  </w:r>
+                </w:p>
+                <w:p>
+                  <w:pPr>
+                    <w:rPr>
+                      <w:color w:val="000000" w:themeColor="text1"/>
+                      <w:sz w:val="24"/>
+                      <w:szCs w:val="24"/>
                       <w14:shadow w14:blurRad="38100" w14:dist="19050" w14:dir="2700000" w14:sx="100000" w14:sy="100000" w14:kx="0" w14:ky="0" w14:algn="tl">
                         <w14:schemeClr w14:val="dk1">
                           <w14:alpha w14:val="60000"/>
@@ -10388,6 +10647,24 @@
                         <w14:round/>
                       </w14:textOutline>
                     </w:rPr>
+                    <w:t>UC_</w:t>
+                  </w:r>
+                  <w:r>
+                    <w:rPr>
+                      <w:color w:val="000000" w:themeColor="text1"/>
+                      <w:sz w:val="24"/>
+                      <w:szCs w:val="24"/>
+                      <w14:shadow w14:blurRad="38100" w14:dist="19050" w14:dir="2700000" w14:sx="100000" w14:sy="100000" w14:kx="0" w14:ky="0" w14:algn="tl">
+                        <w14:schemeClr w14:val="dk1">
+                          <w14:alpha w14:val="60000"/>
+                        </w14:schemeClr>
+                      </w14:shadow>
+                      <w14:textOutline w14:w="0" w14:cap="flat" w14:cmpd="sng" w14:algn="ctr">
+                        <w14:noFill/>
+                        <w14:prstDash w14:val="solid"/>
+                        <w14:round/>
+                      </w14:textOutline>
+                    </w:rPr>
                     <w:br/>
                   </w:r>
                 </w:p>
@@ -10481,7 +10758,6 @@
               </w:rPr>
               <w:br/>
             </w:r>
-            <w:proofErr w:type="gramStart"/>
             <w:r>
               <w:rPr>
                 <w:rFonts w:ascii="Times New Roman" w:hAnsi="Times New Roman" w:cs="Times New Roman"/>
@@ -10538,9 +10814,8 @@
                   <w14:round/>
                 </w14:textOutline>
               </w:rPr>
-              <w:t>.</w:t>
-            </w:r>
-            <w:proofErr w:type="gramEnd"/>
+              <w:t xml:space="preserve">. </w:t>
+            </w:r>
             <w:r>
               <w:rPr>
                 <w:rFonts w:ascii="Times New Roman" w:hAnsi="Times New Roman" w:cs="Times New Roman"/>
@@ -10558,7 +10833,7 @@
                   <w14:round/>
                 </w14:textOutline>
               </w:rPr>
-              <w:t xml:space="preserve"> </w:t>
+              <w:t>/</w:t>
             </w:r>
           </w:p>
           <w:p>
@@ -10618,11 +10893,9 @@
                   <w14:round/>
                 </w14:textOutline>
               </w:rPr>
-              <w:t xml:space="preserve"> : </w:t>
-            </w:r>
-          </w:p>
-          <w:p>
-            <w:pPr>
+              <w:t xml:space="preserve"> :</w:t>
+            </w:r>
+            <w:r>
               <w:rPr>
                 <w:rFonts w:ascii="Times New Roman" w:hAnsi="Times New Roman" w:cs="Times New Roman"/>
                 <w:color w:val="000000" w:themeColor="text1"/>
@@ -10639,7 +10912,8 @@
                   <w14:round/>
                 </w14:textOutline>
               </w:rPr>
-            </w:pPr>
+              <w:t xml:space="preserve"> /</w:t>
+            </w:r>
             <w:r>
               <w:rPr>
                 <w:rFonts w:ascii="Times New Roman" w:hAnsi="Times New Roman" w:cs="Times New Roman"/>
@@ -10657,7 +10931,7 @@
                   <w14:round/>
                 </w14:textOutline>
               </w:rPr>
-              <w:t xml:space="preserve">         </w:t>
+              <w:t xml:space="preserve"> </w:t>
             </w:r>
           </w:p>
           <w:p>
@@ -10682,8 +10956,6 @@
             <w:r>
               <w:rPr>
                 <w:rFonts w:ascii="Times New Roman" w:hAnsi="Times New Roman" w:cs="Times New Roman"/>
-                <w:i/>
-                <w:iCs/>
                 <w:color w:val="000000" w:themeColor="text1"/>
                 <w:sz w:val="24"/>
                 <w:szCs w:val="24"/>
@@ -10698,9 +10970,11 @@
                   <w14:round/>
                 </w14:textOutline>
               </w:rPr>
-              <w:t>Solution</w:t>
-            </w:r>
-            <w:r>
+              <w:t xml:space="preserve">         </w:t>
+            </w:r>
+          </w:p>
+          <w:p>
+            <w:pPr>
               <w:rPr>
                 <w:rFonts w:ascii="Times New Roman" w:hAnsi="Times New Roman" w:cs="Times New Roman"/>
                 <w:color w:val="000000" w:themeColor="text1"/>
@@ -10717,7 +10991,65 @@
                   <w14:round/>
                 </w14:textOutline>
               </w:rPr>
-              <w:t xml:space="preserve"> =&gt; </w:t>
+            </w:pPr>
+            <w:r>
+              <w:rPr>
+                <w:rFonts w:ascii="Times New Roman" w:hAnsi="Times New Roman" w:cs="Times New Roman"/>
+                <w:i/>
+                <w:iCs/>
+                <w:color w:val="000000" w:themeColor="text1"/>
+                <w:sz w:val="24"/>
+                <w:szCs w:val="24"/>
+                <w14:shadow w14:blurRad="38100" w14:dist="19050" w14:dir="2700000" w14:sx="100000" w14:sy="100000" w14:kx="0" w14:ky="0" w14:algn="tl">
+                  <w14:schemeClr w14:val="dk1">
+                    <w14:alpha w14:val="60000"/>
+                  </w14:schemeClr>
+                </w14:shadow>
+                <w14:textOutline w14:w="0" w14:cap="flat" w14:cmpd="sng" w14:algn="ctr">
+                  <w14:noFill/>
+                  <w14:prstDash w14:val="solid"/>
+                  <w14:round/>
+                </w14:textOutline>
+              </w:rPr>
+              <w:t>Solution</w:t>
+            </w:r>
+            <w:r>
+              <w:rPr>
+                <w:rFonts w:ascii="Times New Roman" w:hAnsi="Times New Roman" w:cs="Times New Roman"/>
+                <w:color w:val="000000" w:themeColor="text1"/>
+                <w:sz w:val="24"/>
+                <w:szCs w:val="24"/>
+                <w14:shadow w14:blurRad="38100" w14:dist="19050" w14:dir="2700000" w14:sx="100000" w14:sy="100000" w14:kx="0" w14:ky="0" w14:algn="tl">
+                  <w14:schemeClr w14:val="dk1">
+                    <w14:alpha w14:val="60000"/>
+                  </w14:schemeClr>
+                </w14:shadow>
+                <w14:textOutline w14:w="0" w14:cap="flat" w14:cmpd="sng" w14:algn="ctr">
+                  <w14:noFill/>
+                  <w14:prstDash w14:val="solid"/>
+                  <w14:round/>
+                </w14:textOutline>
+              </w:rPr>
+              <w:t xml:space="preserve"> =&gt;</w:t>
+            </w:r>
+            <w:r>
+              <w:rPr>
+                <w:rFonts w:ascii="Times New Roman" w:hAnsi="Times New Roman" w:cs="Times New Roman"/>
+                <w:color w:val="000000" w:themeColor="text1"/>
+                <w:sz w:val="24"/>
+                <w:szCs w:val="24"/>
+                <w14:shadow w14:blurRad="38100" w14:dist="19050" w14:dir="2700000" w14:sx="100000" w14:sy="100000" w14:kx="0" w14:ky="0" w14:algn="tl">
+                  <w14:schemeClr w14:val="dk1">
+                    <w14:alpha w14:val="60000"/>
+                  </w14:schemeClr>
+                </w14:shadow>
+                <w14:textOutline w14:w="0" w14:cap="flat" w14:cmpd="sng" w14:algn="ctr">
+                  <w14:noFill/>
+                  <w14:prstDash w14:val="solid"/>
+                  <w14:round/>
+                </w14:textOutline>
+              </w:rPr>
+              <w:t> /</w:t>
             </w:r>
           </w:p>
           <w:p>
@@ -10801,14 +11133,7 @@
                 </w14:textOutline>
               </w:rPr>
             </w:pPr>
-          </w:p>
-          <w:p>
-            <w:pPr>
-              <w:pStyle w:val="Paragraphedeliste"/>
-              <w:numPr>
-                <w:ilvl w:val="0"/>
-                <w:numId w:val="3"/>
-              </w:numPr>
+            <w:r>
               <w:rPr>
                 <w:rFonts w:ascii="Times New Roman" w:hAnsi="Times New Roman" w:cs="Times New Roman"/>
                 <w:color w:val="000000" w:themeColor="text1"/>
@@ -10825,8 +11150,16 @@
                   <w14:round/>
                 </w14:textOutline>
               </w:rPr>
-            </w:pPr>
-            <w:r>
+              <w:t xml:space="preserve">Modification du diagramme des use cases </w:t>
+            </w:r>
+          </w:p>
+          <w:p>
+            <w:pPr>
+              <w:pStyle w:val="Paragraphedeliste"/>
+              <w:numPr>
+                <w:ilvl w:val="0"/>
+                <w:numId w:val="3"/>
+              </w:numPr>
               <w:rPr>
                 <w:rFonts w:ascii="Times New Roman" w:hAnsi="Times New Roman" w:cs="Times New Roman"/>
                 <w:color w:val="000000" w:themeColor="text1"/>
@@ -10843,6 +11176,24 @@
                   <w14:round/>
                 </w14:textOutline>
               </w:rPr>
+            </w:pPr>
+            <w:r>
+              <w:rPr>
+                <w:rFonts w:ascii="Times New Roman" w:hAnsi="Times New Roman" w:cs="Times New Roman"/>
+                <w:color w:val="000000" w:themeColor="text1"/>
+                <w:sz w:val="24"/>
+                <w:szCs w:val="24"/>
+                <w14:shadow w14:blurRad="38100" w14:dist="19050" w14:dir="2700000" w14:sx="100000" w14:sy="100000" w14:kx="0" w14:ky="0" w14:algn="tl">
+                  <w14:schemeClr w14:val="dk1">
+                    <w14:alpha w14:val="60000"/>
+                  </w14:schemeClr>
+                </w14:shadow>
+                <w14:textOutline w14:w="0" w14:cap="flat" w14:cmpd="sng" w14:algn="ctr">
+                  <w14:noFill/>
+                  <w14:prstDash w14:val="solid"/>
+                  <w14:round/>
+                </w14:textOutline>
+              </w:rPr>
               <w:t>Questions relatives à l’énoncé : Aucune pour l’instant.</w:t>
             </w:r>
           </w:p>
@@ -10864,13 +11215,8 @@
         <w:pStyle w:val="Titre2"/>
       </w:pPr>
       <w:r>
-        <w:t xml:space="preserve">Use case </w:t>
+        <w:t>Use case diagram</w:t>
       </w:r>
-      <w:proofErr w:type="spellStart"/>
-      <w:r>
-        <w:t>diagram</w:t>
-      </w:r>
-      <w:proofErr w:type="spellEnd"/>
     </w:p>
     <w:p>
       <w:pPr>
@@ -11174,15 +11520,14 @@
           <w:u w:val="single"/>
         </w:rPr>
       </w:pPr>
-    </w:p>
-    <w:p>
-      <w:pPr>
+      <w:r>
         <w:rPr>
           <w:b/>
           <w:bCs/>
           <w:u w:val="single"/>
         </w:rPr>
-      </w:pPr>
+        <w:br w:type="page"/>
+      </w:r>
     </w:p>
     <w:p>
       <w:pPr>
@@ -11192,13 +11537,97 @@
           <w:u w:val="single"/>
         </w:rPr>
       </w:pPr>
+      <w:r>
+        <w:rPr>
+          <w:noProof/>
+        </w:rPr>
+        <w:lastRenderedPageBreak/>
+        <w:drawing>
+          <wp:inline distT="0" distB="0" distL="0" distR="0" wp14:anchorId="04941098" wp14:editId="3F4D4680">
+            <wp:extent cx="5380952" cy="7761905"/>
+            <wp:effectExtent l="0" t="0" r="0" b="0"/>
+            <wp:docPr id="34" name="Image 34"/>
+            <wp:cNvGraphicFramePr>
+              <a:graphicFrameLocks xmlns:a="http://schemas.openxmlformats.org/drawingml/2006/main" noChangeAspect="1"/>
+            </wp:cNvGraphicFramePr>
+            <a:graphic xmlns:a="http://schemas.openxmlformats.org/drawingml/2006/main">
+              <a:graphicData uri="http://schemas.openxmlformats.org/drawingml/2006/picture">
+                <pic:pic xmlns:pic="http://schemas.openxmlformats.org/drawingml/2006/picture">
+                  <pic:nvPicPr>
+                    <pic:cNvPr id="1" name=""/>
+                    <pic:cNvPicPr/>
+                  </pic:nvPicPr>
+                  <pic:blipFill>
+                    <a:blip r:embed="rId11"/>
+                    <a:stretch>
+                      <a:fillRect/>
+                    </a:stretch>
+                  </pic:blipFill>
+                  <pic:spPr>
+                    <a:xfrm>
+                      <a:off x="0" y="0"/>
+                      <a:ext cx="5380952" cy="7761905"/>
+                    </a:xfrm>
+                    <a:prstGeom prst="rect">
+                      <a:avLst/>
+                    </a:prstGeom>
+                  </pic:spPr>
+                </pic:pic>
+              </a:graphicData>
+            </a:graphic>
+          </wp:inline>
+        </w:drawing>
+      </w:r>
     </w:p>
     <w:p>
       <w:pPr>
+        <w:rPr>
+          <w:b/>
+          <w:bCs/>
+          <w:u w:val="single"/>
+        </w:rPr>
+      </w:pPr>
+    </w:p>
+    <w:p>
+      <w:pPr>
+        <w:rPr>
+          <w:b/>
+          <w:bCs/>
+          <w:u w:val="single"/>
+        </w:rPr>
+      </w:pPr>
+    </w:p>
+    <w:p>
+      <w:pPr>
+        <w:rPr>
+          <w:b/>
+          <w:bCs/>
+          <w:u w:val="single"/>
+        </w:rPr>
+      </w:pPr>
+      <w:r>
+        <w:rPr>
+          <w:b/>
+          <w:bCs/>
+          <w:u w:val="single"/>
+        </w:rPr>
+        <w:br w:type="page"/>
+      </w:r>
+    </w:p>
+    <w:p>
+      <w:pPr>
+        <w:rPr>
+          <w:b/>
+          <w:bCs/>
+          <w:u w:val="single"/>
+        </w:rPr>
+      </w:pPr>
+    </w:p>
+    <w:p>
+      <w:pPr>
         <w:pStyle w:val="Titre3"/>
       </w:pPr>
       <w:r>
-        <w:lastRenderedPageBreak/>
         <w:t>Scénarios</w:t>
       </w:r>
     </w:p>
@@ -11272,7 +11701,6 @@
                 <w:lang w:val="en-GB"/>
               </w:rPr>
             </w:pPr>
-            <w:proofErr w:type="gramStart"/>
             <w:r>
               <w:rPr>
                 <w:b/>
@@ -11299,7 +11727,6 @@
               </w:rPr>
               <w:t>:</w:t>
             </w:r>
-            <w:proofErr w:type="gramEnd"/>
           </w:p>
           <w:p>
             <w:pPr>
@@ -11665,20 +12092,57 @@
                 <w:szCs w:val="24"/>
                 <w:lang w:val="en-GB"/>
               </w:rPr>
-              <w:t xml:space="preserve">Case </w:t>
-            </w:r>
-            <w:proofErr w:type="gramStart"/>
-            <w:r>
-              <w:rPr>
-                <w:b/>
-                <w:bCs/>
-                <w:sz w:val="24"/>
-                <w:szCs w:val="24"/>
-                <w:lang w:val="en-GB"/>
-              </w:rPr>
-              <w:t>A :</w:t>
-            </w:r>
-            <w:proofErr w:type="gramEnd"/>
+              <w:t xml:space="preserve">Case A : </w:t>
+            </w:r>
+          </w:p>
+          <w:p>
+            <w:pPr>
+              <w:rPr>
+                <w:sz w:val="24"/>
+                <w:szCs w:val="24"/>
+                <w:lang w:val="en-GB"/>
+              </w:rPr>
+            </w:pPr>
+            <w:r>
+              <w:rPr>
+                <w:sz w:val="24"/>
+                <w:szCs w:val="24"/>
+                <w:lang w:val="en-GB"/>
+              </w:rPr>
+              <w:tab/>
+            </w:r>
+            <w:r>
+              <w:rPr>
+                <w:b/>
+                <w:bCs/>
+                <w:sz w:val="24"/>
+                <w:szCs w:val="24"/>
+                <w:lang w:val="en-GB"/>
+              </w:rPr>
+              <w:t xml:space="preserve">Case B : </w:t>
+            </w:r>
+          </w:p>
+          <w:p>
+            <w:pPr>
+              <w:spacing w:line="256" w:lineRule="auto"/>
+              <w:rPr>
+                <w:b/>
+                <w:bCs/>
+                <w:sz w:val="24"/>
+                <w:szCs w:val="24"/>
+                <w:lang w:val="en-GB"/>
+              </w:rPr>
+            </w:pPr>
+            <w:r>
+              <w:rPr>
+                <w:b/>
+                <w:bCs/>
+                <w:sz w:val="24"/>
+                <w:szCs w:val="24"/>
+                <w:lang w:val="en-GB"/>
+              </w:rPr>
+              <w:t xml:space="preserve">            </w:t>
+            </w:r>
             <w:r>
               <w:rPr>
                 <w:b/>
@@ -11689,109 +12153,16 @@
               </w:rPr>
               <w:t xml:space="preserve"> </w:t>
             </w:r>
-          </w:p>
-          <w:p>
-            <w:pPr>
-              <w:rPr>
-                <w:sz w:val="24"/>
-                <w:szCs w:val="24"/>
-                <w:lang w:val="en-GB"/>
-              </w:rPr>
-            </w:pPr>
-            <w:r>
-              <w:rPr>
-                <w:sz w:val="24"/>
-                <w:szCs w:val="24"/>
-                <w:lang w:val="en-GB"/>
-              </w:rPr>
-              <w:tab/>
-            </w:r>
-            <w:r>
-              <w:rPr>
-                <w:b/>
-                <w:bCs/>
-                <w:sz w:val="24"/>
-                <w:szCs w:val="24"/>
-                <w:lang w:val="en-GB"/>
-              </w:rPr>
-              <w:t xml:space="preserve">Case </w:t>
-            </w:r>
-            <w:proofErr w:type="gramStart"/>
-            <w:r>
-              <w:rPr>
-                <w:b/>
-                <w:bCs/>
-                <w:sz w:val="24"/>
-                <w:szCs w:val="24"/>
-                <w:lang w:val="en-GB"/>
-              </w:rPr>
-              <w:t>B :</w:t>
-            </w:r>
-            <w:proofErr w:type="gramEnd"/>
-            <w:r>
-              <w:rPr>
-                <w:b/>
-                <w:bCs/>
-                <w:sz w:val="24"/>
-                <w:szCs w:val="24"/>
-                <w:lang w:val="en-GB"/>
-              </w:rPr>
-              <w:t xml:space="preserve"> </w:t>
-            </w:r>
-          </w:p>
-          <w:p>
-            <w:pPr>
-              <w:spacing w:line="256" w:lineRule="auto"/>
-              <w:rPr>
-                <w:b/>
-                <w:bCs/>
-                <w:sz w:val="24"/>
-                <w:szCs w:val="24"/>
-                <w:lang w:val="en-GB"/>
-              </w:rPr>
-            </w:pPr>
-            <w:r>
-              <w:rPr>
-                <w:b/>
-                <w:bCs/>
-                <w:sz w:val="24"/>
-                <w:szCs w:val="24"/>
-                <w:lang w:val="en-GB"/>
-              </w:rPr>
-              <w:t xml:space="preserve">            </w:t>
-            </w:r>
-            <w:r>
-              <w:rPr>
-                <w:b/>
-                <w:bCs/>
-                <w:sz w:val="24"/>
-                <w:szCs w:val="24"/>
-                <w:lang w:val="en-GB"/>
-              </w:rPr>
-              <w:t xml:space="preserve"> </w:t>
-            </w:r>
-            <w:r>
-              <w:rPr>
-                <w:b/>
-                <w:bCs/>
-                <w:sz w:val="24"/>
-                <w:szCs w:val="24"/>
-                <w:lang w:val="en-GB"/>
-              </w:rPr>
-              <w:t xml:space="preserve">Case </w:t>
-            </w:r>
-            <w:proofErr w:type="gramStart"/>
-            <w:r>
-              <w:rPr>
-                <w:b/>
-                <w:bCs/>
-                <w:sz w:val="24"/>
-                <w:szCs w:val="24"/>
-                <w:lang w:val="en-GB"/>
-              </w:rPr>
-              <w:t>C :</w:t>
-            </w:r>
-            <w:proofErr w:type="gramEnd"/>
+            <w:r>
+              <w:rPr>
+                <w:b/>
+                <w:bCs/>
+                <w:sz w:val="24"/>
+                <w:szCs w:val="24"/>
+                <w:lang w:val="en-GB"/>
+              </w:rPr>
+              <w:t>Case C :</w:t>
+            </w:r>
           </w:p>
           <w:p>
             <w:pPr>
@@ -12322,25 +12693,7 @@
                 <w:szCs w:val="24"/>
                 <w:lang w:val="en-GB"/>
               </w:rPr>
-              <w:t xml:space="preserve"> </w:t>
-            </w:r>
-            <w:proofErr w:type="gramStart"/>
-            <w:r>
-              <w:rPr>
-                <w:sz w:val="24"/>
-                <w:szCs w:val="24"/>
-                <w:lang w:val="en-GB"/>
-              </w:rPr>
-              <w:t>( if</w:t>
-            </w:r>
-            <w:proofErr w:type="gramEnd"/>
-            <w:r>
-              <w:rPr>
-                <w:sz w:val="24"/>
-                <w:szCs w:val="24"/>
-                <w:lang w:val="en-GB"/>
-              </w:rPr>
-              <w:t xml:space="preserve"> does it exist ? )</w:t>
+              <w:t xml:space="preserve"> ( if does it exist ? )</w:t>
             </w:r>
           </w:p>
           <w:p>
@@ -12820,53 +13173,25 @@
                 <w:szCs w:val="24"/>
                 <w:lang w:val="en-GB"/>
               </w:rPr>
-              <w:t xml:space="preserve">                      Screen 1/2/3. </w:t>
-            </w:r>
-            <w:proofErr w:type="gramStart"/>
-            <w:r>
-              <w:rPr>
-                <w:sz w:val="24"/>
-                <w:szCs w:val="24"/>
-                <w:lang w:val="en-GB"/>
-              </w:rPr>
-              <w:t>User</w:t>
-            </w:r>
-            <w:proofErr w:type="gramEnd"/>
-            <w:r>
-              <w:rPr>
-                <w:sz w:val="24"/>
-                <w:szCs w:val="24"/>
-                <w:lang w:val="en-GB"/>
-              </w:rPr>
-              <w:t xml:space="preserve"> click on Sign-up </w:t>
-            </w:r>
-          </w:p>
-          <w:p>
-            <w:pPr>
-              <w:rPr>
-                <w:sz w:val="24"/>
-                <w:szCs w:val="24"/>
-                <w:lang w:val="en-GB"/>
-              </w:rPr>
-            </w:pPr>
-            <w:r>
-              <w:rPr>
-                <w:sz w:val="24"/>
-                <w:szCs w:val="24"/>
-                <w:lang w:val="en-GB"/>
-              </w:rPr>
-              <w:t xml:space="preserve">                                       Go to CREATE ACCOUNT (UC_</w:t>
-            </w:r>
-            <w:proofErr w:type="gramStart"/>
-            <w:r>
-              <w:rPr>
-                <w:sz w:val="24"/>
-                <w:szCs w:val="24"/>
-                <w:lang w:val="en-GB"/>
-              </w:rPr>
-              <w:t>2 )</w:t>
-            </w:r>
-            <w:proofErr w:type="gramEnd"/>
+              <w:t xml:space="preserve">                      Screen 1/2/3. User click on Sign-up </w:t>
+            </w:r>
+          </w:p>
+          <w:p>
+            <w:pPr>
+              <w:rPr>
+                <w:sz w:val="24"/>
+                <w:szCs w:val="24"/>
+                <w:lang w:val="en-GB"/>
+              </w:rPr>
+            </w:pPr>
+            <w:r>
+              <w:rPr>
+                <w:sz w:val="24"/>
+                <w:szCs w:val="24"/>
+                <w:lang w:val="en-GB"/>
+              </w:rPr>
+              <w:t xml:space="preserve">                                       Go to CREATE ACCOUNT (UC_2 )</w:t>
+            </w:r>
           </w:p>
           <w:p>
             <w:pPr>
@@ -12933,53 +13258,25 @@
                 <w:szCs w:val="24"/>
                 <w:lang w:val="en-GB"/>
               </w:rPr>
-              <w:t xml:space="preserve">                      Screen 1/2/3. </w:t>
-            </w:r>
-            <w:proofErr w:type="gramStart"/>
-            <w:r>
-              <w:rPr>
-                <w:sz w:val="24"/>
-                <w:szCs w:val="24"/>
-                <w:lang w:val="en-GB"/>
-              </w:rPr>
-              <w:t>User</w:t>
-            </w:r>
-            <w:proofErr w:type="gramEnd"/>
-            <w:r>
-              <w:rPr>
-                <w:sz w:val="24"/>
-                <w:szCs w:val="24"/>
-                <w:lang w:val="en-GB"/>
-              </w:rPr>
-              <w:t xml:space="preserve"> click on Login </w:t>
-            </w:r>
-          </w:p>
-          <w:p>
-            <w:pPr>
-              <w:rPr>
-                <w:sz w:val="24"/>
-                <w:szCs w:val="24"/>
-                <w:lang w:val="en-GB"/>
-              </w:rPr>
-            </w:pPr>
-            <w:r>
-              <w:rPr>
-                <w:sz w:val="24"/>
-                <w:szCs w:val="24"/>
-                <w:lang w:val="en-GB"/>
-              </w:rPr>
-              <w:t xml:space="preserve">                                       Go to AUTHENTICATION (UC_</w:t>
-            </w:r>
-            <w:proofErr w:type="gramStart"/>
-            <w:r>
-              <w:rPr>
-                <w:sz w:val="24"/>
-                <w:szCs w:val="24"/>
-                <w:lang w:val="en-GB"/>
-              </w:rPr>
-              <w:t>3 )</w:t>
-            </w:r>
-            <w:proofErr w:type="gramEnd"/>
+              <w:t xml:space="preserve">                      Screen 1/2/3. User click on Login </w:t>
+            </w:r>
+          </w:p>
+          <w:p>
+            <w:pPr>
+              <w:rPr>
+                <w:sz w:val="24"/>
+                <w:szCs w:val="24"/>
+                <w:lang w:val="en-GB"/>
+              </w:rPr>
+            </w:pPr>
+            <w:r>
+              <w:rPr>
+                <w:sz w:val="24"/>
+                <w:szCs w:val="24"/>
+                <w:lang w:val="en-GB"/>
+              </w:rPr>
+              <w:t xml:space="preserve">                                       Go to AUTHENTICATION (UC_3 )</w:t>
+            </w:r>
           </w:p>
           <w:p>
             <w:pPr>
@@ -13132,25 +13429,7 @@
                 <w:szCs w:val="24"/>
                 <w:lang w:val="en-GB"/>
               </w:rPr>
-              <w:t xml:space="preserve">                      Screen 2,3.  Click on </w:t>
-            </w:r>
-            <w:proofErr w:type="gramStart"/>
-            <w:r>
-              <w:rPr>
-                <w:sz w:val="24"/>
-                <w:szCs w:val="24"/>
-                <w:lang w:val="en-GB"/>
-              </w:rPr>
-              <w:t>return</w:t>
-            </w:r>
-            <w:proofErr w:type="gramEnd"/>
-            <w:r>
-              <w:rPr>
-                <w:sz w:val="24"/>
-                <w:szCs w:val="24"/>
-                <w:lang w:val="en-GB"/>
-              </w:rPr>
-              <w:t xml:space="preserve"> </w:t>
+              <w:t xml:space="preserve">                      Screen 2,3.  Click on return </w:t>
             </w:r>
           </w:p>
           <w:p>
@@ -13338,7 +13617,7 @@
                     <pic:cNvPicPr/>
                   </pic:nvPicPr>
                   <pic:blipFill>
-                    <a:blip r:embed="rId11"/>
+                    <a:blip r:embed="rId12"/>
                     <a:stretch>
                       <a:fillRect/>
                     </a:stretch>
@@ -13393,7 +13672,7 @@
                     <pic:cNvPicPr/>
                   </pic:nvPicPr>
                   <pic:blipFill>
-                    <a:blip r:embed="rId12"/>
+                    <a:blip r:embed="rId13"/>
                     <a:stretch>
                       <a:fillRect/>
                     </a:stretch>
@@ -13447,7 +13726,7 @@
                     <pic:cNvPicPr/>
                   </pic:nvPicPr>
                   <pic:blipFill>
-                    <a:blip r:embed="rId13"/>
+                    <a:blip r:embed="rId14"/>
                     <a:stretch>
                       <a:fillRect/>
                     </a:stretch>
@@ -13495,7 +13774,7 @@
                     <pic:cNvPicPr/>
                   </pic:nvPicPr>
                   <pic:blipFill>
-                    <a:blip r:embed="rId14"/>
+                    <a:blip r:embed="rId15"/>
                     <a:stretch>
                       <a:fillRect/>
                     </a:stretch>
@@ -13906,25 +14185,7 @@
                 <w:szCs w:val="24"/>
                 <w:lang w:val="en-GB"/>
               </w:rPr>
-              <w:t xml:space="preserve"> </w:t>
-            </w:r>
-            <w:proofErr w:type="gramStart"/>
-            <w:r>
-              <w:rPr>
-                <w:sz w:val="24"/>
-                <w:szCs w:val="24"/>
-                <w:lang w:val="en-GB"/>
-              </w:rPr>
-              <w:t>( if</w:t>
-            </w:r>
-            <w:proofErr w:type="gramEnd"/>
-            <w:r>
-              <w:rPr>
-                <w:sz w:val="24"/>
-                <w:szCs w:val="24"/>
-                <w:lang w:val="en-GB"/>
-              </w:rPr>
-              <w:t xml:space="preserve"> does it exist ? )</w:t>
+              <w:t xml:space="preserve"> ( if does it exist ? )</w:t>
             </w:r>
             <w:r>
               <w:rPr>
@@ -14092,18 +14353,8 @@
                 <w:szCs w:val="24"/>
                 <w:lang w:val="en-GB"/>
               </w:rPr>
-              <w:t xml:space="preserve">2. Username is </w:t>
-            </w:r>
-            <w:proofErr w:type="gramStart"/>
-            <w:r>
-              <w:rPr>
-                <w:sz w:val="24"/>
-                <w:szCs w:val="24"/>
-                <w:lang w:val="en-GB"/>
-              </w:rPr>
-              <w:t>incorrect</w:t>
-            </w:r>
-            <w:proofErr w:type="gramEnd"/>
+              <w:t>2. Username is incorrect</w:t>
+            </w:r>
           </w:p>
           <w:p>
             <w:pPr>
@@ -14166,25 +14417,7 @@
                 <w:szCs w:val="24"/>
                 <w:lang w:val="en-GB"/>
               </w:rPr>
-              <w:t xml:space="preserve">            2. Password is </w:t>
-            </w:r>
-            <w:proofErr w:type="gramStart"/>
-            <w:r>
-              <w:rPr>
-                <w:sz w:val="24"/>
-                <w:szCs w:val="24"/>
-                <w:lang w:val="en-GB"/>
-              </w:rPr>
-              <w:t>incorrect</w:t>
-            </w:r>
-            <w:proofErr w:type="gramEnd"/>
-            <w:r>
-              <w:rPr>
-                <w:sz w:val="24"/>
-                <w:szCs w:val="24"/>
-                <w:lang w:val="en-GB"/>
-              </w:rPr>
-              <w:t xml:space="preserve"> </w:t>
+              <w:t xml:space="preserve">            2. Password is incorrect </w:t>
             </w:r>
           </w:p>
           <w:p>
@@ -14244,18 +14477,8 @@
                 <w:szCs w:val="24"/>
                 <w:lang w:val="en-GB"/>
               </w:rPr>
-              <w:t xml:space="preserve">2.  Username &amp; password are correct AND the type of account is </w:t>
-            </w:r>
-            <w:proofErr w:type="gramStart"/>
-            <w:r>
-              <w:rPr>
-                <w:sz w:val="24"/>
-                <w:szCs w:val="24"/>
-                <w:lang w:val="en-GB"/>
-              </w:rPr>
-              <w:t>CUSTOMER</w:t>
-            </w:r>
-            <w:proofErr w:type="gramEnd"/>
+              <w:t>2.  Username &amp; password are correct AND the type of account is CUSTOMER</w:t>
+            </w:r>
           </w:p>
           <w:p>
             <w:pPr>
@@ -14273,25 +14496,7 @@
                 <w:szCs w:val="24"/>
                 <w:lang w:val="en-GB"/>
               </w:rPr>
-              <w:t xml:space="preserve">                      4.Connected as </w:t>
-            </w:r>
-            <w:proofErr w:type="gramStart"/>
-            <w:r>
-              <w:rPr>
-                <w:sz w:val="24"/>
-                <w:szCs w:val="24"/>
-                <w:lang w:val="en-GB"/>
-              </w:rPr>
-              <w:t>CUSTOMER</w:t>
-            </w:r>
-            <w:proofErr w:type="gramEnd"/>
-            <w:r>
-              <w:rPr>
-                <w:sz w:val="24"/>
-                <w:szCs w:val="24"/>
-                <w:lang w:val="en-GB"/>
-              </w:rPr>
-              <w:t xml:space="preserve"> </w:t>
+              <w:t xml:space="preserve">                      4.Connected as CUSTOMER </w:t>
             </w:r>
           </w:p>
           <w:p>
@@ -14332,18 +14537,8 @@
                 <w:szCs w:val="24"/>
                 <w:lang w:val="en-GB"/>
               </w:rPr>
-              <w:t xml:space="preserve">     2. Username &amp; password are correct AND the type of account is </w:t>
-            </w:r>
-            <w:proofErr w:type="gramStart"/>
-            <w:r>
-              <w:rPr>
-                <w:sz w:val="24"/>
-                <w:szCs w:val="24"/>
-                <w:lang w:val="en-GB"/>
-              </w:rPr>
-              <w:t>RESTORER</w:t>
-            </w:r>
-            <w:proofErr w:type="gramEnd"/>
+              <w:t xml:space="preserve">     2. Username &amp; password are correct AND the type of account is RESTORER</w:t>
+            </w:r>
           </w:p>
           <w:p>
             <w:pPr>
@@ -14360,25 +14555,7 @@
                 <w:szCs w:val="24"/>
                 <w:lang w:val="en-GB"/>
               </w:rPr>
-              <w:t xml:space="preserve">                                  4.Connected as </w:t>
-            </w:r>
-            <w:proofErr w:type="gramStart"/>
-            <w:r>
-              <w:rPr>
-                <w:sz w:val="24"/>
-                <w:szCs w:val="24"/>
-                <w:lang w:val="en-GB"/>
-              </w:rPr>
-              <w:t>RESTORER</w:t>
-            </w:r>
-            <w:proofErr w:type="gramEnd"/>
-            <w:r>
-              <w:rPr>
-                <w:sz w:val="24"/>
-                <w:szCs w:val="24"/>
-                <w:lang w:val="en-GB"/>
-              </w:rPr>
-              <w:t xml:space="preserve"> </w:t>
+              <w:t xml:space="preserve">                                  4.Connected as RESTORER </w:t>
             </w:r>
           </w:p>
           <w:p>
@@ -14651,25 +14828,7 @@
                 <w:szCs w:val="24"/>
                 <w:lang w:val="en-GB"/>
               </w:rPr>
-              <w:t xml:space="preserve">                                       Disconnect the user. </w:t>
-            </w:r>
-            <w:proofErr w:type="gramStart"/>
-            <w:r>
-              <w:rPr>
-                <w:sz w:val="24"/>
-                <w:szCs w:val="24"/>
-                <w:lang w:val="en-GB"/>
-              </w:rPr>
-              <w:t>( Boolean</w:t>
-            </w:r>
-            <w:proofErr w:type="gramEnd"/>
-            <w:r>
-              <w:rPr>
-                <w:sz w:val="24"/>
-                <w:szCs w:val="24"/>
-                <w:lang w:val="en-GB"/>
-              </w:rPr>
-              <w:t>? )</w:t>
+              <w:t xml:space="preserve">                                       Disconnect the user. ( Boolean? )</w:t>
             </w:r>
           </w:p>
           <w:p>
@@ -14795,7 +14954,7 @@
                     <pic:cNvPicPr/>
                   </pic:nvPicPr>
                   <pic:blipFill rotWithShape="1">
-                    <a:blip r:embed="rId15"/>
+                    <a:blip r:embed="rId16"/>
                     <a:srcRect l="6233" t="4260" r="9258" b="6831"/>
                     <a:stretch/>
                   </pic:blipFill>
@@ -15185,18 +15344,8 @@
                 <w:lang w:val="en-GB"/>
               </w:rPr>
               <w:br/>
-              <w:t xml:space="preserve">2. Customer is on cart </w:t>
-            </w:r>
-            <w:proofErr w:type="gramStart"/>
-            <w:r>
-              <w:rPr>
-                <w:sz w:val="24"/>
-                <w:szCs w:val="24"/>
-                <w:lang w:val="en-GB"/>
-              </w:rPr>
-              <w:t>screen</w:t>
-            </w:r>
-            <w:proofErr w:type="gramEnd"/>
+              <w:t>2. Customer is on cart screen</w:t>
+            </w:r>
           </w:p>
           <w:p>
             <w:pPr>
@@ -15287,25 +15436,7 @@
                 <w:szCs w:val="24"/>
                 <w:lang w:val="en-GB"/>
               </w:rPr>
-              <w:t xml:space="preserve"> </w:t>
-            </w:r>
-            <w:proofErr w:type="gramStart"/>
-            <w:r>
-              <w:rPr>
-                <w:sz w:val="24"/>
-                <w:szCs w:val="24"/>
-                <w:lang w:val="en-GB"/>
-              </w:rPr>
-              <w:t>( if</w:t>
-            </w:r>
-            <w:proofErr w:type="gramEnd"/>
-            <w:r>
-              <w:rPr>
-                <w:sz w:val="24"/>
-                <w:szCs w:val="24"/>
-                <w:lang w:val="en-GB"/>
-              </w:rPr>
-              <w:t xml:space="preserve"> does it exist )</w:t>
+              <w:t xml:space="preserve"> ( if does it exist )</w:t>
             </w:r>
             <w:r>
               <w:rPr>
@@ -15584,18 +15715,8 @@
                 <w:szCs w:val="24"/>
                 <w:lang w:val="en-GB"/>
               </w:rPr>
-              <w:t xml:space="preserve">Customer press “select </w:t>
-            </w:r>
-            <w:proofErr w:type="gramStart"/>
-            <w:r>
-              <w:rPr>
-                <w:sz w:val="24"/>
-                <w:szCs w:val="24"/>
-                <w:lang w:val="en-GB"/>
-              </w:rPr>
-              <w:t>all”</w:t>
-            </w:r>
-            <w:proofErr w:type="gramEnd"/>
+              <w:t>Customer press “select all”</w:t>
+            </w:r>
             <w:r>
               <w:rPr>
                 <w:sz w:val="24"/>
@@ -16158,7 +16279,7 @@
                     <pic:cNvPicPr/>
                   </pic:nvPicPr>
                   <pic:blipFill>
-                    <a:blip r:embed="rId16"/>
+                    <a:blip r:embed="rId17"/>
                     <a:stretch>
                       <a:fillRect/>
                     </a:stretch>
@@ -16317,22 +16438,8 @@
                 <w:szCs w:val="24"/>
                 <w:lang w:val="en-GB"/>
               </w:rPr>
-              <w:t xml:space="preserve">Give an </w:t>
-            </w:r>
-            <w:proofErr w:type="gramStart"/>
-            <w:r>
-              <w:rPr>
-                <w:b/>
-                <w:bCs/>
-                <w:i/>
-                <w:iCs/>
-                <w:sz w:val="24"/>
-                <w:szCs w:val="24"/>
-                <w:lang w:val="en-GB"/>
-              </w:rPr>
-              <w:t>opinion</w:t>
-            </w:r>
-            <w:proofErr w:type="gramEnd"/>
+              <w:t>Give an opinion</w:t>
+            </w:r>
           </w:p>
           <w:p>
             <w:pPr>
@@ -17097,20 +17204,8 @@
                 <w:szCs w:val="24"/>
                 <w:lang w:val="en-GB"/>
               </w:rPr>
-              <w:t xml:space="preserve"> </w:t>
-            </w:r>
-            <w:proofErr w:type="gramStart"/>
-            <w:r>
-              <w:rPr>
-                <w:b/>
-                <w:bCs/>
-                <w:sz w:val="24"/>
-                <w:szCs w:val="24"/>
-                <w:lang w:val="en-GB"/>
-              </w:rPr>
-              <w:t>case</w:t>
-            </w:r>
-            <w:proofErr w:type="gramEnd"/>
+              <w:t xml:space="preserve"> case</w:t>
+            </w:r>
           </w:p>
           <w:p>
             <w:pPr>
@@ -17143,6 +17238,7 @@
       <w:pPr>
         <w:rPr>
           <w:noProof/>
+          <w:lang w:val="en-GB"/>
         </w:rPr>
       </w:pPr>
     </w:p>
@@ -17173,7 +17269,7 @@
                     <pic:cNvPicPr/>
                   </pic:nvPicPr>
                   <pic:blipFill>
-                    <a:blip r:embed="rId17"/>
+                    <a:blip r:embed="rId18"/>
                     <a:stretch>
                       <a:fillRect/>
                     </a:stretch>
@@ -17506,25 +17602,7 @@
                 <w:szCs w:val="24"/>
                 <w:lang w:val="en-GB"/>
               </w:rPr>
-              <w:t xml:space="preserve">The restorer can add his restaurant on the list. </w:t>
-            </w:r>
-            <w:proofErr w:type="gramStart"/>
-            <w:r>
-              <w:rPr>
-                <w:sz w:val="24"/>
-                <w:szCs w:val="24"/>
-                <w:lang w:val="en-GB"/>
-              </w:rPr>
-              <w:t>( 1</w:t>
-            </w:r>
-            <w:proofErr w:type="gramEnd"/>
-            <w:r>
-              <w:rPr>
-                <w:sz w:val="24"/>
-                <w:szCs w:val="24"/>
-                <w:lang w:val="en-GB"/>
-              </w:rPr>
-              <w:t xml:space="preserve"> or many, A DISCUTER. )</w:t>
+              <w:t>The restorer can add his restaurant on the list. ( 1 or many, A DISCUTER. )</w:t>
             </w:r>
           </w:p>
           <w:p>
@@ -17598,25 +17676,7 @@
                 <w:szCs w:val="24"/>
                 <w:lang w:val="en-GB"/>
               </w:rPr>
-              <w:t xml:space="preserve">2. </w:t>
-            </w:r>
-            <w:proofErr w:type="gramStart"/>
-            <w:r>
-              <w:rPr>
-                <w:sz w:val="24"/>
-                <w:szCs w:val="24"/>
-                <w:lang w:val="en-GB"/>
-              </w:rPr>
-              <w:t>( If</w:t>
-            </w:r>
-            <w:proofErr w:type="gramEnd"/>
-            <w:r>
-              <w:rPr>
-                <w:sz w:val="24"/>
-                <w:szCs w:val="24"/>
-                <w:lang w:val="en-GB"/>
-              </w:rPr>
-              <w:t xml:space="preserve"> add several restaurants is </w:t>
+              <w:t xml:space="preserve">2. ( If add several restaurants is </w:t>
             </w:r>
             <w:r>
               <w:rPr>
@@ -17728,25 +17788,7 @@
                 <w:szCs w:val="24"/>
                 <w:lang w:val="en-GB"/>
               </w:rPr>
-              <w:t xml:space="preserve"> The restorer </w:t>
-            </w:r>
-            <w:proofErr w:type="gramStart"/>
-            <w:r>
-              <w:rPr>
-                <w:sz w:val="24"/>
-                <w:szCs w:val="24"/>
-                <w:lang w:val="en-GB"/>
-              </w:rPr>
-              <w:t>click</w:t>
-            </w:r>
-            <w:proofErr w:type="gramEnd"/>
-            <w:r>
-              <w:rPr>
-                <w:sz w:val="24"/>
-                <w:szCs w:val="24"/>
-                <w:lang w:val="en-GB"/>
-              </w:rPr>
-              <w:t xml:space="preserve"> on “add restaurant”.</w:t>
+              <w:t xml:space="preserve"> The restorer click on “add restaurant”.</w:t>
             </w:r>
             <w:r>
               <w:rPr>
@@ -17809,18 +17851,8 @@
                 <w:szCs w:val="24"/>
                 <w:lang w:val="en-GB"/>
               </w:rPr>
-              <w:t xml:space="preserve">ID created </w:t>
-            </w:r>
-            <w:proofErr w:type="gramStart"/>
-            <w:r>
-              <w:rPr>
-                <w:sz w:val="24"/>
-                <w:szCs w:val="24"/>
-                <w:lang w:val="en-GB"/>
-              </w:rPr>
-              <w:t>( increment</w:t>
-            </w:r>
-            <w:proofErr w:type="gramEnd"/>
+              <w:t>ID created ( increment</w:t>
+            </w:r>
             <w:r>
               <w:rPr>
                 <w:sz w:val="24"/>
@@ -18112,7 +18144,7 @@
                     <pic:cNvPicPr/>
                   </pic:nvPicPr>
                   <pic:blipFill>
-                    <a:blip r:embed="rId18"/>
+                    <a:blip r:embed="rId19"/>
                     <a:stretch>
                       <a:fillRect/>
                     </a:stretch>
@@ -18599,25 +18631,7 @@
                 <w:lang w:val="en-GB"/>
               </w:rPr>
               <w:tab/>
-              <w:t xml:space="preserve">5. The account is </w:t>
-            </w:r>
-            <w:proofErr w:type="gramStart"/>
-            <w:r>
-              <w:rPr>
-                <w:sz w:val="24"/>
-                <w:szCs w:val="24"/>
-                <w:lang w:val="en-GB"/>
-              </w:rPr>
-              <w:t>created</w:t>
-            </w:r>
-            <w:proofErr w:type="gramEnd"/>
-            <w:r>
-              <w:rPr>
-                <w:sz w:val="24"/>
-                <w:szCs w:val="24"/>
-                <w:lang w:val="en-GB"/>
-              </w:rPr>
-              <w:t xml:space="preserve"> and the </w:t>
+              <w:t xml:space="preserve">5. The account is created and the </w:t>
             </w:r>
             <w:r>
               <w:rPr>
@@ -18745,29 +18759,7 @@
                 <w:szCs w:val="24"/>
                 <w:lang w:val="en-GB"/>
               </w:rPr>
-              <w:t xml:space="preserve">Case </w:t>
-            </w:r>
-            <w:proofErr w:type="gramStart"/>
-            <w:r>
-              <w:rPr>
-                <w:b/>
-                <w:bCs/>
-                <w:sz w:val="24"/>
-                <w:szCs w:val="24"/>
-                <w:lang w:val="en-GB"/>
-              </w:rPr>
-              <w:t>A :</w:t>
-            </w:r>
-            <w:proofErr w:type="gramEnd"/>
-            <w:r>
-              <w:rPr>
-                <w:b/>
-                <w:bCs/>
-                <w:sz w:val="24"/>
-                <w:szCs w:val="24"/>
-                <w:lang w:val="en-GB"/>
-              </w:rPr>
-              <w:t xml:space="preserve"> </w:t>
+              <w:t xml:space="preserve">Case A : </w:t>
             </w:r>
           </w:p>
           <w:p>
@@ -18959,29 +18951,7 @@
                 <w:szCs w:val="24"/>
                 <w:lang w:val="en-GB"/>
               </w:rPr>
-              <w:t xml:space="preserve">Case </w:t>
-            </w:r>
-            <w:proofErr w:type="gramStart"/>
-            <w:r>
-              <w:rPr>
-                <w:b/>
-                <w:bCs/>
-                <w:sz w:val="24"/>
-                <w:szCs w:val="24"/>
-                <w:lang w:val="en-GB"/>
-              </w:rPr>
-              <w:t>B :</w:t>
-            </w:r>
-            <w:proofErr w:type="gramEnd"/>
-            <w:r>
-              <w:rPr>
-                <w:b/>
-                <w:bCs/>
-                <w:sz w:val="24"/>
-                <w:szCs w:val="24"/>
-                <w:lang w:val="en-GB"/>
-              </w:rPr>
-              <w:t xml:space="preserve"> </w:t>
+              <w:t xml:space="preserve">Case B : </w:t>
             </w:r>
           </w:p>
           <w:p>
@@ -19269,20 +19239,8 @@
                 <w:szCs w:val="24"/>
                 <w:lang w:val="en-GB"/>
               </w:rPr>
-              <w:t xml:space="preserve">Case </w:t>
-            </w:r>
-            <w:proofErr w:type="gramStart"/>
-            <w:r>
-              <w:rPr>
-                <w:b/>
-                <w:bCs/>
-                <w:sz w:val="24"/>
-                <w:szCs w:val="24"/>
-                <w:lang w:val="en-GB"/>
-              </w:rPr>
-              <w:t>C :</w:t>
-            </w:r>
-            <w:proofErr w:type="gramEnd"/>
+              <w:t>Case C :</w:t>
+            </w:r>
           </w:p>
           <w:p>
             <w:pPr>
@@ -20205,18 +20163,8 @@
                 <w:lang w:val="en-GB"/>
               </w:rPr>
               <w:tab/>
-              <w:t xml:space="preserve">3. The item is added to the </w:t>
-            </w:r>
-            <w:proofErr w:type="gramStart"/>
-            <w:r>
-              <w:rPr>
-                <w:sz w:val="24"/>
-                <w:szCs w:val="24"/>
-                <w:lang w:val="en-GB"/>
-              </w:rPr>
-              <w:t>cart</w:t>
-            </w:r>
-            <w:proofErr w:type="gramEnd"/>
+              <w:t>3. The item is added to the cart</w:t>
+            </w:r>
           </w:p>
           <w:p>
             <w:pPr>
@@ -20339,18 +20287,8 @@
                 <w:szCs w:val="24"/>
                 <w:lang w:val="en-GB"/>
               </w:rPr>
-              <w:t xml:space="preserve"> UC_</w:t>
-            </w:r>
-            <w:proofErr w:type="gramStart"/>
-            <w:r>
-              <w:rPr>
-                <w:sz w:val="24"/>
-                <w:szCs w:val="24"/>
-                <w:lang w:val="en-GB"/>
-              </w:rPr>
-              <w:t>05</w:t>
-            </w:r>
-            <w:proofErr w:type="gramEnd"/>
+              <w:t xml:space="preserve"> UC_05</w:t>
+            </w:r>
           </w:p>
           <w:p>
             <w:pPr>
@@ -20901,25 +20839,7 @@
                 <w:lang w:val="en-GB"/>
               </w:rPr>
               <w:tab/>
-              <w:t xml:space="preserve">2.  A new page summarizes the order and asks for which address is this </w:t>
-            </w:r>
-            <w:proofErr w:type="gramStart"/>
-            <w:r>
-              <w:rPr>
-                <w:sz w:val="24"/>
-                <w:szCs w:val="24"/>
-                <w:lang w:val="en-GB"/>
-              </w:rPr>
-              <w:t>order</w:t>
-            </w:r>
-            <w:proofErr w:type="gramEnd"/>
-            <w:r>
-              <w:rPr>
-                <w:sz w:val="24"/>
-                <w:szCs w:val="24"/>
-                <w:lang w:val="en-GB"/>
-              </w:rPr>
-              <w:t xml:space="preserve"> </w:t>
+              <w:t xml:space="preserve">2.  A new page summarizes the order and asks for which address is this order </w:t>
             </w:r>
           </w:p>
           <w:p>
@@ -20972,18 +20892,8 @@
                 <w:szCs w:val="24"/>
                 <w:lang w:val="en-GB"/>
               </w:rPr>
-              <w:t xml:space="preserve"> </w:t>
-            </w:r>
-            <w:proofErr w:type="spellStart"/>
-            <w:r>
-              <w:rPr>
-                <w:sz w:val="24"/>
-                <w:szCs w:val="24"/>
-                <w:lang w:val="en-GB"/>
-              </w:rPr>
-              <w:t>adress</w:t>
-            </w:r>
-            <w:proofErr w:type="spellEnd"/>
+              <w:t xml:space="preserve"> adress</w:t>
+            </w:r>
             <w:r>
               <w:rPr>
                 <w:sz w:val="24"/>
@@ -21034,25 +20944,7 @@
                 <w:lang w:val="en-GB"/>
               </w:rPr>
               <w:tab/>
-              <w:t xml:space="preserve">4. A new page confirm that the order is validated </w:t>
-            </w:r>
-            <w:proofErr w:type="gramStart"/>
-            <w:r>
-              <w:rPr>
-                <w:sz w:val="24"/>
-                <w:szCs w:val="24"/>
-                <w:lang w:val="en-GB"/>
-              </w:rPr>
-              <w:t>and on this page</w:t>
-            </w:r>
-            <w:proofErr w:type="gramEnd"/>
-            <w:r>
-              <w:rPr>
-                <w:sz w:val="24"/>
-                <w:szCs w:val="24"/>
-                <w:lang w:val="en-GB"/>
-              </w:rPr>
-              <w:t xml:space="preserve"> the customer </w:t>
+              <w:t xml:space="preserve">4. A new page confirm that the order is validated and on this page the customer </w:t>
             </w:r>
           </w:p>
           <w:p>
@@ -21247,7 +21139,6 @@
               </w:rPr>
               <w:t xml:space="preserve">Case </w:t>
             </w:r>
-            <w:proofErr w:type="gramStart"/>
             <w:r>
               <w:rPr>
                 <w:b/>
@@ -21266,18 +21157,7 @@
                 <w:szCs w:val="24"/>
                 <w:lang w:val="en-GB"/>
               </w:rPr>
-              <w:t xml:space="preserve"> :</w:t>
-            </w:r>
-            <w:proofErr w:type="gramEnd"/>
-            <w:r>
-              <w:rPr>
-                <w:b/>
-                <w:bCs/>
-                <w:sz w:val="24"/>
-                <w:szCs w:val="24"/>
-                <w:lang w:val="en-GB"/>
-              </w:rPr>
-              <w:t xml:space="preserve"> </w:t>
+              <w:t xml:space="preserve"> : </w:t>
             </w:r>
           </w:p>
           <w:p>
@@ -21415,7 +21295,6 @@
               </w:rPr>
               <w:t xml:space="preserve">Case </w:t>
             </w:r>
-            <w:proofErr w:type="gramStart"/>
             <w:r>
               <w:rPr>
                 <w:b/>
@@ -21436,7 +21315,6 @@
               </w:rPr>
               <w:t xml:space="preserve"> :</w:t>
             </w:r>
-            <w:proofErr w:type="gramEnd"/>
           </w:p>
           <w:p>
             <w:pPr>
@@ -21735,33 +21613,7 @@
                 <w:lang w:val="en-GB"/>
               </w:rPr>
               <w:lastRenderedPageBreak/>
-              <w:t xml:space="preserve">Manage </w:t>
-            </w:r>
-            <w:proofErr w:type="gramStart"/>
-            <w:r>
-              <w:rPr>
-                <w:b/>
-                <w:bCs/>
-                <w:i/>
-                <w:iCs/>
-                <w:sz w:val="24"/>
-                <w:szCs w:val="24"/>
-                <w:lang w:val="en-GB"/>
-              </w:rPr>
-              <w:t>account</w:t>
-            </w:r>
-            <w:proofErr w:type="gramEnd"/>
-            <w:r>
-              <w:rPr>
-                <w:b/>
-                <w:bCs/>
-                <w:i/>
-                <w:iCs/>
-                <w:sz w:val="24"/>
-                <w:szCs w:val="24"/>
-                <w:lang w:val="en-GB"/>
-              </w:rPr>
-              <w:t xml:space="preserve"> </w:t>
+              <w:t xml:space="preserve">Manage account </w:t>
             </w:r>
           </w:p>
           <w:p>
@@ -22211,25 +22063,7 @@
                 <w:lang w:val="en-GB"/>
               </w:rPr>
               <w:tab/>
-              <w:t xml:space="preserve">2.  To modify an information he has to click on the input of the information </w:t>
-            </w:r>
-            <w:proofErr w:type="gramStart"/>
-            <w:r>
-              <w:rPr>
-                <w:sz w:val="24"/>
-                <w:szCs w:val="24"/>
-                <w:lang w:val="en-GB"/>
-              </w:rPr>
-              <w:t>that</w:t>
-            </w:r>
-            <w:proofErr w:type="gramEnd"/>
-            <w:r>
-              <w:rPr>
-                <w:sz w:val="24"/>
-                <w:szCs w:val="24"/>
-                <w:lang w:val="en-GB"/>
-              </w:rPr>
-              <w:t xml:space="preserve"> </w:t>
+              <w:t xml:space="preserve">2.  To modify an information he has to click on the input of the information that </w:t>
             </w:r>
           </w:p>
           <w:p>
@@ -22342,16 +22176,7 @@
                 <w:szCs w:val="24"/>
                 <w:lang w:val="en-GB"/>
               </w:rPr>
-              <w:t xml:space="preserve">When he has finished all the </w:t>
-            </w:r>
-            <w:proofErr w:type="gramStart"/>
-            <w:r>
-              <w:rPr>
-                <w:sz w:val="24"/>
-                <w:szCs w:val="24"/>
-                <w:lang w:val="en-GB"/>
-              </w:rPr>
-              <w:t>modification</w:t>
+              <w:t>When he has finished all the modification</w:t>
             </w:r>
             <w:r>
               <w:rPr>
@@ -22361,7 +22186,6 @@
               </w:rPr>
               <w:t>s</w:t>
             </w:r>
-            <w:proofErr w:type="gramEnd"/>
             <w:r>
               <w:rPr>
                 <w:sz w:val="24"/>
@@ -22428,25 +22252,7 @@
                 <w:lang w:val="en-GB"/>
               </w:rPr>
               <w:tab/>
-              <w:t xml:space="preserve">5. An alert (or something else) confirms that the information has </w:t>
-            </w:r>
-            <w:proofErr w:type="gramStart"/>
-            <w:r>
-              <w:rPr>
-                <w:sz w:val="24"/>
-                <w:szCs w:val="24"/>
-                <w:lang w:val="en-GB"/>
-              </w:rPr>
-              <w:t>been</w:t>
-            </w:r>
-            <w:proofErr w:type="gramEnd"/>
-            <w:r>
-              <w:rPr>
-                <w:sz w:val="24"/>
-                <w:szCs w:val="24"/>
-                <w:lang w:val="en-GB"/>
-              </w:rPr>
-              <w:t xml:space="preserve"> </w:t>
+              <w:t xml:space="preserve">5. An alert (or something else) confirms that the information has been </w:t>
             </w:r>
           </w:p>
           <w:p>
@@ -22578,29 +22384,7 @@
                 <w:szCs w:val="24"/>
                 <w:lang w:val="en-GB"/>
               </w:rPr>
-              <w:t xml:space="preserve">Case </w:t>
-            </w:r>
-            <w:proofErr w:type="gramStart"/>
-            <w:r>
-              <w:rPr>
-                <w:b/>
-                <w:bCs/>
-                <w:sz w:val="24"/>
-                <w:szCs w:val="24"/>
-                <w:lang w:val="en-GB"/>
-              </w:rPr>
-              <w:t>A :</w:t>
-            </w:r>
-            <w:proofErr w:type="gramEnd"/>
-            <w:r>
-              <w:rPr>
-                <w:b/>
-                <w:bCs/>
-                <w:sz w:val="24"/>
-                <w:szCs w:val="24"/>
-                <w:lang w:val="en-GB"/>
-              </w:rPr>
-              <w:t xml:space="preserve"> </w:t>
+              <w:t xml:space="preserve">Case A : </w:t>
             </w:r>
           </w:p>
           <w:p>
@@ -22650,25 +22434,7 @@
                 <w:lang w:val="en-GB"/>
               </w:rPr>
               <w:tab/>
-              <w:t xml:space="preserve">The cancel </w:t>
-            </w:r>
-            <w:proofErr w:type="gramStart"/>
-            <w:r>
-              <w:rPr>
-                <w:sz w:val="24"/>
-                <w:szCs w:val="24"/>
-                <w:lang w:val="en-GB"/>
-              </w:rPr>
-              <w:t>button</w:t>
-            </w:r>
-            <w:proofErr w:type="gramEnd"/>
-            <w:r>
-              <w:rPr>
-                <w:sz w:val="24"/>
-                <w:szCs w:val="24"/>
-                <w:lang w:val="en-GB"/>
-              </w:rPr>
-              <w:t>.</w:t>
+              <w:t>The cancel button.</w:t>
             </w:r>
           </w:p>
           <w:p>
@@ -22717,29 +22483,7 @@
                 <w:szCs w:val="24"/>
                 <w:lang w:val="en-GB"/>
               </w:rPr>
-              <w:t xml:space="preserve">Case </w:t>
-            </w:r>
-            <w:proofErr w:type="gramStart"/>
-            <w:r>
-              <w:rPr>
-                <w:b/>
-                <w:bCs/>
-                <w:sz w:val="24"/>
-                <w:szCs w:val="24"/>
-                <w:lang w:val="en-GB"/>
-              </w:rPr>
-              <w:t>B :</w:t>
-            </w:r>
-            <w:proofErr w:type="gramEnd"/>
-            <w:r>
-              <w:rPr>
-                <w:b/>
-                <w:bCs/>
-                <w:sz w:val="24"/>
-                <w:szCs w:val="24"/>
-                <w:lang w:val="en-GB"/>
-              </w:rPr>
-              <w:t xml:space="preserve"> </w:t>
+              <w:t xml:space="preserve">Case B : </w:t>
             </w:r>
           </w:p>
           <w:p>
@@ -22760,25 +22504,7 @@
                 <w:lang w:val="en-GB"/>
               </w:rPr>
               <w:tab/>
-              <w:t xml:space="preserve">4. The user decides to cancel the modifications by clicking on the </w:t>
-            </w:r>
-            <w:proofErr w:type="gramStart"/>
-            <w:r>
-              <w:rPr>
-                <w:sz w:val="24"/>
-                <w:szCs w:val="24"/>
-                <w:lang w:val="en-GB"/>
-              </w:rPr>
-              <w:t>cancel</w:t>
-            </w:r>
-            <w:proofErr w:type="gramEnd"/>
-            <w:r>
-              <w:rPr>
-                <w:sz w:val="24"/>
-                <w:szCs w:val="24"/>
-                <w:lang w:val="en-GB"/>
-              </w:rPr>
-              <w:t xml:space="preserve"> </w:t>
+              <w:t xml:space="preserve">4. The user decides to cancel the modifications by clicking on the cancel </w:t>
             </w:r>
           </w:p>
           <w:p>
@@ -22875,25 +22601,7 @@
                 <w:szCs w:val="24"/>
                 <w:lang w:val="en-GB"/>
               </w:rPr>
-              <w:t xml:space="preserve"> </w:t>
-            </w:r>
-            <w:proofErr w:type="gramStart"/>
-            <w:r>
-              <w:rPr>
-                <w:sz w:val="24"/>
-                <w:szCs w:val="24"/>
-                <w:lang w:val="en-GB"/>
-              </w:rPr>
-              <w:t>been</w:t>
-            </w:r>
-            <w:proofErr w:type="gramEnd"/>
-            <w:r>
-              <w:rPr>
-                <w:sz w:val="24"/>
-                <w:szCs w:val="24"/>
-                <w:lang w:val="en-GB"/>
-              </w:rPr>
-              <w:t xml:space="preserve"> </w:t>
+              <w:t xml:space="preserve"> been </w:t>
             </w:r>
           </w:p>
           <w:p>
@@ -22956,20 +22664,8 @@
                 <w:szCs w:val="24"/>
                 <w:lang w:val="en-GB"/>
               </w:rPr>
-              <w:t xml:space="preserve">Case </w:t>
-            </w:r>
-            <w:proofErr w:type="gramStart"/>
-            <w:r>
-              <w:rPr>
-                <w:b/>
-                <w:bCs/>
-                <w:sz w:val="24"/>
-                <w:szCs w:val="24"/>
-                <w:lang w:val="en-GB"/>
-              </w:rPr>
-              <w:t>C :</w:t>
-            </w:r>
-            <w:proofErr w:type="gramEnd"/>
+              <w:t>Case C :</w:t>
+            </w:r>
           </w:p>
           <w:p>
             <w:pPr>
@@ -23543,25 +23239,7 @@
                 <w:szCs w:val="24"/>
                 <w:lang w:val="en-GB"/>
               </w:rPr>
-              <w:t xml:space="preserve"> On the “recent orders” possibility the restorer can update the status of the order (received, in progress, on delivery, delivered) by using some </w:t>
-            </w:r>
-            <w:proofErr w:type="spellStart"/>
-            <w:r>
-              <w:rPr>
-                <w:sz w:val="24"/>
-                <w:szCs w:val="24"/>
-                <w:lang w:val="en-GB"/>
-              </w:rPr>
-              <w:t>radiobox</w:t>
-            </w:r>
-            <w:proofErr w:type="spellEnd"/>
-            <w:r>
-              <w:rPr>
-                <w:sz w:val="24"/>
-                <w:szCs w:val="24"/>
-                <w:lang w:val="en-GB"/>
-              </w:rPr>
-              <w:t xml:space="preserve">. </w:t>
+              <w:t xml:space="preserve"> On the “recent orders” possibility the restorer can update the status of the order (received, in progress, on delivery, delivered) by using some radiobox. </w:t>
             </w:r>
           </w:p>
           <w:p>
@@ -24147,27 +23825,7 @@
                 <w:szCs w:val="24"/>
                 <w:lang w:val="en-GB"/>
               </w:rPr>
-              <w:t xml:space="preserve">The restorer can manage the status of the order with </w:t>
-            </w:r>
-            <w:proofErr w:type="spellStart"/>
-            <w:proofErr w:type="gramStart"/>
-            <w:r>
-              <w:rPr>
-                <w:sz w:val="24"/>
-                <w:szCs w:val="24"/>
-                <w:lang w:val="en-GB"/>
-              </w:rPr>
-              <w:t>radiobox</w:t>
-            </w:r>
-            <w:proofErr w:type="spellEnd"/>
-            <w:proofErr w:type="gramEnd"/>
-            <w:r>
-              <w:rPr>
-                <w:sz w:val="24"/>
-                <w:szCs w:val="24"/>
-                <w:lang w:val="en-GB"/>
-              </w:rPr>
-              <w:t xml:space="preserve"> </w:t>
+              <w:t xml:space="preserve">The restorer can manage the status of the order with radiobox </w:t>
             </w:r>
           </w:p>
           <w:p>
@@ -24550,22 +24208,8 @@
                 <w:lang w:val="en-GB"/>
               </w:rPr>
               <w:lastRenderedPageBreak/>
-              <w:t xml:space="preserve">Manage </w:t>
-            </w:r>
-            <w:proofErr w:type="gramStart"/>
-            <w:r>
-              <w:rPr>
-                <w:b/>
-                <w:bCs/>
-                <w:i/>
-                <w:iCs/>
-                <w:sz w:val="24"/>
-                <w:szCs w:val="24"/>
-                <w:lang w:val="en-GB"/>
-              </w:rPr>
-              <w:t>menu</w:t>
-            </w:r>
-            <w:proofErr w:type="gramEnd"/>
+              <w:t>Manage menu</w:t>
+            </w:r>
           </w:p>
           <w:p>
             <w:pPr>
@@ -24775,25 +24419,7 @@
                 <w:szCs w:val="24"/>
                 <w:lang w:val="en-GB"/>
               </w:rPr>
-              <w:t xml:space="preserve">The restaurant is </w:t>
-            </w:r>
-            <w:proofErr w:type="gramStart"/>
-            <w:r>
-              <w:rPr>
-                <w:sz w:val="24"/>
-                <w:szCs w:val="24"/>
-                <w:lang w:val="en-GB"/>
-              </w:rPr>
-              <w:t>signed</w:t>
-            </w:r>
-            <w:proofErr w:type="gramEnd"/>
-            <w:r>
-              <w:rPr>
-                <w:sz w:val="24"/>
-                <w:szCs w:val="24"/>
-                <w:lang w:val="en-GB"/>
-              </w:rPr>
-              <w:t xml:space="preserve"> and the restorer is on the menu management page.</w:t>
+              <w:t>The restaurant is signed and the restorer is on the menu management page.</w:t>
             </w:r>
           </w:p>
           <w:p>
@@ -24996,25 +24622,7 @@
                 <w:lang w:val="en-GB"/>
               </w:rPr>
               <w:tab/>
-              <w:t xml:space="preserve">2.The restorer decides to add a dish/menu by clicking on the </w:t>
-            </w:r>
-            <w:proofErr w:type="gramStart"/>
-            <w:r>
-              <w:rPr>
-                <w:sz w:val="24"/>
-                <w:szCs w:val="24"/>
-                <w:lang w:val="en-GB"/>
-              </w:rPr>
-              <w:t>adding</w:t>
-            </w:r>
-            <w:proofErr w:type="gramEnd"/>
-            <w:r>
-              <w:rPr>
-                <w:sz w:val="24"/>
-                <w:szCs w:val="24"/>
-                <w:lang w:val="en-GB"/>
-              </w:rPr>
-              <w:t xml:space="preserve"> </w:t>
+              <w:t xml:space="preserve">2.The restorer decides to add a dish/menu by clicking on the adding </w:t>
             </w:r>
           </w:p>
           <w:p>
@@ -25241,7 +24849,6 @@
               </w:rPr>
               <w:t xml:space="preserve"> a dish/menu by clicking on the </w:t>
             </w:r>
-            <w:proofErr w:type="gramStart"/>
             <w:r>
               <w:rPr>
                 <w:sz w:val="24"/>
@@ -25250,7 +24857,6 @@
               </w:rPr>
               <w:t>modifying</w:t>
             </w:r>
-            <w:proofErr w:type="gramEnd"/>
             <w:r>
               <w:rPr>
                 <w:sz w:val="24"/>
@@ -25841,28 +25447,15 @@
       </w:pPr>
       <w:r>
         <w:lastRenderedPageBreak/>
-        <w:t xml:space="preserve">Class </w:t>
+        <w:t>Class diagram</w:t>
       </w:r>
-      <w:proofErr w:type="spellStart"/>
-      <w:r>
-        <w:t>diagram</w:t>
-      </w:r>
-      <w:proofErr w:type="spellEnd"/>
     </w:p>
     <w:p>
       <w:pPr>
         <w:pStyle w:val="Titre3"/>
       </w:pPr>
       <w:r>
-        <w:t xml:space="preserve">JET 1 présenté </w:t>
-      </w:r>
-      <w:proofErr w:type="gramStart"/>
-      <w:r>
-        <w:t>( -</w:t>
-      </w:r>
-      <w:proofErr w:type="gramEnd"/>
-      <w:r>
-        <w:t xml:space="preserve"> - )</w:t>
+        <w:t>JET 1 présenté ( - - )</w:t>
       </w:r>
     </w:p>
     <w:p>
@@ -25912,35 +25505,17 @@
       <w:pPr>
         <w:pStyle w:val="Titre2"/>
       </w:pPr>
-      <w:proofErr w:type="spellStart"/>
       <w:r>
         <w:lastRenderedPageBreak/>
-        <w:t>Sequence</w:t>
+        <w:t>Sequence diagram</w:t>
       </w:r>
-      <w:proofErr w:type="spellEnd"/>
-      <w:r>
-        <w:t xml:space="preserve"> </w:t>
-      </w:r>
-      <w:proofErr w:type="spellStart"/>
-      <w:r>
-        <w:t>diagram</w:t>
-      </w:r>
-      <w:proofErr w:type="spellEnd"/>
     </w:p>
     <w:p>
       <w:pPr>
         <w:pStyle w:val="Titre3"/>
       </w:pPr>
       <w:r>
-        <w:t xml:space="preserve">JET 1 présenté </w:t>
-      </w:r>
-      <w:proofErr w:type="gramStart"/>
-      <w:r>
-        <w:t>( -</w:t>
-      </w:r>
-      <w:proofErr w:type="gramEnd"/>
-      <w:r>
-        <w:t xml:space="preserve"> - )</w:t>
+        <w:t>JET 1 présenté ( - - )</w:t>
       </w:r>
     </w:p>
     <w:p>
@@ -28352,7 +27927,6 @@
   <w:style w:type="character" w:default="1" w:styleId="Policepardfaut">
     <w:name w:val="Default Paragraph Font"/>
     <w:uiPriority w:val="1"/>
-    <w:semiHidden/>
     <w:unhideWhenUsed/>
   </w:style>
   <w:style w:type="table" w:default="1" w:styleId="TableauNormal">

</xml_diff>

<commit_message>
adding uses cases in the reunion
</commit_message>
<xml_diff>
--- a/commun/Réunion 3 -22-03-21 -AMANDINE-SIMON/Intermédiaire 21-03.docx
+++ b/commun/Réunion 3 -22-03-21 -AMANDINE-SIMON/Intermédiaire 21-03.docx
@@ -4150,7 +4150,25 @@
           <w:sz w:val="24"/>
           <w:szCs w:val="24"/>
         </w:rPr>
-        <w:t>restaurateurs souhaitant mettre en place un système de plats à emporter (take-away).</w:t>
+        <w:t>restaurateurs souhaitant mettre en place un système de plats à emporter (</w:t>
+      </w:r>
+      <w:proofErr w:type="spellStart"/>
+      <w:r>
+        <w:rPr>
+          <w:rFonts w:ascii="Times New Roman" w:hAnsi="Times New Roman" w:cs="Times New Roman"/>
+          <w:sz w:val="24"/>
+          <w:szCs w:val="24"/>
+        </w:rPr>
+        <w:t>take-away</w:t>
+      </w:r>
+      <w:proofErr w:type="spellEnd"/>
+      <w:r>
+        <w:rPr>
+          <w:rFonts w:ascii="Times New Roman" w:hAnsi="Times New Roman" w:cs="Times New Roman"/>
+          <w:sz w:val="24"/>
+          <w:szCs w:val="24"/>
+        </w:rPr>
+        <w:t>).</w:t>
       </w:r>
     </w:p>
     <w:p>
@@ -5177,6 +5195,7 @@
                       </w14:textOutline>
                     </w:rPr>
                   </w:pPr>
+                  <w:proofErr w:type="spellStart"/>
                   <w:r>
                     <w:rPr>
                       <w:rFonts w:ascii="Times New Roman" w:hAnsi="Times New Roman" w:cs="Times New Roman"/>
@@ -5195,8 +5214,73 @@
                         <w14:round/>
                       </w14:textOutline>
                     </w:rPr>
-                    <w:t>Répartition scénarios :</w:t>
+                    <w:t>Répartition</w:t>
                   </w:r>
+                  <w:proofErr w:type="spellEnd"/>
+                  <w:r>
+                    <w:rPr>
+                      <w:rFonts w:ascii="Times New Roman" w:hAnsi="Times New Roman" w:cs="Times New Roman"/>
+                      <w:color w:val="000000" w:themeColor="text1"/>
+                      <w:sz w:val="24"/>
+                      <w:szCs w:val="24"/>
+                      <w:lang w:val="en-GB"/>
+                      <w14:shadow w14:blurRad="38100" w14:dist="19050" w14:dir="2700000" w14:sx="100000" w14:sy="100000" w14:kx="0" w14:ky="0" w14:algn="tl">
+                        <w14:schemeClr w14:val="dk1">
+                          <w14:alpha w14:val="60000"/>
+                        </w14:schemeClr>
+                      </w14:shadow>
+                      <w14:textOutline w14:w="0" w14:cap="flat" w14:cmpd="sng" w14:algn="ctr">
+                        <w14:noFill/>
+                        <w14:prstDash w14:val="solid"/>
+                        <w14:round/>
+                      </w14:textOutline>
+                    </w:rPr>
+                    <w:t xml:space="preserve"> </w:t>
+                  </w:r>
+                  <w:proofErr w:type="spellStart"/>
+                  <w:proofErr w:type="gramStart"/>
+                  <w:r>
+                    <w:rPr>
+                      <w:rFonts w:ascii="Times New Roman" w:hAnsi="Times New Roman" w:cs="Times New Roman"/>
+                      <w:color w:val="000000" w:themeColor="text1"/>
+                      <w:sz w:val="24"/>
+                      <w:szCs w:val="24"/>
+                      <w:lang w:val="en-GB"/>
+                      <w14:shadow w14:blurRad="38100" w14:dist="19050" w14:dir="2700000" w14:sx="100000" w14:sy="100000" w14:kx="0" w14:ky="0" w14:algn="tl">
+                        <w14:schemeClr w14:val="dk1">
+                          <w14:alpha w14:val="60000"/>
+                        </w14:schemeClr>
+                      </w14:shadow>
+                      <w14:textOutline w14:w="0" w14:cap="flat" w14:cmpd="sng" w14:algn="ctr">
+                        <w14:noFill/>
+                        <w14:prstDash w14:val="solid"/>
+                        <w14:round/>
+                      </w14:textOutline>
+                    </w:rPr>
+                    <w:t>scénarios</w:t>
+                  </w:r>
+                  <w:proofErr w:type="spellEnd"/>
+                  <w:r>
+                    <w:rPr>
+                      <w:rFonts w:ascii="Times New Roman" w:hAnsi="Times New Roman" w:cs="Times New Roman"/>
+                      <w:color w:val="000000" w:themeColor="text1"/>
+                      <w:sz w:val="24"/>
+                      <w:szCs w:val="24"/>
+                      <w:lang w:val="en-GB"/>
+                      <w14:shadow w14:blurRad="38100" w14:dist="19050" w14:dir="2700000" w14:sx="100000" w14:sy="100000" w14:kx="0" w14:ky="0" w14:algn="tl">
+                        <w14:schemeClr w14:val="dk1">
+                          <w14:alpha w14:val="60000"/>
+                        </w14:schemeClr>
+                      </w14:shadow>
+                      <w14:textOutline w14:w="0" w14:cap="flat" w14:cmpd="sng" w14:algn="ctr">
+                        <w14:noFill/>
+                        <w14:prstDash w14:val="solid"/>
+                        <w14:round/>
+                      </w14:textOutline>
+                    </w:rPr>
+                    <w:t> :</w:t>
+                  </w:r>
+                  <w:proofErr w:type="gramEnd"/>
                 </w:p>
                 <w:p>
                   <w:pPr>
@@ -5235,7 +5319,47 @@
                         <w14:round/>
                       </w14:textOutline>
                     </w:rPr>
-                    <w:t>UC_01: Consult Menu (Scénario) --&gt; A</w:t>
+                    <w:t>UC_01: Consult Menu (</w:t>
+                  </w:r>
+                  <w:proofErr w:type="spellStart"/>
+                  <w:r>
+                    <w:rPr>
+                      <w:color w:val="000000" w:themeColor="text1"/>
+                      <w:sz w:val="24"/>
+                      <w:szCs w:val="24"/>
+                      <w:lang w:val="en-GB"/>
+                      <w14:shadow w14:blurRad="38100" w14:dist="19050" w14:dir="2700000" w14:sx="100000" w14:sy="100000" w14:kx="0" w14:ky="0" w14:algn="tl">
+                        <w14:schemeClr w14:val="dk1">
+                          <w14:alpha w14:val="60000"/>
+                        </w14:schemeClr>
+                      </w14:shadow>
+                      <w14:textOutline w14:w="0" w14:cap="flat" w14:cmpd="sng" w14:algn="ctr">
+                        <w14:noFill/>
+                        <w14:prstDash w14:val="solid"/>
+                        <w14:round/>
+                      </w14:textOutline>
+                    </w:rPr>
+                    <w:t>Scénario</w:t>
+                  </w:r>
+                  <w:proofErr w:type="spellEnd"/>
+                  <w:r>
+                    <w:rPr>
+                      <w:color w:val="000000" w:themeColor="text1"/>
+                      <w:sz w:val="24"/>
+                      <w:szCs w:val="24"/>
+                      <w:lang w:val="en-GB"/>
+                      <w14:shadow w14:blurRad="38100" w14:dist="19050" w14:dir="2700000" w14:sx="100000" w14:sy="100000" w14:kx="0" w14:ky="0" w14:algn="tl">
+                        <w14:schemeClr w14:val="dk1">
+                          <w14:alpha w14:val="60000"/>
+                        </w14:schemeClr>
+                      </w14:shadow>
+                      <w14:textOutline w14:w="0" w14:cap="flat" w14:cmpd="sng" w14:algn="ctr">
+                        <w14:noFill/>
+                        <w14:prstDash w14:val="solid"/>
+                        <w14:round/>
+                      </w14:textOutline>
+                    </w:rPr>
+                    <w:t>) --&gt; A</w:t>
                   </w:r>
                   <w:r>
                     <w:rPr>
@@ -5255,7 +5379,47 @@
                       </w14:textOutline>
                     </w:rPr>
                     <w:br/>
-                    <w:t>UC_02 : Create account (Scénario) --&gt; S</w:t>
+                    <w:t>UC_02 : Create account (</w:t>
+                  </w:r>
+                  <w:proofErr w:type="spellStart"/>
+                  <w:r>
+                    <w:rPr>
+                      <w:color w:val="000000" w:themeColor="text1"/>
+                      <w:sz w:val="24"/>
+                      <w:szCs w:val="24"/>
+                      <w:lang w:val="en-GB"/>
+                      <w14:shadow w14:blurRad="38100" w14:dist="19050" w14:dir="2700000" w14:sx="100000" w14:sy="100000" w14:kx="0" w14:ky="0" w14:algn="tl">
+                        <w14:schemeClr w14:val="dk1">
+                          <w14:alpha w14:val="60000"/>
+                        </w14:schemeClr>
+                      </w14:shadow>
+                      <w14:textOutline w14:w="0" w14:cap="flat" w14:cmpd="sng" w14:algn="ctr">
+                        <w14:noFill/>
+                        <w14:prstDash w14:val="solid"/>
+                        <w14:round/>
+                      </w14:textOutline>
+                    </w:rPr>
+                    <w:t>Scénario</w:t>
+                  </w:r>
+                  <w:proofErr w:type="spellEnd"/>
+                  <w:r>
+                    <w:rPr>
+                      <w:color w:val="000000" w:themeColor="text1"/>
+                      <w:sz w:val="24"/>
+                      <w:szCs w:val="24"/>
+                      <w:lang w:val="en-GB"/>
+                      <w14:shadow w14:blurRad="38100" w14:dist="19050" w14:dir="2700000" w14:sx="100000" w14:sy="100000" w14:kx="0" w14:ky="0" w14:algn="tl">
+                        <w14:schemeClr w14:val="dk1">
+                          <w14:alpha w14:val="60000"/>
+                        </w14:schemeClr>
+                      </w14:shadow>
+                      <w14:textOutline w14:w="0" w14:cap="flat" w14:cmpd="sng" w14:algn="ctr">
+                        <w14:noFill/>
+                        <w14:prstDash w14:val="solid"/>
+                        <w14:round/>
+                      </w14:textOutline>
+                    </w:rPr>
+                    <w:t>) --&gt; S</w:t>
                   </w:r>
                   <w:r>
                     <w:rPr>
@@ -5315,7 +5479,87 @@
                       </w14:textOutline>
                     </w:rPr>
                     <w:br/>
-                    <w:t>UC_05 : Authentification (Scénario) --&gt; A</w:t>
+                    <w:t xml:space="preserve">UC_05 : </w:t>
+                  </w:r>
+                  <w:proofErr w:type="spellStart"/>
+                  <w:r>
+                    <w:rPr>
+                      <w:color w:val="000000" w:themeColor="text1"/>
+                      <w:sz w:val="24"/>
+                      <w:szCs w:val="24"/>
+                      <w:lang w:val="en-GB"/>
+                      <w14:shadow w14:blurRad="38100" w14:dist="19050" w14:dir="2700000" w14:sx="100000" w14:sy="100000" w14:kx="0" w14:ky="0" w14:algn="tl">
+                        <w14:schemeClr w14:val="dk1">
+                          <w14:alpha w14:val="60000"/>
+                        </w14:schemeClr>
+                      </w14:shadow>
+                      <w14:textOutline w14:w="0" w14:cap="flat" w14:cmpd="sng" w14:algn="ctr">
+                        <w14:noFill/>
+                        <w14:prstDash w14:val="solid"/>
+                        <w14:round/>
+                      </w14:textOutline>
+                    </w:rPr>
+                    <w:t>Authentification</w:t>
+                  </w:r>
+                  <w:proofErr w:type="spellEnd"/>
+                  <w:r>
+                    <w:rPr>
+                      <w:color w:val="000000" w:themeColor="text1"/>
+                      <w:sz w:val="24"/>
+                      <w:szCs w:val="24"/>
+                      <w:lang w:val="en-GB"/>
+                      <w14:shadow w14:blurRad="38100" w14:dist="19050" w14:dir="2700000" w14:sx="100000" w14:sy="100000" w14:kx="0" w14:ky="0" w14:algn="tl">
+                        <w14:schemeClr w14:val="dk1">
+                          <w14:alpha w14:val="60000"/>
+                        </w14:schemeClr>
+                      </w14:shadow>
+                      <w14:textOutline w14:w="0" w14:cap="flat" w14:cmpd="sng" w14:algn="ctr">
+                        <w14:noFill/>
+                        <w14:prstDash w14:val="solid"/>
+                        <w14:round/>
+                      </w14:textOutline>
+                    </w:rPr>
+                    <w:t xml:space="preserve"> (</w:t>
+                  </w:r>
+                  <w:proofErr w:type="spellStart"/>
+                  <w:r>
+                    <w:rPr>
+                      <w:color w:val="000000" w:themeColor="text1"/>
+                      <w:sz w:val="24"/>
+                      <w:szCs w:val="24"/>
+                      <w:lang w:val="en-GB"/>
+                      <w14:shadow w14:blurRad="38100" w14:dist="19050" w14:dir="2700000" w14:sx="100000" w14:sy="100000" w14:kx="0" w14:ky="0" w14:algn="tl">
+                        <w14:schemeClr w14:val="dk1">
+                          <w14:alpha w14:val="60000"/>
+                        </w14:schemeClr>
+                      </w14:shadow>
+                      <w14:textOutline w14:w="0" w14:cap="flat" w14:cmpd="sng" w14:algn="ctr">
+                        <w14:noFill/>
+                        <w14:prstDash w14:val="solid"/>
+                        <w14:round/>
+                      </w14:textOutline>
+                    </w:rPr>
+                    <w:t>Scénario</w:t>
+                  </w:r>
+                  <w:proofErr w:type="spellEnd"/>
+                  <w:r>
+                    <w:rPr>
+                      <w:color w:val="000000" w:themeColor="text1"/>
+                      <w:sz w:val="24"/>
+                      <w:szCs w:val="24"/>
+                      <w:lang w:val="en-GB"/>
+                      <w14:shadow w14:blurRad="38100" w14:dist="19050" w14:dir="2700000" w14:sx="100000" w14:sy="100000" w14:kx="0" w14:ky="0" w14:algn="tl">
+                        <w14:schemeClr w14:val="dk1">
+                          <w14:alpha w14:val="60000"/>
+                        </w14:schemeClr>
+                      </w14:shadow>
+                      <w14:textOutline w14:w="0" w14:cap="flat" w14:cmpd="sng" w14:algn="ctr">
+                        <w14:noFill/>
+                        <w14:prstDash w14:val="solid"/>
+                        <w14:round/>
+                      </w14:textOutline>
+                    </w:rPr>
+                    <w:t>) --&gt; A</w:t>
                   </w:r>
                   <w:r>
                     <w:rPr>
@@ -5335,7 +5579,47 @@
                       </w14:textOutline>
                     </w:rPr>
                     <w:br/>
-                    <w:t>UC_06 : Order (Scénario) --&gt; S</w:t>
+                    <w:t>UC_06 : Order (</w:t>
+                  </w:r>
+                  <w:proofErr w:type="spellStart"/>
+                  <w:r>
+                    <w:rPr>
+                      <w:color w:val="000000" w:themeColor="text1"/>
+                      <w:sz w:val="24"/>
+                      <w:szCs w:val="24"/>
+                      <w:lang w:val="en-GB"/>
+                      <w14:shadow w14:blurRad="38100" w14:dist="19050" w14:dir="2700000" w14:sx="100000" w14:sy="100000" w14:kx="0" w14:ky="0" w14:algn="tl">
+                        <w14:schemeClr w14:val="dk1">
+                          <w14:alpha w14:val="60000"/>
+                        </w14:schemeClr>
+                      </w14:shadow>
+                      <w14:textOutline w14:w="0" w14:cap="flat" w14:cmpd="sng" w14:algn="ctr">
+                        <w14:noFill/>
+                        <w14:prstDash w14:val="solid"/>
+                        <w14:round/>
+                      </w14:textOutline>
+                    </w:rPr>
+                    <w:t>Scénario</w:t>
+                  </w:r>
+                  <w:proofErr w:type="spellEnd"/>
+                  <w:r>
+                    <w:rPr>
+                      <w:color w:val="000000" w:themeColor="text1"/>
+                      <w:sz w:val="24"/>
+                      <w:szCs w:val="24"/>
+                      <w:lang w:val="en-GB"/>
+                      <w14:shadow w14:blurRad="38100" w14:dist="19050" w14:dir="2700000" w14:sx="100000" w14:sy="100000" w14:kx="0" w14:ky="0" w14:algn="tl">
+                        <w14:schemeClr w14:val="dk1">
+                          <w14:alpha w14:val="60000"/>
+                        </w14:schemeClr>
+                      </w14:shadow>
+                      <w14:textOutline w14:w="0" w14:cap="flat" w14:cmpd="sng" w14:algn="ctr">
+                        <w14:noFill/>
+                        <w14:prstDash w14:val="solid"/>
+                        <w14:round/>
+                      </w14:textOutline>
+                    </w:rPr>
+                    <w:t>) --&gt; S</w:t>
                   </w:r>
                   <w:r>
                     <w:rPr>
@@ -5355,7 +5639,47 @@
                       </w14:textOutline>
                     </w:rPr>
                     <w:br/>
-                    <w:t>UC_07 : Validate Order (Scénario) --&gt; A</w:t>
+                    <w:t>UC_07 : Validate Order (</w:t>
+                  </w:r>
+                  <w:proofErr w:type="spellStart"/>
+                  <w:r>
+                    <w:rPr>
+                      <w:color w:val="000000" w:themeColor="text1"/>
+                      <w:sz w:val="24"/>
+                      <w:szCs w:val="24"/>
+                      <w:lang w:val="en-GB"/>
+                      <w14:shadow w14:blurRad="38100" w14:dist="19050" w14:dir="2700000" w14:sx="100000" w14:sy="100000" w14:kx="0" w14:ky="0" w14:algn="tl">
+                        <w14:schemeClr w14:val="dk1">
+                          <w14:alpha w14:val="60000"/>
+                        </w14:schemeClr>
+                      </w14:shadow>
+                      <w14:textOutline w14:w="0" w14:cap="flat" w14:cmpd="sng" w14:algn="ctr">
+                        <w14:noFill/>
+                        <w14:prstDash w14:val="solid"/>
+                        <w14:round/>
+                      </w14:textOutline>
+                    </w:rPr>
+                    <w:t>Scénario</w:t>
+                  </w:r>
+                  <w:proofErr w:type="spellEnd"/>
+                  <w:r>
+                    <w:rPr>
+                      <w:color w:val="000000" w:themeColor="text1"/>
+                      <w:sz w:val="24"/>
+                      <w:szCs w:val="24"/>
+                      <w:lang w:val="en-GB"/>
+                      <w14:shadow w14:blurRad="38100" w14:dist="19050" w14:dir="2700000" w14:sx="100000" w14:sy="100000" w14:kx="0" w14:ky="0" w14:algn="tl">
+                        <w14:schemeClr w14:val="dk1">
+                          <w14:alpha w14:val="60000"/>
+                        </w14:schemeClr>
+                      </w14:shadow>
+                      <w14:textOutline w14:w="0" w14:cap="flat" w14:cmpd="sng" w14:algn="ctr">
+                        <w14:noFill/>
+                        <w14:prstDash w14:val="solid"/>
+                        <w14:round/>
+                      </w14:textOutline>
+                    </w:rPr>
+                    <w:t>) --&gt; A</w:t>
                   </w:r>
                   <w:r>
                     <w:rPr>
@@ -5375,7 +5699,47 @@
                       </w14:textOutline>
                     </w:rPr>
                     <w:br/>
-                    <w:t>UC_08 : Pay (Scénario) --&gt; S</w:t>
+                    <w:t>UC_08 : Pay (</w:t>
+                  </w:r>
+                  <w:proofErr w:type="spellStart"/>
+                  <w:r>
+                    <w:rPr>
+                      <w:color w:val="000000" w:themeColor="text1"/>
+                      <w:sz w:val="24"/>
+                      <w:szCs w:val="24"/>
+                      <w:lang w:val="en-GB"/>
+                      <w14:shadow w14:blurRad="38100" w14:dist="19050" w14:dir="2700000" w14:sx="100000" w14:sy="100000" w14:kx="0" w14:ky="0" w14:algn="tl">
+                        <w14:schemeClr w14:val="dk1">
+                          <w14:alpha w14:val="60000"/>
+                        </w14:schemeClr>
+                      </w14:shadow>
+                      <w14:textOutline w14:w="0" w14:cap="flat" w14:cmpd="sng" w14:algn="ctr">
+                        <w14:noFill/>
+                        <w14:prstDash w14:val="solid"/>
+                        <w14:round/>
+                      </w14:textOutline>
+                    </w:rPr>
+                    <w:t>Scénario</w:t>
+                  </w:r>
+                  <w:proofErr w:type="spellEnd"/>
+                  <w:r>
+                    <w:rPr>
+                      <w:color w:val="000000" w:themeColor="text1"/>
+                      <w:sz w:val="24"/>
+                      <w:szCs w:val="24"/>
+                      <w:lang w:val="en-GB"/>
+                      <w14:shadow w14:blurRad="38100" w14:dist="19050" w14:dir="2700000" w14:sx="100000" w14:sy="100000" w14:kx="0" w14:ky="0" w14:algn="tl">
+                        <w14:schemeClr w14:val="dk1">
+                          <w14:alpha w14:val="60000"/>
+                        </w14:schemeClr>
+                      </w14:shadow>
+                      <w14:textOutline w14:w="0" w14:cap="flat" w14:cmpd="sng" w14:algn="ctr">
+                        <w14:noFill/>
+                        <w14:prstDash w14:val="solid"/>
+                        <w14:round/>
+                      </w14:textOutline>
+                    </w:rPr>
+                    <w:t>) --&gt; S</w:t>
                   </w:r>
                   <w:r>
                     <w:rPr>
@@ -5395,7 +5759,47 @@
                       </w14:textOutline>
                     </w:rPr>
                     <w:br/>
-                    <w:t xml:space="preserve">UC_09 : Cash Paiement </w:t>
+                    <w:t xml:space="preserve">UC_09 : Cash </w:t>
+                  </w:r>
+                  <w:proofErr w:type="spellStart"/>
+                  <w:r>
+                    <w:rPr>
+                      <w:color w:val="000000" w:themeColor="text1"/>
+                      <w:sz w:val="24"/>
+                      <w:szCs w:val="24"/>
+                      <w:lang w:val="en-GB"/>
+                      <w14:shadow w14:blurRad="38100" w14:dist="19050" w14:dir="2700000" w14:sx="100000" w14:sy="100000" w14:kx="0" w14:ky="0" w14:algn="tl">
+                        <w14:schemeClr w14:val="dk1">
+                          <w14:alpha w14:val="60000"/>
+                        </w14:schemeClr>
+                      </w14:shadow>
+                      <w14:textOutline w14:w="0" w14:cap="flat" w14:cmpd="sng" w14:algn="ctr">
+                        <w14:noFill/>
+                        <w14:prstDash w14:val="solid"/>
+                        <w14:round/>
+                      </w14:textOutline>
+                    </w:rPr>
+                    <w:t>Paiement</w:t>
+                  </w:r>
+                  <w:proofErr w:type="spellEnd"/>
+                  <w:r>
+                    <w:rPr>
+                      <w:color w:val="000000" w:themeColor="text1"/>
+                      <w:sz w:val="24"/>
+                      <w:szCs w:val="24"/>
+                      <w:lang w:val="en-GB"/>
+                      <w14:shadow w14:blurRad="38100" w14:dist="19050" w14:dir="2700000" w14:sx="100000" w14:sy="100000" w14:kx="0" w14:ky="0" w14:algn="tl">
+                        <w14:schemeClr w14:val="dk1">
+                          <w14:alpha w14:val="60000"/>
+                        </w14:schemeClr>
+                      </w14:shadow>
+                      <w14:textOutline w14:w="0" w14:cap="flat" w14:cmpd="sng" w14:algn="ctr">
+                        <w14:noFill/>
+                        <w14:prstDash w14:val="solid"/>
+                        <w14:round/>
+                      </w14:textOutline>
+                    </w:rPr>
+                    <w:t xml:space="preserve"> </w:t>
                   </w:r>
                   <w:r>
                     <w:rPr>
@@ -5415,8 +5819,29 @@
                       </w14:textOutline>
                     </w:rPr>
                     <w:br/>
-                    <w:t>UC_10 : Online Paiement</w:t>
+                    <w:t xml:space="preserve">UC_10 : Online </w:t>
                   </w:r>
+                  <w:proofErr w:type="spellStart"/>
+                  <w:r>
+                    <w:rPr>
+                      <w:color w:val="000000" w:themeColor="text1"/>
+                      <w:sz w:val="24"/>
+                      <w:szCs w:val="24"/>
+                      <w:lang w:val="en-GB"/>
+                      <w14:shadow w14:blurRad="38100" w14:dist="19050" w14:dir="2700000" w14:sx="100000" w14:sy="100000" w14:kx="0" w14:ky="0" w14:algn="tl">
+                        <w14:schemeClr w14:val="dk1">
+                          <w14:alpha w14:val="60000"/>
+                        </w14:schemeClr>
+                      </w14:shadow>
+                      <w14:textOutline w14:w="0" w14:cap="flat" w14:cmpd="sng" w14:algn="ctr">
+                        <w14:noFill/>
+                        <w14:prstDash w14:val="solid"/>
+                        <w14:round/>
+                      </w14:textOutline>
+                    </w:rPr>
+                    <w:t>Paiement</w:t>
+                  </w:r>
+                  <w:proofErr w:type="spellEnd"/>
                   <w:r>
                     <w:rPr>
                       <w:color w:val="000000" w:themeColor="text1"/>
@@ -5455,7 +5880,47 @@
                       </w14:textOutline>
                     </w:rPr>
                     <w:br/>
-                    <w:t>UC_12 : Sign Restaurant (Scénario)--&gt; A</w:t>
+                    <w:t>UC_12 : Sign Restaurant (</w:t>
+                  </w:r>
+                  <w:proofErr w:type="spellStart"/>
+                  <w:r>
+                    <w:rPr>
+                      <w:color w:val="000000" w:themeColor="text1"/>
+                      <w:sz w:val="24"/>
+                      <w:szCs w:val="24"/>
+                      <w:lang w:val="en-GB"/>
+                      <w14:shadow w14:blurRad="38100" w14:dist="19050" w14:dir="2700000" w14:sx="100000" w14:sy="100000" w14:kx="0" w14:ky="0" w14:algn="tl">
+                        <w14:schemeClr w14:val="dk1">
+                          <w14:alpha w14:val="60000"/>
+                        </w14:schemeClr>
+                      </w14:shadow>
+                      <w14:textOutline w14:w="0" w14:cap="flat" w14:cmpd="sng" w14:algn="ctr">
+                        <w14:noFill/>
+                        <w14:prstDash w14:val="solid"/>
+                        <w14:round/>
+                      </w14:textOutline>
+                    </w:rPr>
+                    <w:t>Scénario</w:t>
+                  </w:r>
+                  <w:proofErr w:type="spellEnd"/>
+                  <w:r>
+                    <w:rPr>
+                      <w:color w:val="000000" w:themeColor="text1"/>
+                      <w:sz w:val="24"/>
+                      <w:szCs w:val="24"/>
+                      <w:lang w:val="en-GB"/>
+                      <w14:shadow w14:blurRad="38100" w14:dist="19050" w14:dir="2700000" w14:sx="100000" w14:sy="100000" w14:kx="0" w14:ky="0" w14:algn="tl">
+                        <w14:schemeClr w14:val="dk1">
+                          <w14:alpha w14:val="60000"/>
+                        </w14:schemeClr>
+                      </w14:shadow>
+                      <w14:textOutline w14:w="0" w14:cap="flat" w14:cmpd="sng" w14:algn="ctr">
+                        <w14:noFill/>
+                        <w14:prstDash w14:val="solid"/>
+                        <w14:round/>
+                      </w14:textOutline>
+                    </w:rPr>
+                    <w:t>)--&gt; A</w:t>
                   </w:r>
                   <w:r>
                     <w:rPr>
@@ -5475,7 +5940,47 @@
                       </w14:textOutline>
                     </w:rPr>
                     <w:br/>
-                    <w:t>UC-13 : Menu Management (Scénario) --&gt; S</w:t>
+                    <w:t>UC-13 : Menu Management (</w:t>
+                  </w:r>
+                  <w:proofErr w:type="spellStart"/>
+                  <w:r>
+                    <w:rPr>
+                      <w:color w:val="000000" w:themeColor="text1"/>
+                      <w:sz w:val="24"/>
+                      <w:szCs w:val="24"/>
+                      <w:lang w:val="en-GB"/>
+                      <w14:shadow w14:blurRad="38100" w14:dist="19050" w14:dir="2700000" w14:sx="100000" w14:sy="100000" w14:kx="0" w14:ky="0" w14:algn="tl">
+                        <w14:schemeClr w14:val="dk1">
+                          <w14:alpha w14:val="60000"/>
+                        </w14:schemeClr>
+                      </w14:shadow>
+                      <w14:textOutline w14:w="0" w14:cap="flat" w14:cmpd="sng" w14:algn="ctr">
+                        <w14:noFill/>
+                        <w14:prstDash w14:val="solid"/>
+                        <w14:round/>
+                      </w14:textOutline>
+                    </w:rPr>
+                    <w:t>Scénario</w:t>
+                  </w:r>
+                  <w:proofErr w:type="spellEnd"/>
+                  <w:r>
+                    <w:rPr>
+                      <w:color w:val="000000" w:themeColor="text1"/>
+                      <w:sz w:val="24"/>
+                      <w:szCs w:val="24"/>
+                      <w:lang w:val="en-GB"/>
+                      <w14:shadow w14:blurRad="38100" w14:dist="19050" w14:dir="2700000" w14:sx="100000" w14:sy="100000" w14:kx="0" w14:ky="0" w14:algn="tl">
+                        <w14:schemeClr w14:val="dk1">
+                          <w14:alpha w14:val="60000"/>
+                        </w14:schemeClr>
+                      </w14:shadow>
+                      <w14:textOutline w14:w="0" w14:cap="flat" w14:cmpd="sng" w14:algn="ctr">
+                        <w14:noFill/>
+                        <w14:prstDash w14:val="solid"/>
+                        <w14:round/>
+                      </w14:textOutline>
+                    </w:rPr>
+                    <w:t>) --&gt; S</w:t>
                   </w:r>
                   <w:r>
                     <w:rPr>
@@ -5535,7 +6040,47 @@
                       </w14:textOutline>
                     </w:rPr>
                     <w:br/>
-                    <w:t>UC_16 : Manage Order (Scénario)--&gt; A</w:t>
+                    <w:t>UC_16 : Manage Order (</w:t>
+                  </w:r>
+                  <w:proofErr w:type="spellStart"/>
+                  <w:r>
+                    <w:rPr>
+                      <w:color w:val="000000" w:themeColor="text1"/>
+                      <w:sz w:val="24"/>
+                      <w:szCs w:val="24"/>
+                      <w:lang w:val="en-GB"/>
+                      <w14:shadow w14:blurRad="38100" w14:dist="19050" w14:dir="2700000" w14:sx="100000" w14:sy="100000" w14:kx="0" w14:ky="0" w14:algn="tl">
+                        <w14:schemeClr w14:val="dk1">
+                          <w14:alpha w14:val="60000"/>
+                        </w14:schemeClr>
+                      </w14:shadow>
+                      <w14:textOutline w14:w="0" w14:cap="flat" w14:cmpd="sng" w14:algn="ctr">
+                        <w14:noFill/>
+                        <w14:prstDash w14:val="solid"/>
+                        <w14:round/>
+                      </w14:textOutline>
+                    </w:rPr>
+                    <w:t>Scénario</w:t>
+                  </w:r>
+                  <w:proofErr w:type="spellEnd"/>
+                  <w:r>
+                    <w:rPr>
+                      <w:color w:val="000000" w:themeColor="text1"/>
+                      <w:sz w:val="24"/>
+                      <w:szCs w:val="24"/>
+                      <w:lang w:val="en-GB"/>
+                      <w14:shadow w14:blurRad="38100" w14:dist="19050" w14:dir="2700000" w14:sx="100000" w14:sy="100000" w14:kx="0" w14:ky="0" w14:algn="tl">
+                        <w14:schemeClr w14:val="dk1">
+                          <w14:alpha w14:val="60000"/>
+                        </w14:schemeClr>
+                      </w14:shadow>
+                      <w14:textOutline w14:w="0" w14:cap="flat" w14:cmpd="sng" w14:algn="ctr">
+                        <w14:noFill/>
+                        <w14:prstDash w14:val="solid"/>
+                        <w14:round/>
+                      </w14:textOutline>
+                    </w:rPr>
+                    <w:t>)--&gt; A</w:t>
                   </w:r>
                   <w:r>
                     <w:rPr>
@@ -5555,7 +6100,47 @@
                       </w14:textOutline>
                     </w:rPr>
                     <w:br/>
-                    <w:t xml:space="preserve">UC_17 : Delivrery management </w:t>
+                    <w:t xml:space="preserve">UC_17 : </w:t>
+                  </w:r>
+                  <w:proofErr w:type="spellStart"/>
+                  <w:r>
+                    <w:rPr>
+                      <w:color w:val="000000" w:themeColor="text1"/>
+                      <w:sz w:val="24"/>
+                      <w:szCs w:val="24"/>
+                      <w:lang w:val="en-GB"/>
+                      <w14:shadow w14:blurRad="38100" w14:dist="19050" w14:dir="2700000" w14:sx="100000" w14:sy="100000" w14:kx="0" w14:ky="0" w14:algn="tl">
+                        <w14:schemeClr w14:val="dk1">
+                          <w14:alpha w14:val="60000"/>
+                        </w14:schemeClr>
+                      </w14:shadow>
+                      <w14:textOutline w14:w="0" w14:cap="flat" w14:cmpd="sng" w14:algn="ctr">
+                        <w14:noFill/>
+                        <w14:prstDash w14:val="solid"/>
+                        <w14:round/>
+                      </w14:textOutline>
+                    </w:rPr>
+                    <w:t>Delivrery</w:t>
+                  </w:r>
+                  <w:proofErr w:type="spellEnd"/>
+                  <w:r>
+                    <w:rPr>
+                      <w:color w:val="000000" w:themeColor="text1"/>
+                      <w:sz w:val="24"/>
+                      <w:szCs w:val="24"/>
+                      <w:lang w:val="en-GB"/>
+                      <w14:shadow w14:blurRad="38100" w14:dist="19050" w14:dir="2700000" w14:sx="100000" w14:sy="100000" w14:kx="0" w14:ky="0" w14:algn="tl">
+                        <w14:schemeClr w14:val="dk1">
+                          <w14:alpha w14:val="60000"/>
+                        </w14:schemeClr>
+                      </w14:shadow>
+                      <w14:textOutline w14:w="0" w14:cap="flat" w14:cmpd="sng" w14:algn="ctr">
+                        <w14:noFill/>
+                        <w14:prstDash w14:val="solid"/>
+                        <w14:round/>
+                      </w14:textOutline>
+                    </w:rPr>
+                    <w:t xml:space="preserve"> management </w:t>
                   </w:r>
                   <w:r>
                     <w:rPr>
@@ -5839,8 +6424,9 @@
                   <w14:round/>
                 </w14:textOutline>
               </w:rPr>
-              <w:t xml:space="preserve"> : Premier usecase diagram créé trop tôt. Mauvaise compréhension de ce qui m’était demandé.</w:t>
-            </w:r>
+              <w:t xml:space="preserve"> : Premier </w:t>
+            </w:r>
+            <w:proofErr w:type="spellStart"/>
             <w:r>
               <w:rPr>
                 <w:rFonts w:ascii="Times New Roman" w:hAnsi="Times New Roman" w:cs="Times New Roman"/>
@@ -5858,12 +6444,10 @@
                   <w14:round/>
                 </w14:textOutline>
               </w:rPr>
-              <w:br/>
-              <w:t>Jet 2 :  J’ai réalisé que je n’avais pas compris :</w:t>
-            </w:r>
-          </w:p>
-          <w:p>
-            <w:pPr>
+              <w:t>usecase</w:t>
+            </w:r>
+            <w:proofErr w:type="spellEnd"/>
+            <w:r>
               <w:rPr>
                 <w:rFonts w:ascii="Times New Roman" w:hAnsi="Times New Roman" w:cs="Times New Roman"/>
                 <w:color w:val="000000" w:themeColor="text1"/>
@@ -5880,7 +6464,89 @@
                   <w14:round/>
                 </w14:textOutline>
               </w:rPr>
-            </w:pPr>
+              <w:t xml:space="preserve"> </w:t>
+            </w:r>
+            <w:proofErr w:type="spellStart"/>
+            <w:r>
+              <w:rPr>
+                <w:rFonts w:ascii="Times New Roman" w:hAnsi="Times New Roman" w:cs="Times New Roman"/>
+                <w:color w:val="000000" w:themeColor="text1"/>
+                <w:sz w:val="24"/>
+                <w:szCs w:val="24"/>
+                <w14:shadow w14:blurRad="38100" w14:dist="19050" w14:dir="2700000" w14:sx="100000" w14:sy="100000" w14:kx="0" w14:ky="0" w14:algn="tl">
+                  <w14:schemeClr w14:val="dk1">
+                    <w14:alpha w14:val="60000"/>
+                  </w14:schemeClr>
+                </w14:shadow>
+                <w14:textOutline w14:w="0" w14:cap="flat" w14:cmpd="sng" w14:algn="ctr">
+                  <w14:noFill/>
+                  <w14:prstDash w14:val="solid"/>
+                  <w14:round/>
+                </w14:textOutline>
+              </w:rPr>
+              <w:t>diagram</w:t>
+            </w:r>
+            <w:proofErr w:type="spellEnd"/>
+            <w:r>
+              <w:rPr>
+                <w:rFonts w:ascii="Times New Roman" w:hAnsi="Times New Roman" w:cs="Times New Roman"/>
+                <w:color w:val="000000" w:themeColor="text1"/>
+                <w:sz w:val="24"/>
+                <w:szCs w:val="24"/>
+                <w14:shadow w14:blurRad="38100" w14:dist="19050" w14:dir="2700000" w14:sx="100000" w14:sy="100000" w14:kx="0" w14:ky="0" w14:algn="tl">
+                  <w14:schemeClr w14:val="dk1">
+                    <w14:alpha w14:val="60000"/>
+                  </w14:schemeClr>
+                </w14:shadow>
+                <w14:textOutline w14:w="0" w14:cap="flat" w14:cmpd="sng" w14:algn="ctr">
+                  <w14:noFill/>
+                  <w14:prstDash w14:val="solid"/>
+                  <w14:round/>
+                </w14:textOutline>
+              </w:rPr>
+              <w:t xml:space="preserve"> créé trop tôt. Mauvaise compréhension de ce qui m’était demandé.</w:t>
+            </w:r>
+            <w:r>
+              <w:rPr>
+                <w:rFonts w:ascii="Times New Roman" w:hAnsi="Times New Roman" w:cs="Times New Roman"/>
+                <w:color w:val="000000" w:themeColor="text1"/>
+                <w:sz w:val="24"/>
+                <w:szCs w:val="24"/>
+                <w14:shadow w14:blurRad="38100" w14:dist="19050" w14:dir="2700000" w14:sx="100000" w14:sy="100000" w14:kx="0" w14:ky="0" w14:algn="tl">
+                  <w14:schemeClr w14:val="dk1">
+                    <w14:alpha w14:val="60000"/>
+                  </w14:schemeClr>
+                </w14:shadow>
+                <w14:textOutline w14:w="0" w14:cap="flat" w14:cmpd="sng" w14:algn="ctr">
+                  <w14:noFill/>
+                  <w14:prstDash w14:val="solid"/>
+                  <w14:round/>
+                </w14:textOutline>
+              </w:rPr>
+              <w:br/>
+              <w:t>Jet 2 :  J’ai réalisé que je n’avais pas compris :</w:t>
+            </w:r>
+          </w:p>
+          <w:p>
+            <w:pPr>
+              <w:rPr>
+                <w:rFonts w:ascii="Times New Roman" w:hAnsi="Times New Roman" w:cs="Times New Roman"/>
+                <w:color w:val="000000" w:themeColor="text1"/>
+                <w:sz w:val="24"/>
+                <w:szCs w:val="24"/>
+                <w14:shadow w14:blurRad="38100" w14:dist="19050" w14:dir="2700000" w14:sx="100000" w14:sy="100000" w14:kx="0" w14:ky="0" w14:algn="tl">
+                  <w14:schemeClr w14:val="dk1">
+                    <w14:alpha w14:val="60000"/>
+                  </w14:schemeClr>
+                </w14:shadow>
+                <w14:textOutline w14:w="0" w14:cap="flat" w14:cmpd="sng" w14:algn="ctr">
+                  <w14:noFill/>
+                  <w14:prstDash w14:val="solid"/>
+                  <w14:round/>
+                </w14:textOutline>
+              </w:rPr>
+            </w:pPr>
+            <w:proofErr w:type="spellStart"/>
             <w:r>
               <w:rPr>
                 <w:rFonts w:ascii="Times New Roman" w:hAnsi="Times New Roman" w:cs="Times New Roman"/>
@@ -5904,6 +6570,7 @@
               </w:rPr>
               <w:t>Extends</w:t>
             </w:r>
+            <w:proofErr w:type="spellEnd"/>
             <w:r>
               <w:rPr>
                 <w:rFonts w:ascii="Times New Roman" w:hAnsi="Times New Roman" w:cs="Times New Roman"/>
@@ -5921,7 +6588,47 @@
                   <w14:round/>
                 </w14:textOutline>
               </w:rPr>
-              <w:t xml:space="preserve"> : Différence entre cas d’extension/point d’extension, sens de la flèche, le usecase divisé en deux. </w:t>
+              <w:t xml:space="preserve"> : Différence entre cas d’extension/point d’extension, sens de la flèche, le </w:t>
+            </w:r>
+            <w:proofErr w:type="spellStart"/>
+            <w:r>
+              <w:rPr>
+                <w:rFonts w:ascii="Times New Roman" w:hAnsi="Times New Roman" w:cs="Times New Roman"/>
+                <w:color w:val="000000" w:themeColor="text1"/>
+                <w:sz w:val="24"/>
+                <w:szCs w:val="24"/>
+                <w14:shadow w14:blurRad="38100" w14:dist="19050" w14:dir="2700000" w14:sx="100000" w14:sy="100000" w14:kx="0" w14:ky="0" w14:algn="tl">
+                  <w14:schemeClr w14:val="dk1">
+                    <w14:alpha w14:val="60000"/>
+                  </w14:schemeClr>
+                </w14:shadow>
+                <w14:textOutline w14:w="0" w14:cap="flat" w14:cmpd="sng" w14:algn="ctr">
+                  <w14:noFill/>
+                  <w14:prstDash w14:val="solid"/>
+                  <w14:round/>
+                </w14:textOutline>
+              </w:rPr>
+              <w:t>usecase</w:t>
+            </w:r>
+            <w:proofErr w:type="spellEnd"/>
+            <w:r>
+              <w:rPr>
+                <w:rFonts w:ascii="Times New Roman" w:hAnsi="Times New Roman" w:cs="Times New Roman"/>
+                <w:color w:val="000000" w:themeColor="text1"/>
+                <w:sz w:val="24"/>
+                <w:szCs w:val="24"/>
+                <w14:shadow w14:blurRad="38100" w14:dist="19050" w14:dir="2700000" w14:sx="100000" w14:sy="100000" w14:kx="0" w14:ky="0" w14:algn="tl">
+                  <w14:schemeClr w14:val="dk1">
+                    <w14:alpha w14:val="60000"/>
+                  </w14:schemeClr>
+                </w14:shadow>
+                <w14:textOutline w14:w="0" w14:cap="flat" w14:cmpd="sng" w14:algn="ctr">
+                  <w14:noFill/>
+                  <w14:prstDash w14:val="solid"/>
+                  <w14:round/>
+                </w14:textOutline>
+              </w:rPr>
+              <w:t xml:space="preserve"> divisé en deux. </w:t>
             </w:r>
           </w:p>
           <w:p>
@@ -6183,7 +6890,47 @@
                   <w14:round/>
                 </w14:textOutline>
               </w:rPr>
-              <w:t xml:space="preserve"> (en commun) : Mise en commun du diagramme et partage d’opinions ( prévu à l’initial )  </w:t>
+              <w:t xml:space="preserve"> (en commun) : Mise en commun du diagramme et partage d’opinions </w:t>
+            </w:r>
+            <w:proofErr w:type="gramStart"/>
+            <w:r>
+              <w:rPr>
+                <w:rFonts w:ascii="Times New Roman" w:hAnsi="Times New Roman" w:cs="Times New Roman"/>
+                <w:color w:val="000000" w:themeColor="text1"/>
+                <w:sz w:val="24"/>
+                <w:szCs w:val="24"/>
+                <w14:shadow w14:blurRad="38100" w14:dist="19050" w14:dir="2700000" w14:sx="100000" w14:sy="100000" w14:kx="0" w14:ky="0" w14:algn="tl">
+                  <w14:schemeClr w14:val="dk1">
+                    <w14:alpha w14:val="60000"/>
+                  </w14:schemeClr>
+                </w14:shadow>
+                <w14:textOutline w14:w="0" w14:cap="flat" w14:cmpd="sng" w14:algn="ctr">
+                  <w14:noFill/>
+                  <w14:prstDash w14:val="solid"/>
+                  <w14:round/>
+                </w14:textOutline>
+              </w:rPr>
+              <w:t>( prévu</w:t>
+            </w:r>
+            <w:proofErr w:type="gramEnd"/>
+            <w:r>
+              <w:rPr>
+                <w:rFonts w:ascii="Times New Roman" w:hAnsi="Times New Roman" w:cs="Times New Roman"/>
+                <w:color w:val="000000" w:themeColor="text1"/>
+                <w:sz w:val="24"/>
+                <w:szCs w:val="24"/>
+                <w14:shadow w14:blurRad="38100" w14:dist="19050" w14:dir="2700000" w14:sx="100000" w14:sy="100000" w14:kx="0" w14:ky="0" w14:algn="tl">
+                  <w14:schemeClr w14:val="dk1">
+                    <w14:alpha w14:val="60000"/>
+                  </w14:schemeClr>
+                </w14:shadow>
+                <w14:textOutline w14:w="0" w14:cap="flat" w14:cmpd="sng" w14:algn="ctr">
+                  <w14:noFill/>
+                  <w14:prstDash w14:val="solid"/>
+                  <w14:round/>
+                </w14:textOutline>
+              </w:rPr>
+              <w:t xml:space="preserve"> à l’initial )  </w:t>
             </w:r>
           </w:p>
           <w:p>
@@ -6980,6 +7727,7 @@
                       </w14:textOutline>
                     </w:rPr>
                   </w:pPr>
+                  <w:proofErr w:type="spellStart"/>
                   <w:r>
                     <w:rPr>
                       <w:rFonts w:ascii="Times New Roman" w:hAnsi="Times New Roman" w:cs="Times New Roman"/>
@@ -7040,6 +7788,7 @@
                     </w:rPr>
                     <w:t>partition</w:t>
                   </w:r>
+                  <w:proofErr w:type="spellEnd"/>
                   <w:r>
                     <w:rPr>
                       <w:rFonts w:ascii="Times New Roman" w:hAnsi="Times New Roman" w:cs="Times New Roman"/>
@@ -7058,7 +7807,29 @@
                         <w14:round/>
                       </w14:textOutline>
                     </w:rPr>
-                    <w:t xml:space="preserve"> sc</w:t>
+                    <w:t xml:space="preserve"> </w:t>
+                  </w:r>
+                  <w:proofErr w:type="spellStart"/>
+                  <w:proofErr w:type="gramStart"/>
+                  <w:r>
+                    <w:rPr>
+                      <w:rFonts w:ascii="Times New Roman" w:hAnsi="Times New Roman" w:cs="Times New Roman"/>
+                      <w:color w:val="000000" w:themeColor="text1"/>
+                      <w:sz w:val="24"/>
+                      <w:szCs w:val="24"/>
+                      <w:lang w:val="en-GB"/>
+                      <w14:shadow w14:blurRad="38100" w14:dist="19050" w14:dir="2700000" w14:sx="100000" w14:sy="100000" w14:kx="0" w14:ky="0" w14:algn="tl">
+                        <w14:schemeClr w14:val="dk1">
+                          <w14:alpha w14:val="60000"/>
+                        </w14:schemeClr>
+                      </w14:shadow>
+                      <w14:textOutline w14:w="0" w14:cap="flat" w14:cmpd="sng" w14:algn="ctr">
+                        <w14:noFill/>
+                        <w14:prstDash w14:val="solid"/>
+                        <w14:round/>
+                      </w14:textOutline>
+                    </w:rPr>
+                    <w:t>sc</w:t>
                   </w:r>
                   <w:r>
                     <w:rPr>
@@ -7098,8 +7869,30 @@
                         <w14:round/>
                       </w14:textOutline>
                     </w:rPr>
-                    <w:t>narios :</w:t>
+                    <w:t>narios</w:t>
                   </w:r>
+                  <w:proofErr w:type="spellEnd"/>
+                  <w:r>
+                    <w:rPr>
+                      <w:rFonts w:ascii="Times New Roman" w:hAnsi="Times New Roman" w:cs="Times New Roman"/>
+                      <w:color w:val="000000" w:themeColor="text1"/>
+                      <w:sz w:val="24"/>
+                      <w:szCs w:val="24"/>
+                      <w:lang w:val="en-GB"/>
+                      <w14:shadow w14:blurRad="38100" w14:dist="19050" w14:dir="2700000" w14:sx="100000" w14:sy="100000" w14:kx="0" w14:ky="0" w14:algn="tl">
+                        <w14:schemeClr w14:val="dk1">
+                          <w14:alpha w14:val="60000"/>
+                        </w14:schemeClr>
+                      </w14:shadow>
+                      <w14:textOutline w14:w="0" w14:cap="flat" w14:cmpd="sng" w14:algn="ctr">
+                        <w14:noFill/>
+                        <w14:prstDash w14:val="solid"/>
+                        <w14:round/>
+                      </w14:textOutline>
+                    </w:rPr>
+                    <w:t> :</w:t>
+                  </w:r>
+                  <w:proofErr w:type="gramEnd"/>
                 </w:p>
                 <w:p>
                   <w:pPr>
@@ -7235,6 +8028,7 @@
                     </w:rPr>
                     <w:sym w:font="Wingdings" w:char="F0E0"/>
                   </w:r>
+                  <w:proofErr w:type="gramStart"/>
                   <w:r>
                     <w:rPr>
                       <w:color w:val="000000" w:themeColor="text1"/>
@@ -7254,6 +8048,7 @@
                     </w:rPr>
                     <w:t>S</w:t>
                   </w:r>
+                  <w:proofErr w:type="gramEnd"/>
                 </w:p>
                 <w:p>
                   <w:pPr>
@@ -8074,8 +8869,29 @@
                         <w14:round/>
                       </w14:textOutline>
                     </w:rPr>
-                    <w:t xml:space="preserve"> S</w:t>
+                    <w:t xml:space="preserve"> </w:t>
                   </w:r>
+                  <w:proofErr w:type="gramStart"/>
+                  <w:r>
+                    <w:rPr>
+                      <w:color w:val="000000" w:themeColor="text1"/>
+                      <w:sz w:val="24"/>
+                      <w:szCs w:val="24"/>
+                      <w:lang w:val="en-GB"/>
+                      <w14:shadow w14:blurRad="38100" w14:dist="19050" w14:dir="2700000" w14:sx="100000" w14:sy="100000" w14:kx="0" w14:ky="0" w14:algn="tl">
+                        <w14:schemeClr w14:val="dk1">
+                          <w14:alpha w14:val="60000"/>
+                        </w14:schemeClr>
+                      </w14:shadow>
+                      <w14:textOutline w14:w="0" w14:cap="flat" w14:cmpd="sng" w14:algn="ctr">
+                        <w14:noFill/>
+                        <w14:prstDash w14:val="solid"/>
+                        <w14:round/>
+                      </w14:textOutline>
+                    </w:rPr>
+                    <w:t>S</w:t>
+                  </w:r>
+                  <w:proofErr w:type="gramEnd"/>
                 </w:p>
                 <w:p>
                   <w:pPr>
@@ -8588,7 +9404,47 @@
                   <w14:round/>
                 </w14:textOutline>
               </w:rPr>
-              <w:t xml:space="preserve">Compréhension des extends. </w:t>
+              <w:t xml:space="preserve">Compréhension des </w:t>
+            </w:r>
+            <w:proofErr w:type="spellStart"/>
+            <w:r>
+              <w:rPr>
+                <w:rFonts w:ascii="Times New Roman" w:hAnsi="Times New Roman" w:cs="Times New Roman"/>
+                <w:color w:val="000000" w:themeColor="text1"/>
+                <w:sz w:val="24"/>
+                <w:szCs w:val="24"/>
+                <w14:shadow w14:blurRad="38100" w14:dist="19050" w14:dir="2700000" w14:sx="100000" w14:sy="100000" w14:kx="0" w14:ky="0" w14:algn="tl">
+                  <w14:schemeClr w14:val="dk1">
+                    <w14:alpha w14:val="60000"/>
+                  </w14:schemeClr>
+                </w14:shadow>
+                <w14:textOutline w14:w="0" w14:cap="flat" w14:cmpd="sng" w14:algn="ctr">
+                  <w14:noFill/>
+                  <w14:prstDash w14:val="solid"/>
+                  <w14:round/>
+                </w14:textOutline>
+              </w:rPr>
+              <w:t>extends</w:t>
+            </w:r>
+            <w:proofErr w:type="spellEnd"/>
+            <w:r>
+              <w:rPr>
+                <w:rFonts w:ascii="Times New Roman" w:hAnsi="Times New Roman" w:cs="Times New Roman"/>
+                <w:color w:val="000000" w:themeColor="text1"/>
+                <w:sz w:val="24"/>
+                <w:szCs w:val="24"/>
+                <w14:shadow w14:blurRad="38100" w14:dist="19050" w14:dir="2700000" w14:sx="100000" w14:sy="100000" w14:kx="0" w14:ky="0" w14:algn="tl">
+                  <w14:schemeClr w14:val="dk1">
+                    <w14:alpha w14:val="60000"/>
+                  </w14:schemeClr>
+                </w14:shadow>
+                <w14:textOutline w14:w="0" w14:cap="flat" w14:cmpd="sng" w14:algn="ctr">
+                  <w14:noFill/>
+                  <w14:prstDash w14:val="solid"/>
+                  <w14:round/>
+                </w14:textOutline>
+              </w:rPr>
+              <w:t xml:space="preserve">. </w:t>
             </w:r>
           </w:p>
           <w:p>
@@ -9542,6 +10398,7 @@
                       <w:color w:val="000000" w:themeColor="text1"/>
                       <w:sz w:val="24"/>
                       <w:szCs w:val="24"/>
+                      <w:lang w:val="en-GB"/>
                       <w14:shadow w14:blurRad="38100" w14:dist="19050" w14:dir="2700000" w14:sx="100000" w14:sy="100000" w14:kx="0" w14:ky="0" w14:algn="tl">
                         <w14:schemeClr w14:val="dk1">
                           <w14:alpha w14:val="60000"/>
@@ -9554,12 +10411,14 @@
                       </w14:textOutline>
                     </w:rPr>
                   </w:pPr>
+                  <w:proofErr w:type="spellStart"/>
                   <w:r>
                     <w:rPr>
                       <w:rFonts w:ascii="Times New Roman" w:hAnsi="Times New Roman" w:cs="Times New Roman"/>
                       <w:color w:val="000000" w:themeColor="text1"/>
                       <w:sz w:val="24"/>
                       <w:szCs w:val="24"/>
+                      <w:lang w:val="en-GB"/>
                       <w14:shadow w14:blurRad="38100" w14:dist="19050" w14:dir="2700000" w14:sx="100000" w14:sy="100000" w14:kx="0" w14:ky="0" w14:algn="tl">
                         <w14:schemeClr w14:val="dk1">
                           <w14:alpha w14:val="60000"/>
@@ -9571,7 +10430,28 @@
                         <w14:round/>
                       </w14:textOutline>
                     </w:rPr>
-                    <w:t xml:space="preserve">Répartition </w:t>
+                    <w:t>Répartition</w:t>
+                  </w:r>
+                  <w:proofErr w:type="spellEnd"/>
+                  <w:r>
+                    <w:rPr>
+                      <w:rFonts w:ascii="Times New Roman" w:hAnsi="Times New Roman" w:cs="Times New Roman"/>
+                      <w:color w:val="000000" w:themeColor="text1"/>
+                      <w:sz w:val="24"/>
+                      <w:szCs w:val="24"/>
+                      <w:lang w:val="en-GB"/>
+                      <w14:shadow w14:blurRad="38100" w14:dist="19050" w14:dir="2700000" w14:sx="100000" w14:sy="100000" w14:kx="0" w14:ky="0" w14:algn="tl">
+                        <w14:schemeClr w14:val="dk1">
+                          <w14:alpha w14:val="60000"/>
+                        </w14:schemeClr>
+                      </w14:shadow>
+                      <w14:textOutline w14:w="0" w14:cap="flat" w14:cmpd="sng" w14:algn="ctr">
+                        <w14:noFill/>
+                        <w14:prstDash w14:val="solid"/>
+                        <w14:round/>
+                      </w14:textOutline>
+                    </w:rPr>
+                    <w:t xml:space="preserve"> </w:t>
                   </w:r>
                 </w:p>
                 <w:p>
@@ -9689,6 +10569,7 @@
                     </w:rPr>
                     <w:sym w:font="Wingdings" w:char="F0E0"/>
                   </w:r>
+                  <w:proofErr w:type="gramStart"/>
                   <w:r>
                     <w:rPr>
                       <w:color w:val="000000" w:themeColor="text1"/>
@@ -9708,6 +10589,7 @@
                     </w:rPr>
                     <w:t>S</w:t>
                   </w:r>
+                  <w:proofErr w:type="gramEnd"/>
                 </w:p>
                 <w:p>
                   <w:pPr>
@@ -10245,8 +11127,29 @@
                         <w14:round/>
                       </w14:textOutline>
                     </w:rPr>
-                    <w:t xml:space="preserve"> S</w:t>
+                    <w:t xml:space="preserve"> </w:t>
                   </w:r>
+                  <w:proofErr w:type="gramStart"/>
+                  <w:r>
+                    <w:rPr>
+                      <w:color w:val="000000" w:themeColor="text1"/>
+                      <w:sz w:val="24"/>
+                      <w:szCs w:val="24"/>
+                      <w:lang w:val="en-GB"/>
+                      <w14:shadow w14:blurRad="38100" w14:dist="19050" w14:dir="2700000" w14:sx="100000" w14:sy="100000" w14:kx="0" w14:ky="0" w14:algn="tl">
+                        <w14:schemeClr w14:val="dk1">
+                          <w14:alpha w14:val="60000"/>
+                        </w14:schemeClr>
+                      </w14:shadow>
+                      <w14:textOutline w14:w="0" w14:cap="flat" w14:cmpd="sng" w14:algn="ctr">
+                        <w14:noFill/>
+                        <w14:prstDash w14:val="solid"/>
+                        <w14:round/>
+                      </w14:textOutline>
+                    </w:rPr>
+                    <w:t>S</w:t>
+                  </w:r>
+                  <w:proofErr w:type="gramEnd"/>
                 </w:p>
                 <w:p>
                   <w:pPr>
@@ -10304,6 +11207,373 @@
                       </w14:textOutline>
                     </w:rPr>
                     <w:t>10</w:t>
+                  </w:r>
+                  <w:r>
+                    <w:rPr>
+                      <w:color w:val="000000" w:themeColor="text1"/>
+                      <w:sz w:val="24"/>
+                      <w:szCs w:val="24"/>
+                      <w:lang w:val="en-GB"/>
+                      <w14:shadow w14:blurRad="38100" w14:dist="19050" w14:dir="2700000" w14:sx="100000" w14:sy="100000" w14:kx="0" w14:ky="0" w14:algn="tl">
+                        <w14:schemeClr w14:val="dk1">
+                          <w14:alpha w14:val="60000"/>
+                        </w14:schemeClr>
+                      </w14:shadow>
+                      <w14:textOutline w14:w="0" w14:cap="flat" w14:cmpd="sng" w14:algn="ctr">
+                        <w14:noFill/>
+                        <w14:prstDash w14:val="solid"/>
+                        <w14:round/>
+                      </w14:textOutline>
+                    </w:rPr>
+                    <w:t xml:space="preserve">: </w:t>
+                  </w:r>
+                  <w:r>
+                    <w:rPr>
+                      <w:color w:val="000000" w:themeColor="text1"/>
+                      <w:sz w:val="24"/>
+                      <w:szCs w:val="24"/>
+                      <w:lang w:val="en-GB"/>
+                      <w14:shadow w14:blurRad="38100" w14:dist="19050" w14:dir="2700000" w14:sx="100000" w14:sy="100000" w14:kx="0" w14:ky="0" w14:algn="tl">
+                        <w14:schemeClr w14:val="dk1">
+                          <w14:alpha w14:val="60000"/>
+                        </w14:schemeClr>
+                      </w14:shadow>
+                      <w14:textOutline w14:w="0" w14:cap="flat" w14:cmpd="sng" w14:algn="ctr">
+                        <w14:noFill/>
+                        <w14:prstDash w14:val="solid"/>
+                        <w14:round/>
+                      </w14:textOutline>
+                    </w:rPr>
+                    <w:t>Consult information</w:t>
+                  </w:r>
+                  <w:r>
+                    <w:rPr>
+                      <w:color w:val="000000" w:themeColor="text1"/>
+                      <w:sz w:val="24"/>
+                      <w:szCs w:val="24"/>
+                      <w:lang w:val="en-GB"/>
+                      <w14:shadow w14:blurRad="38100" w14:dist="19050" w14:dir="2700000" w14:sx="100000" w14:sy="100000" w14:kx="0" w14:ky="0" w14:algn="tl">
+                        <w14:schemeClr w14:val="dk1">
+                          <w14:alpha w14:val="60000"/>
+                        </w14:schemeClr>
+                      </w14:shadow>
+                      <w14:textOutline w14:w="0" w14:cap="flat" w14:cmpd="sng" w14:algn="ctr">
+                        <w14:noFill/>
+                        <w14:prstDash w14:val="solid"/>
+                        <w14:round/>
+                      </w14:textOutline>
+                    </w:rPr>
+                    <w:t xml:space="preserve"> </w:t>
+                  </w:r>
+                  <w:r>
+                    <w:rPr>
+                      <w:color w:val="000000" w:themeColor="text1"/>
+                      <w:sz w:val="24"/>
+                      <w:szCs w:val="24"/>
+                      <w:lang w:val="en-GB"/>
+                      <w14:shadow w14:blurRad="38100" w14:dist="19050" w14:dir="2700000" w14:sx="100000" w14:sy="100000" w14:kx="0" w14:ky="0" w14:algn="tl">
+                        <w14:schemeClr w14:val="dk1">
+                          <w14:alpha w14:val="60000"/>
+                        </w14:schemeClr>
+                      </w14:shadow>
+                      <w14:textOutline w14:w="0" w14:cap="flat" w14:cmpd="sng" w14:algn="ctr">
+                        <w14:noFill/>
+                        <w14:prstDash w14:val="solid"/>
+                        <w14:round/>
+                      </w14:textOutline>
+                    </w:rPr>
+                    <w:sym w:font="Wingdings" w:char="F0E0"/>
+                  </w:r>
+                  <w:r>
+                    <w:rPr>
+                      <w:color w:val="000000" w:themeColor="text1"/>
+                      <w:sz w:val="24"/>
+                      <w:szCs w:val="24"/>
+                      <w:lang w:val="en-GB"/>
+                      <w14:shadow w14:blurRad="38100" w14:dist="19050" w14:dir="2700000" w14:sx="100000" w14:sy="100000" w14:kx="0" w14:ky="0" w14:algn="tl">
+                        <w14:schemeClr w14:val="dk1">
+                          <w14:alpha w14:val="60000"/>
+                        </w14:schemeClr>
+                      </w14:shadow>
+                      <w14:textOutline w14:w="0" w14:cap="flat" w14:cmpd="sng" w14:algn="ctr">
+                        <w14:noFill/>
+                        <w14:prstDash w14:val="solid"/>
+                        <w14:round/>
+                      </w14:textOutline>
+                    </w:rPr>
+                    <w:t xml:space="preserve"> </w:t>
+                  </w:r>
+                  <w:proofErr w:type="gramStart"/>
+                  <w:r>
+                    <w:rPr>
+                      <w:color w:val="000000" w:themeColor="text1"/>
+                      <w:sz w:val="24"/>
+                      <w:szCs w:val="24"/>
+                      <w:lang w:val="en-GB"/>
+                      <w14:shadow w14:blurRad="38100" w14:dist="19050" w14:dir="2700000" w14:sx="100000" w14:sy="100000" w14:kx="0" w14:ky="0" w14:algn="tl">
+                        <w14:schemeClr w14:val="dk1">
+                          <w14:alpha w14:val="60000"/>
+                        </w14:schemeClr>
+                      </w14:shadow>
+                      <w14:textOutline w14:w="0" w14:cap="flat" w14:cmpd="sng" w14:algn="ctr">
+                        <w14:noFill/>
+                        <w14:prstDash w14:val="solid"/>
+                        <w14:round/>
+                      </w14:textOutline>
+                    </w:rPr>
+                    <w:t>S</w:t>
+                  </w:r>
+                  <w:proofErr w:type="gramEnd"/>
+                </w:p>
+                <w:p>
+                  <w:pPr>
+                    <w:rPr>
+                      <w:color w:val="000000" w:themeColor="text1"/>
+                      <w:sz w:val="24"/>
+                      <w:szCs w:val="24"/>
+                      <w:lang w:val="en-GB"/>
+                      <w14:shadow w14:blurRad="38100" w14:dist="19050" w14:dir="2700000" w14:sx="100000" w14:sy="100000" w14:kx="0" w14:ky="0" w14:algn="tl">
+                        <w14:schemeClr w14:val="dk1">
+                          <w14:alpha w14:val="60000"/>
+                        </w14:schemeClr>
+                      </w14:shadow>
+                      <w14:textOutline w14:w="0" w14:cap="flat" w14:cmpd="sng" w14:algn="ctr">
+                        <w14:noFill/>
+                        <w14:prstDash w14:val="solid"/>
+                        <w14:round/>
+                      </w14:textOutline>
+                    </w:rPr>
+                  </w:pPr>
+                  <w:r>
+                    <w:rPr>
+                      <w:color w:val="000000" w:themeColor="text1"/>
+                      <w:sz w:val="24"/>
+                      <w:szCs w:val="24"/>
+                      <w:lang w:val="en-GB"/>
+                      <w14:shadow w14:blurRad="38100" w14:dist="19050" w14:dir="2700000" w14:sx="100000" w14:sy="100000" w14:kx="0" w14:ky="0" w14:algn="tl">
+                        <w14:schemeClr w14:val="dk1">
+                          <w14:alpha w14:val="60000"/>
+                        </w14:schemeClr>
+                      </w14:shadow>
+                      <w14:textOutline w14:w="0" w14:cap="flat" w14:cmpd="sng" w14:algn="ctr">
+                        <w14:noFill/>
+                        <w14:prstDash w14:val="solid"/>
+                        <w14:round/>
+                      </w14:textOutline>
+                    </w:rPr>
+                    <w:t>UC_</w:t>
+                  </w:r>
+                  <w:r>
+                    <w:rPr>
+                      <w:color w:val="000000" w:themeColor="text1"/>
+                      <w:sz w:val="24"/>
+                      <w:szCs w:val="24"/>
+                      <w:lang w:val="en-GB"/>
+                      <w14:shadow w14:blurRad="38100" w14:dist="19050" w14:dir="2700000" w14:sx="100000" w14:sy="100000" w14:kx="0" w14:ky="0" w14:algn="tl">
+                        <w14:schemeClr w14:val="dk1">
+                          <w14:alpha w14:val="60000"/>
+                        </w14:schemeClr>
+                      </w14:shadow>
+                      <w14:textOutline w14:w="0" w14:cap="flat" w14:cmpd="sng" w14:algn="ctr">
+                        <w14:noFill/>
+                        <w14:prstDash w14:val="solid"/>
+                        <w14:round/>
+                      </w14:textOutline>
+                    </w:rPr>
+                    <w:t>11</w:t>
+                  </w:r>
+                  <w:r>
+                    <w:rPr>
+                      <w:color w:val="000000" w:themeColor="text1"/>
+                      <w:sz w:val="24"/>
+                      <w:szCs w:val="24"/>
+                      <w:lang w:val="en-GB"/>
+                      <w14:shadow w14:blurRad="38100" w14:dist="19050" w14:dir="2700000" w14:sx="100000" w14:sy="100000" w14:kx="0" w14:ky="0" w14:algn="tl">
+                        <w14:schemeClr w14:val="dk1">
+                          <w14:alpha w14:val="60000"/>
+                        </w14:schemeClr>
+                      </w14:shadow>
+                      <w14:textOutline w14:w="0" w14:cap="flat" w14:cmpd="sng" w14:algn="ctr">
+                        <w14:noFill/>
+                        <w14:prstDash w14:val="solid"/>
+                        <w14:round/>
+                      </w14:textOutline>
+                    </w:rPr>
+                    <w:t xml:space="preserve">: </w:t>
+                  </w:r>
+                  <w:r>
+                    <w:rPr>
+                      <w:color w:val="000000" w:themeColor="text1"/>
+                      <w:sz w:val="24"/>
+                      <w:szCs w:val="24"/>
+                      <w:lang w:val="en-GB"/>
+                      <w14:shadow w14:blurRad="38100" w14:dist="19050" w14:dir="2700000" w14:sx="100000" w14:sy="100000" w14:kx="0" w14:ky="0" w14:algn="tl">
+                        <w14:schemeClr w14:val="dk1">
+                          <w14:alpha w14:val="60000"/>
+                        </w14:schemeClr>
+                      </w14:shadow>
+                      <w14:textOutline w14:w="0" w14:cap="flat" w14:cmpd="sng" w14:algn="ctr">
+                        <w14:noFill/>
+                        <w14:prstDash w14:val="solid"/>
+                        <w14:round/>
+                      </w14:textOutline>
+                    </w:rPr>
+                    <w:t>Modify information</w:t>
+                  </w:r>
+                  <w:r>
+                    <w:rPr>
+                      <w:color w:val="000000" w:themeColor="text1"/>
+                      <w:sz w:val="24"/>
+                      <w:szCs w:val="24"/>
+                      <w:lang w:val="en-GB"/>
+                      <w14:shadow w14:blurRad="38100" w14:dist="19050" w14:dir="2700000" w14:sx="100000" w14:sy="100000" w14:kx="0" w14:ky="0" w14:algn="tl">
+                        <w14:schemeClr w14:val="dk1">
+                          <w14:alpha w14:val="60000"/>
+                        </w14:schemeClr>
+                      </w14:shadow>
+                      <w14:textOutline w14:w="0" w14:cap="flat" w14:cmpd="sng" w14:algn="ctr">
+                        <w14:noFill/>
+                        <w14:prstDash w14:val="solid"/>
+                        <w14:round/>
+                      </w14:textOutline>
+                    </w:rPr>
+                    <w:t xml:space="preserve"> </w:t>
+                  </w:r>
+                  <w:r>
+                    <w:rPr>
+                      <w:color w:val="000000" w:themeColor="text1"/>
+                      <w:sz w:val="24"/>
+                      <w:szCs w:val="24"/>
+                      <w:lang w:val="en-GB"/>
+                      <w14:shadow w14:blurRad="38100" w14:dist="19050" w14:dir="2700000" w14:sx="100000" w14:sy="100000" w14:kx="0" w14:ky="0" w14:algn="tl">
+                        <w14:schemeClr w14:val="dk1">
+                          <w14:alpha w14:val="60000"/>
+                        </w14:schemeClr>
+                      </w14:shadow>
+                      <w14:textOutline w14:w="0" w14:cap="flat" w14:cmpd="sng" w14:algn="ctr">
+                        <w14:noFill/>
+                        <w14:prstDash w14:val="solid"/>
+                        <w14:round/>
+                      </w14:textOutline>
+                    </w:rPr>
+                    <w:sym w:font="Wingdings" w:char="F0E0"/>
+                  </w:r>
+                  <w:r>
+                    <w:rPr>
+                      <w:color w:val="000000" w:themeColor="text1"/>
+                      <w:sz w:val="24"/>
+                      <w:szCs w:val="24"/>
+                      <w:lang w:val="en-GB"/>
+                      <w14:shadow w14:blurRad="38100" w14:dist="19050" w14:dir="2700000" w14:sx="100000" w14:sy="100000" w14:kx="0" w14:ky="0" w14:algn="tl">
+                        <w14:schemeClr w14:val="dk1">
+                          <w14:alpha w14:val="60000"/>
+                        </w14:schemeClr>
+                      </w14:shadow>
+                      <w14:textOutline w14:w="0" w14:cap="flat" w14:cmpd="sng" w14:algn="ctr">
+                        <w14:noFill/>
+                        <w14:prstDash w14:val="solid"/>
+                        <w14:round/>
+                      </w14:textOutline>
+                    </w:rPr>
+                    <w:t xml:space="preserve"> </w:t>
+                  </w:r>
+                  <w:proofErr w:type="gramStart"/>
+                  <w:r>
+                    <w:rPr>
+                      <w:color w:val="000000" w:themeColor="text1"/>
+                      <w:sz w:val="24"/>
+                      <w:szCs w:val="24"/>
+                      <w:lang w:val="en-GB"/>
+                      <w14:shadow w14:blurRad="38100" w14:dist="19050" w14:dir="2700000" w14:sx="100000" w14:sy="100000" w14:kx="0" w14:ky="0" w14:algn="tl">
+                        <w14:schemeClr w14:val="dk1">
+                          <w14:alpha w14:val="60000"/>
+                        </w14:schemeClr>
+                      </w14:shadow>
+                      <w14:textOutline w14:w="0" w14:cap="flat" w14:cmpd="sng" w14:algn="ctr">
+                        <w14:noFill/>
+                        <w14:prstDash w14:val="solid"/>
+                        <w14:round/>
+                      </w14:textOutline>
+                    </w:rPr>
+                    <w:t>S</w:t>
+                  </w:r>
+                  <w:proofErr w:type="gramEnd"/>
+                </w:p>
+                <w:p>
+                  <w:pPr>
+                    <w:rPr>
+                      <w:color w:val="000000" w:themeColor="text1"/>
+                      <w:sz w:val="24"/>
+                      <w:szCs w:val="24"/>
+                      <w:lang w:val="en-GB"/>
+                      <w14:shadow w14:blurRad="38100" w14:dist="19050" w14:dir="2700000" w14:sx="100000" w14:sy="100000" w14:kx="0" w14:ky="0" w14:algn="tl">
+                        <w14:schemeClr w14:val="dk1">
+                          <w14:alpha w14:val="60000"/>
+                        </w14:schemeClr>
+                      </w14:shadow>
+                      <w14:textOutline w14:w="0" w14:cap="flat" w14:cmpd="sng" w14:algn="ctr">
+                        <w14:noFill/>
+                        <w14:prstDash w14:val="solid"/>
+                        <w14:round/>
+                      </w14:textOutline>
+                    </w:rPr>
+                  </w:pPr>
+                  <w:r>
+                    <w:rPr>
+                      <w:color w:val="000000" w:themeColor="text1"/>
+                      <w:sz w:val="24"/>
+                      <w:szCs w:val="24"/>
+                      <w:lang w:val="en-GB"/>
+                      <w14:shadow w14:blurRad="38100" w14:dist="19050" w14:dir="2700000" w14:sx="100000" w14:sy="100000" w14:kx="0" w14:ky="0" w14:algn="tl">
+                        <w14:schemeClr w14:val="dk1">
+                          <w14:alpha w14:val="60000"/>
+                        </w14:schemeClr>
+                      </w14:shadow>
+                      <w14:textOutline w14:w="0" w14:cap="flat" w14:cmpd="sng" w14:algn="ctr">
+                        <w14:noFill/>
+                        <w14:prstDash w14:val="solid"/>
+                        <w14:round/>
+                      </w14:textOutline>
+                    </w:rPr>
+                    <w:t>UC_</w:t>
+                  </w:r>
+                  <w:r>
+                    <w:rPr>
+                      <w:color w:val="000000" w:themeColor="text1"/>
+                      <w:sz w:val="24"/>
+                      <w:szCs w:val="24"/>
+                      <w:lang w:val="en-GB"/>
+                      <w14:shadow w14:blurRad="38100" w14:dist="19050" w14:dir="2700000" w14:sx="100000" w14:sy="100000" w14:kx="0" w14:ky="0" w14:algn="tl">
+                        <w14:schemeClr w14:val="dk1">
+                          <w14:alpha w14:val="60000"/>
+                        </w14:schemeClr>
+                      </w14:shadow>
+                      <w14:textOutline w14:w="0" w14:cap="flat" w14:cmpd="sng" w14:algn="ctr">
+                        <w14:noFill/>
+                        <w14:prstDash w14:val="solid"/>
+                        <w14:round/>
+                      </w14:textOutline>
+                    </w:rPr>
+                    <w:t>1</w:t>
+                  </w:r>
+                  <w:r>
+                    <w:rPr>
+                      <w:color w:val="000000" w:themeColor="text1"/>
+                      <w:sz w:val="24"/>
+                      <w:szCs w:val="24"/>
+                      <w:lang w:val="en-GB"/>
+                      <w14:shadow w14:blurRad="38100" w14:dist="19050" w14:dir="2700000" w14:sx="100000" w14:sy="100000" w14:kx="0" w14:ky="0" w14:algn="tl">
+                        <w14:schemeClr w14:val="dk1">
+                          <w14:alpha w14:val="60000"/>
+                        </w14:schemeClr>
+                      </w14:shadow>
+                      <w14:textOutline w14:w="0" w14:cap="flat" w14:cmpd="sng" w14:algn="ctr">
+                        <w14:noFill/>
+                        <w14:prstDash w14:val="solid"/>
+                        <w14:round/>
+                      </w14:textOutline>
+                    </w:rPr>
+                    <w:t>2</w:t>
                   </w:r>
                   <w:r>
                     <w:rPr>
@@ -10475,6 +11745,354 @@
                         <w14:round/>
                       </w14:textOutline>
                     </w:rPr>
+                    <w:t xml:space="preserve"> </w:t>
+                  </w:r>
+                  <w:proofErr w:type="gramStart"/>
+                  <w:r>
+                    <w:rPr>
+                      <w:color w:val="000000" w:themeColor="text1"/>
+                      <w:sz w:val="24"/>
+                      <w:szCs w:val="24"/>
+                      <w:lang w:val="en-GB"/>
+                      <w14:shadow w14:blurRad="38100" w14:dist="19050" w14:dir="2700000" w14:sx="100000" w14:sy="100000" w14:kx="0" w14:ky="0" w14:algn="tl">
+                        <w14:schemeClr w14:val="dk1">
+                          <w14:alpha w14:val="60000"/>
+                        </w14:schemeClr>
+                      </w14:shadow>
+                      <w14:textOutline w14:w="0" w14:cap="flat" w14:cmpd="sng" w14:algn="ctr">
+                        <w14:noFill/>
+                        <w14:prstDash w14:val="solid"/>
+                        <w14:round/>
+                      </w14:textOutline>
+                    </w:rPr>
+                    <w:t>S</w:t>
+                  </w:r>
+                  <w:proofErr w:type="gramEnd"/>
+                </w:p>
+                <w:p>
+                  <w:pPr>
+                    <w:rPr>
+                      <w:color w:val="000000" w:themeColor="text1"/>
+                      <w:sz w:val="24"/>
+                      <w:szCs w:val="24"/>
+                      <w:lang w:val="en-GB"/>
+                      <w14:shadow w14:blurRad="38100" w14:dist="19050" w14:dir="2700000" w14:sx="100000" w14:sy="100000" w14:kx="0" w14:ky="0" w14:algn="tl">
+                        <w14:schemeClr w14:val="dk1">
+                          <w14:alpha w14:val="60000"/>
+                        </w14:schemeClr>
+                      </w14:shadow>
+                      <w14:textOutline w14:w="0" w14:cap="flat" w14:cmpd="sng" w14:algn="ctr">
+                        <w14:noFill/>
+                        <w14:prstDash w14:val="solid"/>
+                        <w14:round/>
+                      </w14:textOutline>
+                    </w:rPr>
+                  </w:pPr>
+                  <w:r>
+                    <w:rPr>
+                      <w:color w:val="000000" w:themeColor="text1"/>
+                      <w:sz w:val="24"/>
+                      <w:szCs w:val="24"/>
+                      <w:lang w:val="en-GB"/>
+                      <w14:shadow w14:blurRad="38100" w14:dist="19050" w14:dir="2700000" w14:sx="100000" w14:sy="100000" w14:kx="0" w14:ky="0" w14:algn="tl">
+                        <w14:schemeClr w14:val="dk1">
+                          <w14:alpha w14:val="60000"/>
+                        </w14:schemeClr>
+                      </w14:shadow>
+                      <w14:textOutline w14:w="0" w14:cap="flat" w14:cmpd="sng" w14:algn="ctr">
+                        <w14:noFill/>
+                        <w14:prstDash w14:val="solid"/>
+                        <w14:round/>
+                      </w14:textOutline>
+                    </w:rPr>
+                    <w:t>UC_</w:t>
+                  </w:r>
+                  <w:r>
+                    <w:rPr>
+                      <w:color w:val="000000" w:themeColor="text1"/>
+                      <w:sz w:val="24"/>
+                      <w:szCs w:val="24"/>
+                      <w:lang w:val="en-GB"/>
+                      <w14:shadow w14:blurRad="38100" w14:dist="19050" w14:dir="2700000" w14:sx="100000" w14:sy="100000" w14:kx="0" w14:ky="0" w14:algn="tl">
+                        <w14:schemeClr w14:val="dk1">
+                          <w14:alpha w14:val="60000"/>
+                        </w14:schemeClr>
+                      </w14:shadow>
+                      <w14:textOutline w14:w="0" w14:cap="flat" w14:cmpd="sng" w14:algn="ctr">
+                        <w14:noFill/>
+                        <w14:prstDash w14:val="solid"/>
+                        <w14:round/>
+                      </w14:textOutline>
+                    </w:rPr>
+                    <w:t>12</w:t>
+                  </w:r>
+                  <w:r>
+                    <w:rPr>
+                      <w:color w:val="000000" w:themeColor="text1"/>
+                      <w:sz w:val="24"/>
+                      <w:szCs w:val="24"/>
+                      <w:lang w:val="en-GB"/>
+                      <w14:shadow w14:blurRad="38100" w14:dist="19050" w14:dir="2700000" w14:sx="100000" w14:sy="100000" w14:kx="0" w14:ky="0" w14:algn="tl">
+                        <w14:schemeClr w14:val="dk1">
+                          <w14:alpha w14:val="60000"/>
+                        </w14:schemeClr>
+                      </w14:shadow>
+                      <w14:textOutline w14:w="0" w14:cap="flat" w14:cmpd="sng" w14:algn="ctr">
+                        <w14:noFill/>
+                        <w14:prstDash w14:val="solid"/>
+                        <w14:round/>
+                      </w14:textOutline>
+                    </w:rPr>
+                    <w:t xml:space="preserve">: </w:t>
+                  </w:r>
+                  <w:r>
+                    <w:rPr>
+                      <w:color w:val="000000" w:themeColor="text1"/>
+                      <w:sz w:val="24"/>
+                      <w:szCs w:val="24"/>
+                      <w:lang w:val="en-GB"/>
+                      <w14:shadow w14:blurRad="38100" w14:dist="19050" w14:dir="2700000" w14:sx="100000" w14:sy="100000" w14:kx="0" w14:ky="0" w14:algn="tl">
+                        <w14:schemeClr w14:val="dk1">
+                          <w14:alpha w14:val="60000"/>
+                        </w14:schemeClr>
+                      </w14:shadow>
+                      <w14:textOutline w14:w="0" w14:cap="flat" w14:cmpd="sng" w14:algn="ctr">
+                        <w14:noFill/>
+                        <w14:prstDash w14:val="solid"/>
+                        <w14:round/>
+                      </w14:textOutline>
+                    </w:rPr>
+                    <w:t>Consult orders</w:t>
+                  </w:r>
+                  <w:r>
+                    <w:rPr>
+                      <w:color w:val="000000" w:themeColor="text1"/>
+                      <w:sz w:val="24"/>
+                      <w:szCs w:val="24"/>
+                      <w:lang w:val="en-GB"/>
+                      <w14:shadow w14:blurRad="38100" w14:dist="19050" w14:dir="2700000" w14:sx="100000" w14:sy="100000" w14:kx="0" w14:ky="0" w14:algn="tl">
+                        <w14:schemeClr w14:val="dk1">
+                          <w14:alpha w14:val="60000"/>
+                        </w14:schemeClr>
+                      </w14:shadow>
+                      <w14:textOutline w14:w="0" w14:cap="flat" w14:cmpd="sng" w14:algn="ctr">
+                        <w14:noFill/>
+                        <w14:prstDash w14:val="solid"/>
+                        <w14:round/>
+                      </w14:textOutline>
+                    </w:rPr>
+                    <w:t xml:space="preserve"> </w:t>
+                  </w:r>
+                  <w:r>
+                    <w:rPr>
+                      <w:color w:val="000000" w:themeColor="text1"/>
+                      <w:sz w:val="24"/>
+                      <w:szCs w:val="24"/>
+                      <w:lang w:val="en-GB"/>
+                      <w14:shadow w14:blurRad="38100" w14:dist="19050" w14:dir="2700000" w14:sx="100000" w14:sy="100000" w14:kx="0" w14:ky="0" w14:algn="tl">
+                        <w14:schemeClr w14:val="dk1">
+                          <w14:alpha w14:val="60000"/>
+                        </w14:schemeClr>
+                      </w14:shadow>
+                      <w14:textOutline w14:w="0" w14:cap="flat" w14:cmpd="sng" w14:algn="ctr">
+                        <w14:noFill/>
+                        <w14:prstDash w14:val="solid"/>
+                        <w14:round/>
+                      </w14:textOutline>
+                    </w:rPr>
+                    <w:sym w:font="Wingdings" w:char="F0E0"/>
+                  </w:r>
+                  <w:r>
+                    <w:rPr>
+                      <w:color w:val="000000" w:themeColor="text1"/>
+                      <w:sz w:val="24"/>
+                      <w:szCs w:val="24"/>
+                      <w:lang w:val="en-GB"/>
+                      <w14:shadow w14:blurRad="38100" w14:dist="19050" w14:dir="2700000" w14:sx="100000" w14:sy="100000" w14:kx="0" w14:ky="0" w14:algn="tl">
+                        <w14:schemeClr w14:val="dk1">
+                          <w14:alpha w14:val="60000"/>
+                        </w14:schemeClr>
+                      </w14:shadow>
+                      <w14:textOutline w14:w="0" w14:cap="flat" w14:cmpd="sng" w14:algn="ctr">
+                        <w14:noFill/>
+                        <w14:prstDash w14:val="solid"/>
+                        <w14:round/>
+                      </w14:textOutline>
+                    </w:rPr>
+                    <w:t xml:space="preserve"> </w:t>
+                  </w:r>
+                  <w:proofErr w:type="gramStart"/>
+                  <w:r>
+                    <w:rPr>
+                      <w:color w:val="000000" w:themeColor="text1"/>
+                      <w:sz w:val="24"/>
+                      <w:szCs w:val="24"/>
+                      <w:lang w:val="en-GB"/>
+                      <w14:shadow w14:blurRad="38100" w14:dist="19050" w14:dir="2700000" w14:sx="100000" w14:sy="100000" w14:kx="0" w14:ky="0" w14:algn="tl">
+                        <w14:schemeClr w14:val="dk1">
+                          <w14:alpha w14:val="60000"/>
+                        </w14:schemeClr>
+                      </w14:shadow>
+                      <w14:textOutline w14:w="0" w14:cap="flat" w14:cmpd="sng" w14:algn="ctr">
+                        <w14:noFill/>
+                        <w14:prstDash w14:val="solid"/>
+                        <w14:round/>
+                      </w14:textOutline>
+                    </w:rPr>
+                    <w:t>S</w:t>
+                  </w:r>
+                  <w:proofErr w:type="gramEnd"/>
+                </w:p>
+                <w:p>
+                  <w:pPr>
+                    <w:rPr>
+                      <w:color w:val="000000" w:themeColor="text1"/>
+                      <w:sz w:val="24"/>
+                      <w:szCs w:val="24"/>
+                      <w:lang w:val="en-GB"/>
+                      <w14:shadow w14:blurRad="38100" w14:dist="19050" w14:dir="2700000" w14:sx="100000" w14:sy="100000" w14:kx="0" w14:ky="0" w14:algn="tl">
+                        <w14:schemeClr w14:val="dk1">
+                          <w14:alpha w14:val="60000"/>
+                        </w14:schemeClr>
+                      </w14:shadow>
+                      <w14:textOutline w14:w="0" w14:cap="flat" w14:cmpd="sng" w14:algn="ctr">
+                        <w14:noFill/>
+                        <w14:prstDash w14:val="solid"/>
+                        <w14:round/>
+                      </w14:textOutline>
+                    </w:rPr>
+                  </w:pPr>
+                  <w:r>
+                    <w:rPr>
+                      <w:color w:val="000000" w:themeColor="text1"/>
+                      <w:sz w:val="24"/>
+                      <w:szCs w:val="24"/>
+                      <w:lang w:val="en-GB"/>
+                      <w14:shadow w14:blurRad="38100" w14:dist="19050" w14:dir="2700000" w14:sx="100000" w14:sy="100000" w14:kx="0" w14:ky="0" w14:algn="tl">
+                        <w14:schemeClr w14:val="dk1">
+                          <w14:alpha w14:val="60000"/>
+                        </w14:schemeClr>
+                      </w14:shadow>
+                      <w14:textOutline w14:w="0" w14:cap="flat" w14:cmpd="sng" w14:algn="ctr">
+                        <w14:noFill/>
+                        <w14:prstDash w14:val="solid"/>
+                        <w14:round/>
+                      </w14:textOutline>
+                    </w:rPr>
+                    <w:t>UC_</w:t>
+                  </w:r>
+                  <w:r>
+                    <w:rPr>
+                      <w:color w:val="000000" w:themeColor="text1"/>
+                      <w:sz w:val="24"/>
+                      <w:szCs w:val="24"/>
+                      <w:lang w:val="en-GB"/>
+                      <w14:shadow w14:blurRad="38100" w14:dist="19050" w14:dir="2700000" w14:sx="100000" w14:sy="100000" w14:kx="0" w14:ky="0" w14:algn="tl">
+                        <w14:schemeClr w14:val="dk1">
+                          <w14:alpha w14:val="60000"/>
+                        </w14:schemeClr>
+                      </w14:shadow>
+                      <w14:textOutline w14:w="0" w14:cap="flat" w14:cmpd="sng" w14:algn="ctr">
+                        <w14:noFill/>
+                        <w14:prstDash w14:val="solid"/>
+                        <w14:round/>
+                      </w14:textOutline>
+                    </w:rPr>
+                    <w:t>13</w:t>
+                  </w:r>
+                  <w:r>
+                    <w:rPr>
+                      <w:color w:val="000000" w:themeColor="text1"/>
+                      <w:sz w:val="24"/>
+                      <w:szCs w:val="24"/>
+                      <w:lang w:val="en-GB"/>
+                      <w14:shadow w14:blurRad="38100" w14:dist="19050" w14:dir="2700000" w14:sx="100000" w14:sy="100000" w14:kx="0" w14:ky="0" w14:algn="tl">
+                        <w14:schemeClr w14:val="dk1">
+                          <w14:alpha w14:val="60000"/>
+                        </w14:schemeClr>
+                      </w14:shadow>
+                      <w14:textOutline w14:w="0" w14:cap="flat" w14:cmpd="sng" w14:algn="ctr">
+                        <w14:noFill/>
+                        <w14:prstDash w14:val="solid"/>
+                        <w14:round/>
+                      </w14:textOutline>
+                    </w:rPr>
+                    <w:t xml:space="preserve">: </w:t>
+                  </w:r>
+                  <w:r>
+                    <w:rPr>
+                      <w:color w:val="000000" w:themeColor="text1"/>
+                      <w:sz w:val="24"/>
+                      <w:szCs w:val="24"/>
+                      <w:lang w:val="en-GB"/>
+                      <w14:shadow w14:blurRad="38100" w14:dist="19050" w14:dir="2700000" w14:sx="100000" w14:sy="100000" w14:kx="0" w14:ky="0" w14:algn="tl">
+                        <w14:schemeClr w14:val="dk1">
+                          <w14:alpha w14:val="60000"/>
+                        </w14:schemeClr>
+                      </w14:shadow>
+                      <w14:textOutline w14:w="0" w14:cap="flat" w14:cmpd="sng" w14:algn="ctr">
+                        <w14:noFill/>
+                        <w14:prstDash w14:val="solid"/>
+                        <w14:round/>
+                      </w14:textOutline>
+                    </w:rPr>
+                    <w:t>Update order status</w:t>
+                  </w:r>
+                  <w:r>
+                    <w:rPr>
+                      <w:color w:val="000000" w:themeColor="text1"/>
+                      <w:sz w:val="24"/>
+                      <w:szCs w:val="24"/>
+                      <w:lang w:val="en-GB"/>
+                      <w14:shadow w14:blurRad="38100" w14:dist="19050" w14:dir="2700000" w14:sx="100000" w14:sy="100000" w14:kx="0" w14:ky="0" w14:algn="tl">
+                        <w14:schemeClr w14:val="dk1">
+                          <w14:alpha w14:val="60000"/>
+                        </w14:schemeClr>
+                      </w14:shadow>
+                      <w14:textOutline w14:w="0" w14:cap="flat" w14:cmpd="sng" w14:algn="ctr">
+                        <w14:noFill/>
+                        <w14:prstDash w14:val="solid"/>
+                        <w14:round/>
+                      </w14:textOutline>
+                    </w:rPr>
+                    <w:t xml:space="preserve"> </w:t>
+                  </w:r>
+                  <w:r>
+                    <w:rPr>
+                      <w:color w:val="000000" w:themeColor="text1"/>
+                      <w:sz w:val="24"/>
+                      <w:szCs w:val="24"/>
+                      <w:lang w:val="en-GB"/>
+                      <w14:shadow w14:blurRad="38100" w14:dist="19050" w14:dir="2700000" w14:sx="100000" w14:sy="100000" w14:kx="0" w14:ky="0" w14:algn="tl">
+                        <w14:schemeClr w14:val="dk1">
+                          <w14:alpha w14:val="60000"/>
+                        </w14:schemeClr>
+                      </w14:shadow>
+                      <w14:textOutline w14:w="0" w14:cap="flat" w14:cmpd="sng" w14:algn="ctr">
+                        <w14:noFill/>
+                        <w14:prstDash w14:val="solid"/>
+                        <w14:round/>
+                      </w14:textOutline>
+                    </w:rPr>
+                    <w:sym w:font="Wingdings" w:char="F0E0"/>
+                  </w:r>
+                  <w:r>
+                    <w:rPr>
+                      <w:color w:val="000000" w:themeColor="text1"/>
+                      <w:sz w:val="24"/>
+                      <w:szCs w:val="24"/>
+                      <w:lang w:val="en-GB"/>
+                      <w14:shadow w14:blurRad="38100" w14:dist="19050" w14:dir="2700000" w14:sx="100000" w14:sy="100000" w14:kx="0" w14:ky="0" w14:algn="tl">
+                        <w14:schemeClr w14:val="dk1">
+                          <w14:alpha w14:val="60000"/>
+                        </w14:schemeClr>
+                      </w14:shadow>
+                      <w14:textOutline w14:w="0" w14:cap="flat" w14:cmpd="sng" w14:algn="ctr">
+                        <w14:noFill/>
+                        <w14:prstDash w14:val="solid"/>
+                        <w14:round/>
+                      </w14:textOutline>
+                    </w:rPr>
                     <w:t xml:space="preserve"> S</w:t>
                   </w:r>
                   <w:r>
@@ -10514,7 +12132,7 @@
                         <w14:round/>
                       </w14:textOutline>
                     </w:rPr>
-                    <w:t>2</w:t>
+                    <w:t>4</w:t>
                   </w:r>
                   <w:r>
                     <w:rPr>
@@ -10554,6 +12172,7 @@
                     </w:rPr>
                     <w:sym w:font="Wingdings" w:char="F0E0"/>
                   </w:r>
+                  <w:proofErr w:type="gramStart"/>
                   <w:r>
                     <w:rPr>
                       <w:color w:val="000000" w:themeColor="text1"/>
@@ -10573,6 +12192,7 @@
                     </w:rPr>
                     <w:t>S</w:t>
                   </w:r>
+                  <w:proofErr w:type="gramEnd"/>
                 </w:p>
                 <w:p>
                   <w:pPr>
@@ -10610,8 +12230,143 @@
                         <w14:round/>
                       </w14:textOutline>
                     </w:rPr>
-                    <w:t>A terminer</w:t>
+                    <w:t>UC_</w:t>
                   </w:r>
+                  <w:r>
+                    <w:rPr>
+                      <w:color w:val="000000" w:themeColor="text1"/>
+                      <w:sz w:val="24"/>
+                      <w:szCs w:val="24"/>
+                      <w:lang w:val="en-GB"/>
+                      <w14:shadow w14:blurRad="38100" w14:dist="19050" w14:dir="2700000" w14:sx="100000" w14:sy="100000" w14:kx="0" w14:ky="0" w14:algn="tl">
+                        <w14:schemeClr w14:val="dk1">
+                          <w14:alpha w14:val="60000"/>
+                        </w14:schemeClr>
+                      </w14:shadow>
+                      <w14:textOutline w14:w="0" w14:cap="flat" w14:cmpd="sng" w14:algn="ctr">
+                        <w14:noFill/>
+                        <w14:prstDash w14:val="solid"/>
+                        <w14:round/>
+                      </w14:textOutline>
+                    </w:rPr>
+                    <w:t>15</w:t>
+                  </w:r>
+                  <w:r>
+                    <w:rPr>
+                      <w:color w:val="000000" w:themeColor="text1"/>
+                      <w:sz w:val="24"/>
+                      <w:szCs w:val="24"/>
+                      <w:lang w:val="en-GB"/>
+                      <w14:shadow w14:blurRad="38100" w14:dist="19050" w14:dir="2700000" w14:sx="100000" w14:sy="100000" w14:kx="0" w14:ky="0" w14:algn="tl">
+                        <w14:schemeClr w14:val="dk1">
+                          <w14:alpha w14:val="60000"/>
+                        </w14:schemeClr>
+                      </w14:shadow>
+                      <w14:textOutline w14:w="0" w14:cap="flat" w14:cmpd="sng" w14:algn="ctr">
+                        <w14:noFill/>
+                        <w14:prstDash w14:val="solid"/>
+                        <w14:round/>
+                      </w14:textOutline>
+                    </w:rPr>
+                    <w:t xml:space="preserve">: </w:t>
+                  </w:r>
+                  <w:r>
+                    <w:rPr>
+                      <w:color w:val="000000" w:themeColor="text1"/>
+                      <w:sz w:val="24"/>
+                      <w:szCs w:val="24"/>
+                      <w:lang w:val="en-GB"/>
+                      <w14:shadow w14:blurRad="38100" w14:dist="19050" w14:dir="2700000" w14:sx="100000" w14:sy="100000" w14:kx="0" w14:ky="0" w14:algn="tl">
+                        <w14:schemeClr w14:val="dk1">
+                          <w14:alpha w14:val="60000"/>
+                        </w14:schemeClr>
+                      </w14:shadow>
+                      <w14:textOutline w14:w="0" w14:cap="flat" w14:cmpd="sng" w14:algn="ctr">
+                        <w14:noFill/>
+                        <w14:prstDash w14:val="solid"/>
+                        <w14:round/>
+                      </w14:textOutline>
+                    </w:rPr>
+                    <w:t>Add dish</w:t>
+                  </w:r>
+                  <w:r>
+                    <w:rPr>
+                      <w:color w:val="000000" w:themeColor="text1"/>
+                      <w:sz w:val="24"/>
+                      <w:szCs w:val="24"/>
+                      <w:lang w:val="en-GB"/>
+                      <w14:shadow w14:blurRad="38100" w14:dist="19050" w14:dir="2700000" w14:sx="100000" w14:sy="100000" w14:kx="0" w14:ky="0" w14:algn="tl">
+                        <w14:schemeClr w14:val="dk1">
+                          <w14:alpha w14:val="60000"/>
+                        </w14:schemeClr>
+                      </w14:shadow>
+                      <w14:textOutline w14:w="0" w14:cap="flat" w14:cmpd="sng" w14:algn="ctr">
+                        <w14:noFill/>
+                        <w14:prstDash w14:val="solid"/>
+                        <w14:round/>
+                      </w14:textOutline>
+                    </w:rPr>
+                    <w:t xml:space="preserve"> </w:t>
+                  </w:r>
+                  <w:r>
+                    <w:rPr>
+                      <w:color w:val="000000" w:themeColor="text1"/>
+                      <w:sz w:val="24"/>
+                      <w:szCs w:val="24"/>
+                      <w:lang w:val="en-GB"/>
+                      <w14:shadow w14:blurRad="38100" w14:dist="19050" w14:dir="2700000" w14:sx="100000" w14:sy="100000" w14:kx="0" w14:ky="0" w14:algn="tl">
+                        <w14:schemeClr w14:val="dk1">
+                          <w14:alpha w14:val="60000"/>
+                        </w14:schemeClr>
+                      </w14:shadow>
+                      <w14:textOutline w14:w="0" w14:cap="flat" w14:cmpd="sng" w14:algn="ctr">
+                        <w14:noFill/>
+                        <w14:prstDash w14:val="solid"/>
+                        <w14:round/>
+                      </w14:textOutline>
+                    </w:rPr>
+                    <w:sym w:font="Wingdings" w:char="F0E0"/>
+                  </w:r>
+                  <w:r>
+                    <w:rPr>
+                      <w:color w:val="000000" w:themeColor="text1"/>
+                      <w:sz w:val="24"/>
+                      <w:szCs w:val="24"/>
+                      <w:lang w:val="en-GB"/>
+                      <w14:shadow w14:blurRad="38100" w14:dist="19050" w14:dir="2700000" w14:sx="100000" w14:sy="100000" w14:kx="0" w14:ky="0" w14:algn="tl">
+                        <w14:schemeClr w14:val="dk1">
+                          <w14:alpha w14:val="60000"/>
+                        </w14:schemeClr>
+                      </w14:shadow>
+                      <w14:textOutline w14:w="0" w14:cap="flat" w14:cmpd="sng" w14:algn="ctr">
+                        <w14:noFill/>
+                        <w14:prstDash w14:val="solid"/>
+                        <w14:round/>
+                      </w14:textOutline>
+                    </w:rPr>
+                    <w:t xml:space="preserve"> </w:t>
+                  </w:r>
+                  <w:proofErr w:type="gramStart"/>
+                  <w:r>
+                    <w:rPr>
+                      <w:color w:val="000000" w:themeColor="text1"/>
+                      <w:sz w:val="24"/>
+                      <w:szCs w:val="24"/>
+                      <w:lang w:val="en-GB"/>
+                      <w14:shadow w14:blurRad="38100" w14:dist="19050" w14:dir="2700000" w14:sx="100000" w14:sy="100000" w14:kx="0" w14:ky="0" w14:algn="tl">
+                        <w14:schemeClr w14:val="dk1">
+                          <w14:alpha w14:val="60000"/>
+                        </w14:schemeClr>
+                      </w14:shadow>
+                      <w14:textOutline w14:w="0" w14:cap="flat" w14:cmpd="sng" w14:algn="ctr">
+                        <w14:noFill/>
+                        <w14:prstDash w14:val="solid"/>
+                        <w14:round/>
+                      </w14:textOutline>
+                    </w:rPr>
+                    <w:t>S</w:t>
+                  </w:r>
+                  <w:proofErr w:type="gramEnd"/>
                 </w:p>
                 <w:p>
                   <w:pPr>
@@ -10619,6 +12374,7 @@
                       <w:color w:val="000000" w:themeColor="text1"/>
                       <w:sz w:val="24"/>
                       <w:szCs w:val="24"/>
+                      <w:lang w:val="en-GB"/>
                       <w14:shadow w14:blurRad="38100" w14:dist="19050" w14:dir="2700000" w14:sx="100000" w14:sy="100000" w14:kx="0" w14:ky="0" w14:algn="tl">
                         <w14:schemeClr w14:val="dk1">
                           <w14:alpha w14:val="60000"/>
@@ -10636,6 +12392,627 @@
                       <w:color w:val="000000" w:themeColor="text1"/>
                       <w:sz w:val="24"/>
                       <w:szCs w:val="24"/>
+                      <w:lang w:val="en-GB"/>
+                      <w14:shadow w14:blurRad="38100" w14:dist="19050" w14:dir="2700000" w14:sx="100000" w14:sy="100000" w14:kx="0" w14:ky="0" w14:algn="tl">
+                        <w14:schemeClr w14:val="dk1">
+                          <w14:alpha w14:val="60000"/>
+                        </w14:schemeClr>
+                      </w14:shadow>
+                      <w14:textOutline w14:w="0" w14:cap="flat" w14:cmpd="sng" w14:algn="ctr">
+                        <w14:noFill/>
+                        <w14:prstDash w14:val="solid"/>
+                        <w14:round/>
+                      </w14:textOutline>
+                    </w:rPr>
+                    <w:t>UC_1</w:t>
+                  </w:r>
+                  <w:r>
+                    <w:rPr>
+                      <w:color w:val="000000" w:themeColor="text1"/>
+                      <w:sz w:val="24"/>
+                      <w:szCs w:val="24"/>
+                      <w:lang w:val="en-GB"/>
+                      <w14:shadow w14:blurRad="38100" w14:dist="19050" w14:dir="2700000" w14:sx="100000" w14:sy="100000" w14:kx="0" w14:ky="0" w14:algn="tl">
+                        <w14:schemeClr w14:val="dk1">
+                          <w14:alpha w14:val="60000"/>
+                        </w14:schemeClr>
+                      </w14:shadow>
+                      <w14:textOutline w14:w="0" w14:cap="flat" w14:cmpd="sng" w14:algn="ctr">
+                        <w14:noFill/>
+                        <w14:prstDash w14:val="solid"/>
+                        <w14:round/>
+                      </w14:textOutline>
+                    </w:rPr>
+                    <w:t>6</w:t>
+                  </w:r>
+                  <w:r>
+                    <w:rPr>
+                      <w:color w:val="000000" w:themeColor="text1"/>
+                      <w:sz w:val="24"/>
+                      <w:szCs w:val="24"/>
+                      <w:lang w:val="en-GB"/>
+                      <w14:shadow w14:blurRad="38100" w14:dist="19050" w14:dir="2700000" w14:sx="100000" w14:sy="100000" w14:kx="0" w14:ky="0" w14:algn="tl">
+                        <w14:schemeClr w14:val="dk1">
+                          <w14:alpha w14:val="60000"/>
+                        </w14:schemeClr>
+                      </w14:shadow>
+                      <w14:textOutline w14:w="0" w14:cap="flat" w14:cmpd="sng" w14:algn="ctr">
+                        <w14:noFill/>
+                        <w14:prstDash w14:val="solid"/>
+                        <w14:round/>
+                      </w14:textOutline>
+                    </w:rPr>
+                    <w:t xml:space="preserve">: </w:t>
+                  </w:r>
+                  <w:r>
+                    <w:rPr>
+                      <w:color w:val="000000" w:themeColor="text1"/>
+                      <w:sz w:val="24"/>
+                      <w:szCs w:val="24"/>
+                      <w:lang w:val="en-GB"/>
+                      <w14:shadow w14:blurRad="38100" w14:dist="19050" w14:dir="2700000" w14:sx="100000" w14:sy="100000" w14:kx="0" w14:ky="0" w14:algn="tl">
+                        <w14:schemeClr w14:val="dk1">
+                          <w14:alpha w14:val="60000"/>
+                        </w14:schemeClr>
+                      </w14:shadow>
+                      <w14:textOutline w14:w="0" w14:cap="flat" w14:cmpd="sng" w14:algn="ctr">
+                        <w14:noFill/>
+                        <w14:prstDash w14:val="solid"/>
+                        <w14:round/>
+                      </w14:textOutline>
+                    </w:rPr>
+                    <w:t>Modify</w:t>
+                  </w:r>
+                  <w:r>
+                    <w:rPr>
+                      <w:color w:val="000000" w:themeColor="text1"/>
+                      <w:sz w:val="24"/>
+                      <w:szCs w:val="24"/>
+                      <w:lang w:val="en-GB"/>
+                      <w14:shadow w14:blurRad="38100" w14:dist="19050" w14:dir="2700000" w14:sx="100000" w14:sy="100000" w14:kx="0" w14:ky="0" w14:algn="tl">
+                        <w14:schemeClr w14:val="dk1">
+                          <w14:alpha w14:val="60000"/>
+                        </w14:schemeClr>
+                      </w14:shadow>
+                      <w14:textOutline w14:w="0" w14:cap="flat" w14:cmpd="sng" w14:algn="ctr">
+                        <w14:noFill/>
+                        <w14:prstDash w14:val="solid"/>
+                        <w14:round/>
+                      </w14:textOutline>
+                    </w:rPr>
+                    <w:t xml:space="preserve"> dish </w:t>
+                  </w:r>
+                  <w:r>
+                    <w:rPr>
+                      <w:color w:val="000000" w:themeColor="text1"/>
+                      <w:sz w:val="24"/>
+                      <w:szCs w:val="24"/>
+                      <w:lang w:val="en-GB"/>
+                      <w14:shadow w14:blurRad="38100" w14:dist="19050" w14:dir="2700000" w14:sx="100000" w14:sy="100000" w14:kx="0" w14:ky="0" w14:algn="tl">
+                        <w14:schemeClr w14:val="dk1">
+                          <w14:alpha w14:val="60000"/>
+                        </w14:schemeClr>
+                      </w14:shadow>
+                      <w14:textOutline w14:w="0" w14:cap="flat" w14:cmpd="sng" w14:algn="ctr">
+                        <w14:noFill/>
+                        <w14:prstDash w14:val="solid"/>
+                        <w14:round/>
+                      </w14:textOutline>
+                    </w:rPr>
+                    <w:sym w:font="Wingdings" w:char="F0E0"/>
+                  </w:r>
+                  <w:r>
+                    <w:rPr>
+                      <w:color w:val="000000" w:themeColor="text1"/>
+                      <w:sz w:val="24"/>
+                      <w:szCs w:val="24"/>
+                      <w:lang w:val="en-GB"/>
+                      <w14:shadow w14:blurRad="38100" w14:dist="19050" w14:dir="2700000" w14:sx="100000" w14:sy="100000" w14:kx="0" w14:ky="0" w14:algn="tl">
+                        <w14:schemeClr w14:val="dk1">
+                          <w14:alpha w14:val="60000"/>
+                        </w14:schemeClr>
+                      </w14:shadow>
+                      <w14:textOutline w14:w="0" w14:cap="flat" w14:cmpd="sng" w14:algn="ctr">
+                        <w14:noFill/>
+                        <w14:prstDash w14:val="solid"/>
+                        <w14:round/>
+                      </w14:textOutline>
+                    </w:rPr>
+                    <w:t xml:space="preserve"> </w:t>
+                  </w:r>
+                  <w:proofErr w:type="gramStart"/>
+                  <w:r>
+                    <w:rPr>
+                      <w:color w:val="000000" w:themeColor="text1"/>
+                      <w:sz w:val="24"/>
+                      <w:szCs w:val="24"/>
+                      <w:lang w:val="en-GB"/>
+                      <w14:shadow w14:blurRad="38100" w14:dist="19050" w14:dir="2700000" w14:sx="100000" w14:sy="100000" w14:kx="0" w14:ky="0" w14:algn="tl">
+                        <w14:schemeClr w14:val="dk1">
+                          <w14:alpha w14:val="60000"/>
+                        </w14:schemeClr>
+                      </w14:shadow>
+                      <w14:textOutline w14:w="0" w14:cap="flat" w14:cmpd="sng" w14:algn="ctr">
+                        <w14:noFill/>
+                        <w14:prstDash w14:val="solid"/>
+                        <w14:round/>
+                      </w14:textOutline>
+                    </w:rPr>
+                    <w:t>S</w:t>
+                  </w:r>
+                  <w:proofErr w:type="gramEnd"/>
+                </w:p>
+                <w:p>
+                  <w:pPr>
+                    <w:rPr>
+                      <w:color w:val="000000" w:themeColor="text1"/>
+                      <w:sz w:val="24"/>
+                      <w:szCs w:val="24"/>
+                      <w:lang w:val="en-GB"/>
+                      <w14:shadow w14:blurRad="38100" w14:dist="19050" w14:dir="2700000" w14:sx="100000" w14:sy="100000" w14:kx="0" w14:ky="0" w14:algn="tl">
+                        <w14:schemeClr w14:val="dk1">
+                          <w14:alpha w14:val="60000"/>
+                        </w14:schemeClr>
+                      </w14:shadow>
+                      <w14:textOutline w14:w="0" w14:cap="flat" w14:cmpd="sng" w14:algn="ctr">
+                        <w14:noFill/>
+                        <w14:prstDash w14:val="solid"/>
+                        <w14:round/>
+                      </w14:textOutline>
+                    </w:rPr>
+                  </w:pPr>
+                  <w:r>
+                    <w:rPr>
+                      <w:color w:val="000000" w:themeColor="text1"/>
+                      <w:sz w:val="24"/>
+                      <w:szCs w:val="24"/>
+                      <w:lang w:val="en-GB"/>
+                      <w14:shadow w14:blurRad="38100" w14:dist="19050" w14:dir="2700000" w14:sx="100000" w14:sy="100000" w14:kx="0" w14:ky="0" w14:algn="tl">
+                        <w14:schemeClr w14:val="dk1">
+                          <w14:alpha w14:val="60000"/>
+                        </w14:schemeClr>
+                      </w14:shadow>
+                      <w14:textOutline w14:w="0" w14:cap="flat" w14:cmpd="sng" w14:algn="ctr">
+                        <w14:noFill/>
+                        <w14:prstDash w14:val="solid"/>
+                        <w14:round/>
+                      </w14:textOutline>
+                    </w:rPr>
+                    <w:t>UC_1</w:t>
+                  </w:r>
+                  <w:r>
+                    <w:rPr>
+                      <w:color w:val="000000" w:themeColor="text1"/>
+                      <w:sz w:val="24"/>
+                      <w:szCs w:val="24"/>
+                      <w:lang w:val="en-GB"/>
+                      <w14:shadow w14:blurRad="38100" w14:dist="19050" w14:dir="2700000" w14:sx="100000" w14:sy="100000" w14:kx="0" w14:ky="0" w14:algn="tl">
+                        <w14:schemeClr w14:val="dk1">
+                          <w14:alpha w14:val="60000"/>
+                        </w14:schemeClr>
+                      </w14:shadow>
+                      <w14:textOutline w14:w="0" w14:cap="flat" w14:cmpd="sng" w14:algn="ctr">
+                        <w14:noFill/>
+                        <w14:prstDash w14:val="solid"/>
+                        <w14:round/>
+                      </w14:textOutline>
+                    </w:rPr>
+                    <w:t>7</w:t>
+                  </w:r>
+                  <w:r>
+                    <w:rPr>
+                      <w:color w:val="000000" w:themeColor="text1"/>
+                      <w:sz w:val="24"/>
+                      <w:szCs w:val="24"/>
+                      <w:lang w:val="en-GB"/>
+                      <w14:shadow w14:blurRad="38100" w14:dist="19050" w14:dir="2700000" w14:sx="100000" w14:sy="100000" w14:kx="0" w14:ky="0" w14:algn="tl">
+                        <w14:schemeClr w14:val="dk1">
+                          <w14:alpha w14:val="60000"/>
+                        </w14:schemeClr>
+                      </w14:shadow>
+                      <w14:textOutline w14:w="0" w14:cap="flat" w14:cmpd="sng" w14:algn="ctr">
+                        <w14:noFill/>
+                        <w14:prstDash w14:val="solid"/>
+                        <w14:round/>
+                      </w14:textOutline>
+                    </w:rPr>
+                    <w:t xml:space="preserve">: </w:t>
+                  </w:r>
+                  <w:r>
+                    <w:rPr>
+                      <w:color w:val="000000" w:themeColor="text1"/>
+                      <w:sz w:val="24"/>
+                      <w:szCs w:val="24"/>
+                      <w:lang w:val="en-GB"/>
+                      <w14:shadow w14:blurRad="38100" w14:dist="19050" w14:dir="2700000" w14:sx="100000" w14:sy="100000" w14:kx="0" w14:ky="0" w14:algn="tl">
+                        <w14:schemeClr w14:val="dk1">
+                          <w14:alpha w14:val="60000"/>
+                        </w14:schemeClr>
+                      </w14:shadow>
+                      <w14:textOutline w14:w="0" w14:cap="flat" w14:cmpd="sng" w14:algn="ctr">
+                        <w14:noFill/>
+                        <w14:prstDash w14:val="solid"/>
+                        <w14:round/>
+                      </w14:textOutline>
+                    </w:rPr>
+                    <w:t>Remove</w:t>
+                  </w:r>
+                  <w:r>
+                    <w:rPr>
+                      <w:color w:val="000000" w:themeColor="text1"/>
+                      <w:sz w:val="24"/>
+                      <w:szCs w:val="24"/>
+                      <w:lang w:val="en-GB"/>
+                      <w14:shadow w14:blurRad="38100" w14:dist="19050" w14:dir="2700000" w14:sx="100000" w14:sy="100000" w14:kx="0" w14:ky="0" w14:algn="tl">
+                        <w14:schemeClr w14:val="dk1">
+                          <w14:alpha w14:val="60000"/>
+                        </w14:schemeClr>
+                      </w14:shadow>
+                      <w14:textOutline w14:w="0" w14:cap="flat" w14:cmpd="sng" w14:algn="ctr">
+                        <w14:noFill/>
+                        <w14:prstDash w14:val="solid"/>
+                        <w14:round/>
+                      </w14:textOutline>
+                    </w:rPr>
+                    <w:t xml:space="preserve"> dish </w:t>
+                  </w:r>
+                  <w:r>
+                    <w:rPr>
+                      <w:color w:val="000000" w:themeColor="text1"/>
+                      <w:sz w:val="24"/>
+                      <w:szCs w:val="24"/>
+                      <w:lang w:val="en-GB"/>
+                      <w14:shadow w14:blurRad="38100" w14:dist="19050" w14:dir="2700000" w14:sx="100000" w14:sy="100000" w14:kx="0" w14:ky="0" w14:algn="tl">
+                        <w14:schemeClr w14:val="dk1">
+                          <w14:alpha w14:val="60000"/>
+                        </w14:schemeClr>
+                      </w14:shadow>
+                      <w14:textOutline w14:w="0" w14:cap="flat" w14:cmpd="sng" w14:algn="ctr">
+                        <w14:noFill/>
+                        <w14:prstDash w14:val="solid"/>
+                        <w14:round/>
+                      </w14:textOutline>
+                    </w:rPr>
+                    <w:sym w:font="Wingdings" w:char="F0E0"/>
+                  </w:r>
+                  <w:r>
+                    <w:rPr>
+                      <w:color w:val="000000" w:themeColor="text1"/>
+                      <w:sz w:val="24"/>
+                      <w:szCs w:val="24"/>
+                      <w:lang w:val="en-GB"/>
+                      <w14:shadow w14:blurRad="38100" w14:dist="19050" w14:dir="2700000" w14:sx="100000" w14:sy="100000" w14:kx="0" w14:ky="0" w14:algn="tl">
+                        <w14:schemeClr w14:val="dk1">
+                          <w14:alpha w14:val="60000"/>
+                        </w14:schemeClr>
+                      </w14:shadow>
+                      <w14:textOutline w14:w="0" w14:cap="flat" w14:cmpd="sng" w14:algn="ctr">
+                        <w14:noFill/>
+                        <w14:prstDash w14:val="solid"/>
+                        <w14:round/>
+                      </w14:textOutline>
+                    </w:rPr>
+                    <w:t xml:space="preserve"> </w:t>
+                  </w:r>
+                  <w:proofErr w:type="gramStart"/>
+                  <w:r>
+                    <w:rPr>
+                      <w:color w:val="000000" w:themeColor="text1"/>
+                      <w:sz w:val="24"/>
+                      <w:szCs w:val="24"/>
+                      <w:lang w:val="en-GB"/>
+                      <w14:shadow w14:blurRad="38100" w14:dist="19050" w14:dir="2700000" w14:sx="100000" w14:sy="100000" w14:kx="0" w14:ky="0" w14:algn="tl">
+                        <w14:schemeClr w14:val="dk1">
+                          <w14:alpha w14:val="60000"/>
+                        </w14:schemeClr>
+                      </w14:shadow>
+                      <w14:textOutline w14:w="0" w14:cap="flat" w14:cmpd="sng" w14:algn="ctr">
+                        <w14:noFill/>
+                        <w14:prstDash w14:val="solid"/>
+                        <w14:round/>
+                      </w14:textOutline>
+                    </w:rPr>
+                    <w:t>S</w:t>
+                  </w:r>
+                  <w:proofErr w:type="gramEnd"/>
+                </w:p>
+                <w:p>
+                  <w:pPr>
+                    <w:rPr>
+                      <w:color w:val="000000" w:themeColor="text1"/>
+                      <w:sz w:val="24"/>
+                      <w:szCs w:val="24"/>
+                      <w:lang w:val="en-GB"/>
+                      <w14:shadow w14:blurRad="38100" w14:dist="19050" w14:dir="2700000" w14:sx="100000" w14:sy="100000" w14:kx="0" w14:ky="0" w14:algn="tl">
+                        <w14:schemeClr w14:val="dk1">
+                          <w14:alpha w14:val="60000"/>
+                        </w14:schemeClr>
+                      </w14:shadow>
+                      <w14:textOutline w14:w="0" w14:cap="flat" w14:cmpd="sng" w14:algn="ctr">
+                        <w14:noFill/>
+                        <w14:prstDash w14:val="solid"/>
+                        <w14:round/>
+                      </w14:textOutline>
+                    </w:rPr>
+                  </w:pPr>
+                  <w:r>
+                    <w:rPr>
+                      <w:color w:val="000000" w:themeColor="text1"/>
+                      <w:sz w:val="24"/>
+                      <w:szCs w:val="24"/>
+                      <w:lang w:val="en-GB"/>
+                      <w14:shadow w14:blurRad="38100" w14:dist="19050" w14:dir="2700000" w14:sx="100000" w14:sy="100000" w14:kx="0" w14:ky="0" w14:algn="tl">
+                        <w14:schemeClr w14:val="dk1">
+                          <w14:alpha w14:val="60000"/>
+                        </w14:schemeClr>
+                      </w14:shadow>
+                      <w14:textOutline w14:w="0" w14:cap="flat" w14:cmpd="sng" w14:algn="ctr">
+                        <w14:noFill/>
+                        <w14:prstDash w14:val="solid"/>
+                        <w14:round/>
+                      </w14:textOutline>
+                    </w:rPr>
+                    <w:t>UC_1</w:t>
+                  </w:r>
+                  <w:r>
+                    <w:rPr>
+                      <w:color w:val="000000" w:themeColor="text1"/>
+                      <w:sz w:val="24"/>
+                      <w:szCs w:val="24"/>
+                      <w:lang w:val="en-GB"/>
+                      <w14:shadow w14:blurRad="38100" w14:dist="19050" w14:dir="2700000" w14:sx="100000" w14:sy="100000" w14:kx="0" w14:ky="0" w14:algn="tl">
+                        <w14:schemeClr w14:val="dk1">
+                          <w14:alpha w14:val="60000"/>
+                        </w14:schemeClr>
+                      </w14:shadow>
+                      <w14:textOutline w14:w="0" w14:cap="flat" w14:cmpd="sng" w14:algn="ctr">
+                        <w14:noFill/>
+                        <w14:prstDash w14:val="solid"/>
+                        <w14:round/>
+                      </w14:textOutline>
+                    </w:rPr>
+                    <w:t>8:</w:t>
+                  </w:r>
+                  <w:r>
+                    <w:rPr>
+                      <w:color w:val="000000" w:themeColor="text1"/>
+                      <w:sz w:val="24"/>
+                      <w:szCs w:val="24"/>
+                      <w:lang w:val="en-GB"/>
+                      <w14:shadow w14:blurRad="38100" w14:dist="19050" w14:dir="2700000" w14:sx="100000" w14:sy="100000" w14:kx="0" w14:ky="0" w14:algn="tl">
+                        <w14:schemeClr w14:val="dk1">
+                          <w14:alpha w14:val="60000"/>
+                        </w14:schemeClr>
+                      </w14:shadow>
+                      <w14:textOutline w14:w="0" w14:cap="flat" w14:cmpd="sng" w14:algn="ctr">
+                        <w14:noFill/>
+                        <w14:prstDash w14:val="solid"/>
+                        <w14:round/>
+                      </w14:textOutline>
+                    </w:rPr>
+                    <w:t xml:space="preserve"> Add dish </w:t>
+                  </w:r>
+                  <w:r>
+                    <w:rPr>
+                      <w:color w:val="000000" w:themeColor="text1"/>
+                      <w:sz w:val="24"/>
+                      <w:szCs w:val="24"/>
+                      <w:lang w:val="en-GB"/>
+                      <w14:shadow w14:blurRad="38100" w14:dist="19050" w14:dir="2700000" w14:sx="100000" w14:sy="100000" w14:kx="0" w14:ky="0" w14:algn="tl">
+                        <w14:schemeClr w14:val="dk1">
+                          <w14:alpha w14:val="60000"/>
+                        </w14:schemeClr>
+                      </w14:shadow>
+                      <w14:textOutline w14:w="0" w14:cap="flat" w14:cmpd="sng" w14:algn="ctr">
+                        <w14:noFill/>
+                        <w14:prstDash w14:val="solid"/>
+                        <w14:round/>
+                      </w14:textOutline>
+                    </w:rPr>
+                    <w:sym w:font="Wingdings" w:char="F0E0"/>
+                  </w:r>
+                  <w:r>
+                    <w:rPr>
+                      <w:color w:val="000000" w:themeColor="text1"/>
+                      <w:sz w:val="24"/>
+                      <w:szCs w:val="24"/>
+                      <w:lang w:val="en-GB"/>
+                      <w14:shadow w14:blurRad="38100" w14:dist="19050" w14:dir="2700000" w14:sx="100000" w14:sy="100000" w14:kx="0" w14:ky="0" w14:algn="tl">
+                        <w14:schemeClr w14:val="dk1">
+                          <w14:alpha w14:val="60000"/>
+                        </w14:schemeClr>
+                      </w14:shadow>
+                      <w14:textOutline w14:w="0" w14:cap="flat" w14:cmpd="sng" w14:algn="ctr">
+                        <w14:noFill/>
+                        <w14:prstDash w14:val="solid"/>
+                        <w14:round/>
+                      </w14:textOutline>
+                    </w:rPr>
+                    <w:t xml:space="preserve"> </w:t>
+                  </w:r>
+                  <w:proofErr w:type="gramStart"/>
+                  <w:r>
+                    <w:rPr>
+                      <w:color w:val="000000" w:themeColor="text1"/>
+                      <w:sz w:val="24"/>
+                      <w:szCs w:val="24"/>
+                      <w:lang w:val="en-GB"/>
+                      <w14:shadow w14:blurRad="38100" w14:dist="19050" w14:dir="2700000" w14:sx="100000" w14:sy="100000" w14:kx="0" w14:ky="0" w14:algn="tl">
+                        <w14:schemeClr w14:val="dk1">
+                          <w14:alpha w14:val="60000"/>
+                        </w14:schemeClr>
+                      </w14:shadow>
+                      <w14:textOutline w14:w="0" w14:cap="flat" w14:cmpd="sng" w14:algn="ctr">
+                        <w14:noFill/>
+                        <w14:prstDash w14:val="solid"/>
+                        <w14:round/>
+                      </w14:textOutline>
+                    </w:rPr>
+                    <w:t>S</w:t>
+                  </w:r>
+                  <w:proofErr w:type="gramEnd"/>
+                </w:p>
+                <w:p>
+                  <w:pPr>
+                    <w:rPr>
+                      <w:color w:val="000000" w:themeColor="text1"/>
+                      <w:sz w:val="24"/>
+                      <w:szCs w:val="24"/>
+                      <w:lang w:val="en-GB"/>
+                      <w14:shadow w14:blurRad="38100" w14:dist="19050" w14:dir="2700000" w14:sx="100000" w14:sy="100000" w14:kx="0" w14:ky="0" w14:algn="tl">
+                        <w14:schemeClr w14:val="dk1">
+                          <w14:alpha w14:val="60000"/>
+                        </w14:schemeClr>
+                      </w14:shadow>
+                      <w14:textOutline w14:w="0" w14:cap="flat" w14:cmpd="sng" w14:algn="ctr">
+                        <w14:noFill/>
+                        <w14:prstDash w14:val="solid"/>
+                        <w14:round/>
+                      </w14:textOutline>
+                    </w:rPr>
+                  </w:pPr>
+                  <w:r>
+                    <w:rPr>
+                      <w:color w:val="000000" w:themeColor="text1"/>
+                      <w:sz w:val="24"/>
+                      <w:szCs w:val="24"/>
+                      <w:lang w:val="en-GB"/>
+                      <w14:shadow w14:blurRad="38100" w14:dist="19050" w14:dir="2700000" w14:sx="100000" w14:sy="100000" w14:kx="0" w14:ky="0" w14:algn="tl">
+                        <w14:schemeClr w14:val="dk1">
+                          <w14:alpha w14:val="60000"/>
+                        </w14:schemeClr>
+                      </w14:shadow>
+                      <w14:textOutline w14:w="0" w14:cap="flat" w14:cmpd="sng" w14:algn="ctr">
+                        <w14:noFill/>
+                        <w14:prstDash w14:val="solid"/>
+                        <w14:round/>
+                      </w14:textOutline>
+                    </w:rPr>
+                    <w:t>UC_1</w:t>
+                  </w:r>
+                  <w:r>
+                    <w:rPr>
+                      <w:color w:val="000000" w:themeColor="text1"/>
+                      <w:sz w:val="24"/>
+                      <w:szCs w:val="24"/>
+                      <w:lang w:val="en-GB"/>
+                      <w14:shadow w14:blurRad="38100" w14:dist="19050" w14:dir="2700000" w14:sx="100000" w14:sy="100000" w14:kx="0" w14:ky="0" w14:algn="tl">
+                        <w14:schemeClr w14:val="dk1">
+                          <w14:alpha w14:val="60000"/>
+                        </w14:schemeClr>
+                      </w14:shadow>
+                      <w14:textOutline w14:w="0" w14:cap="flat" w14:cmpd="sng" w14:algn="ctr">
+                        <w14:noFill/>
+                        <w14:prstDash w14:val="solid"/>
+                        <w14:round/>
+                      </w14:textOutline>
+                    </w:rPr>
+                    <w:t>9</w:t>
+                  </w:r>
+                  <w:r>
+                    <w:rPr>
+                      <w:color w:val="000000" w:themeColor="text1"/>
+                      <w:sz w:val="24"/>
+                      <w:szCs w:val="24"/>
+                      <w:lang w:val="en-GB"/>
+                      <w14:shadow w14:blurRad="38100" w14:dist="19050" w14:dir="2700000" w14:sx="100000" w14:sy="100000" w14:kx="0" w14:ky="0" w14:algn="tl">
+                        <w14:schemeClr w14:val="dk1">
+                          <w14:alpha w14:val="60000"/>
+                        </w14:schemeClr>
+                      </w14:shadow>
+                      <w14:textOutline w14:w="0" w14:cap="flat" w14:cmpd="sng" w14:algn="ctr">
+                        <w14:noFill/>
+                        <w14:prstDash w14:val="solid"/>
+                        <w14:round/>
+                      </w14:textOutline>
+                    </w:rPr>
+                    <w:t xml:space="preserve">: Modify dish </w:t>
+                  </w:r>
+                  <w:r>
+                    <w:rPr>
+                      <w:color w:val="000000" w:themeColor="text1"/>
+                      <w:sz w:val="24"/>
+                      <w:szCs w:val="24"/>
+                      <w:lang w:val="en-GB"/>
+                      <w14:shadow w14:blurRad="38100" w14:dist="19050" w14:dir="2700000" w14:sx="100000" w14:sy="100000" w14:kx="0" w14:ky="0" w14:algn="tl">
+                        <w14:schemeClr w14:val="dk1">
+                          <w14:alpha w14:val="60000"/>
+                        </w14:schemeClr>
+                      </w14:shadow>
+                      <w14:textOutline w14:w="0" w14:cap="flat" w14:cmpd="sng" w14:algn="ctr">
+                        <w14:noFill/>
+                        <w14:prstDash w14:val="solid"/>
+                        <w14:round/>
+                      </w14:textOutline>
+                    </w:rPr>
+                    <w:sym w:font="Wingdings" w:char="F0E0"/>
+                  </w:r>
+                  <w:r>
+                    <w:rPr>
+                      <w:color w:val="000000" w:themeColor="text1"/>
+                      <w:sz w:val="24"/>
+                      <w:szCs w:val="24"/>
+                      <w:lang w:val="en-GB"/>
+                      <w14:shadow w14:blurRad="38100" w14:dist="19050" w14:dir="2700000" w14:sx="100000" w14:sy="100000" w14:kx="0" w14:ky="0" w14:algn="tl">
+                        <w14:schemeClr w14:val="dk1">
+                          <w14:alpha w14:val="60000"/>
+                        </w14:schemeClr>
+                      </w14:shadow>
+                      <w14:textOutline w14:w="0" w14:cap="flat" w14:cmpd="sng" w14:algn="ctr">
+                        <w14:noFill/>
+                        <w14:prstDash w14:val="solid"/>
+                        <w14:round/>
+                      </w14:textOutline>
+                    </w:rPr>
+                    <w:t xml:space="preserve"> </w:t>
+                  </w:r>
+                  <w:proofErr w:type="gramStart"/>
+                  <w:r>
+                    <w:rPr>
+                      <w:color w:val="000000" w:themeColor="text1"/>
+                      <w:sz w:val="24"/>
+                      <w:szCs w:val="24"/>
+                      <w:lang w:val="en-GB"/>
+                      <w14:shadow w14:blurRad="38100" w14:dist="19050" w14:dir="2700000" w14:sx="100000" w14:sy="100000" w14:kx="0" w14:ky="0" w14:algn="tl">
+                        <w14:schemeClr w14:val="dk1">
+                          <w14:alpha w14:val="60000"/>
+                        </w14:schemeClr>
+                      </w14:shadow>
+                      <w14:textOutline w14:w="0" w14:cap="flat" w14:cmpd="sng" w14:algn="ctr">
+                        <w14:noFill/>
+                        <w14:prstDash w14:val="solid"/>
+                        <w14:round/>
+                      </w14:textOutline>
+                    </w:rPr>
+                    <w:t>S</w:t>
+                  </w:r>
+                  <w:proofErr w:type="gramEnd"/>
+                </w:p>
+                <w:p>
+                  <w:pPr>
+                    <w:rPr>
+                      <w:color w:val="000000" w:themeColor="text1"/>
+                      <w:sz w:val="24"/>
+                      <w:szCs w:val="24"/>
+                      <w:lang w:val="en-GB"/>
+                      <w14:shadow w14:blurRad="38100" w14:dist="19050" w14:dir="2700000" w14:sx="100000" w14:sy="100000" w14:kx="0" w14:ky="0" w14:algn="tl">
+                        <w14:schemeClr w14:val="dk1">
+                          <w14:alpha w14:val="60000"/>
+                        </w14:schemeClr>
+                      </w14:shadow>
+                      <w14:textOutline w14:w="0" w14:cap="flat" w14:cmpd="sng" w14:algn="ctr">
+                        <w14:noFill/>
+                        <w14:prstDash w14:val="solid"/>
+                        <w14:round/>
+                      </w14:textOutline>
+                    </w:rPr>
+                  </w:pPr>
+                  <w:r>
+                    <w:rPr>
+                      <w:color w:val="000000" w:themeColor="text1"/>
+                      <w:sz w:val="24"/>
+                      <w:szCs w:val="24"/>
+                      <w:lang w:val="en-GB"/>
                       <w14:shadow w14:blurRad="38100" w14:dist="19050" w14:dir="2700000" w14:sx="100000" w14:sy="100000" w14:kx="0" w14:ky="0" w14:algn="tl">
                         <w14:schemeClr w14:val="dk1">
                           <w14:alpha w14:val="60000"/>
@@ -10654,6 +13031,83 @@
                       <w:color w:val="000000" w:themeColor="text1"/>
                       <w:sz w:val="24"/>
                       <w:szCs w:val="24"/>
+                      <w:lang w:val="en-GB"/>
+                      <w14:shadow w14:blurRad="38100" w14:dist="19050" w14:dir="2700000" w14:sx="100000" w14:sy="100000" w14:kx="0" w14:ky="0" w14:algn="tl">
+                        <w14:schemeClr w14:val="dk1">
+                          <w14:alpha w14:val="60000"/>
+                        </w14:schemeClr>
+                      </w14:shadow>
+                      <w14:textOutline w14:w="0" w14:cap="flat" w14:cmpd="sng" w14:algn="ctr">
+                        <w14:noFill/>
+                        <w14:prstDash w14:val="solid"/>
+                        <w14:round/>
+                      </w14:textOutline>
+                    </w:rPr>
+                    <w:t>20</w:t>
+                  </w:r>
+                  <w:r>
+                    <w:rPr>
+                      <w:color w:val="000000" w:themeColor="text1"/>
+                      <w:sz w:val="24"/>
+                      <w:szCs w:val="24"/>
+                      <w:lang w:val="en-GB"/>
+                      <w14:shadow w14:blurRad="38100" w14:dist="19050" w14:dir="2700000" w14:sx="100000" w14:sy="100000" w14:kx="0" w14:ky="0" w14:algn="tl">
+                        <w14:schemeClr w14:val="dk1">
+                          <w14:alpha w14:val="60000"/>
+                        </w14:schemeClr>
+                      </w14:shadow>
+                      <w14:textOutline w14:w="0" w14:cap="flat" w14:cmpd="sng" w14:algn="ctr">
+                        <w14:noFill/>
+                        <w14:prstDash w14:val="solid"/>
+                        <w14:round/>
+                      </w14:textOutline>
+                    </w:rPr>
+                    <w:t xml:space="preserve">: Remove dish </w:t>
+                  </w:r>
+                  <w:r>
+                    <w:rPr>
+                      <w:color w:val="000000" w:themeColor="text1"/>
+                      <w:sz w:val="24"/>
+                      <w:szCs w:val="24"/>
+                      <w:lang w:val="en-GB"/>
+                      <w14:shadow w14:blurRad="38100" w14:dist="19050" w14:dir="2700000" w14:sx="100000" w14:sy="100000" w14:kx="0" w14:ky="0" w14:algn="tl">
+                        <w14:schemeClr w14:val="dk1">
+                          <w14:alpha w14:val="60000"/>
+                        </w14:schemeClr>
+                      </w14:shadow>
+                      <w14:textOutline w14:w="0" w14:cap="flat" w14:cmpd="sng" w14:algn="ctr">
+                        <w14:noFill/>
+                        <w14:prstDash w14:val="solid"/>
+                        <w14:round/>
+                      </w14:textOutline>
+                    </w:rPr>
+                    <w:sym w:font="Wingdings" w:char="F0E0"/>
+                  </w:r>
+                  <w:r>
+                    <w:rPr>
+                      <w:color w:val="000000" w:themeColor="text1"/>
+                      <w:sz w:val="24"/>
+                      <w:szCs w:val="24"/>
+                      <w:lang w:val="en-GB"/>
+                      <w14:shadow w14:blurRad="38100" w14:dist="19050" w14:dir="2700000" w14:sx="100000" w14:sy="100000" w14:kx="0" w14:ky="0" w14:algn="tl">
+                        <w14:schemeClr w14:val="dk1">
+                          <w14:alpha w14:val="60000"/>
+                        </w14:schemeClr>
+                      </w14:shadow>
+                      <w14:textOutline w14:w="0" w14:cap="flat" w14:cmpd="sng" w14:algn="ctr">
+                        <w14:noFill/>
+                        <w14:prstDash w14:val="solid"/>
+                        <w14:round/>
+                      </w14:textOutline>
+                    </w:rPr>
+                    <w:t xml:space="preserve"> S</w:t>
+                  </w:r>
+                  <w:r>
+                    <w:rPr>
+                      <w:color w:val="000000" w:themeColor="text1"/>
+                      <w:sz w:val="24"/>
+                      <w:szCs w:val="24"/>
+                      <w:lang w:val="en-GB"/>
                       <w14:shadow w14:blurRad="38100" w14:dist="19050" w14:dir="2700000" w14:sx="100000" w14:sy="100000" w14:kx="0" w14:ky="0" w14:algn="tl">
                         <w14:schemeClr w14:val="dk1">
                           <w14:alpha w14:val="60000"/>
@@ -10682,6 +13136,7 @@
                 <w:sz w:val="24"/>
                 <w:szCs w:val="24"/>
                 <w:u w:val="single"/>
+                <w:lang w:val="en-GB"/>
                 <w14:shadow w14:blurRad="38100" w14:dist="19050" w14:dir="2700000" w14:sx="100000" w14:sy="100000" w14:kx="0" w14:ky="0" w14:algn="tl">
                   <w14:schemeClr w14:val="dk1">
                     <w14:alpha w14:val="60000"/>
@@ -10758,6 +13213,7 @@
               </w:rPr>
               <w:br/>
             </w:r>
+            <w:proofErr w:type="gramStart"/>
             <w:r>
               <w:rPr>
                 <w:rFonts w:ascii="Times New Roman" w:hAnsi="Times New Roman" w:cs="Times New Roman"/>
@@ -10814,7 +13270,27 @@
                   <w14:round/>
                 </w14:textOutline>
               </w:rPr>
-              <w:t xml:space="preserve">. </w:t>
+              <w:t>.</w:t>
+            </w:r>
+            <w:proofErr w:type="gramEnd"/>
+            <w:r>
+              <w:rPr>
+                <w:rFonts w:ascii="Times New Roman" w:hAnsi="Times New Roman" w:cs="Times New Roman"/>
+                <w:color w:val="000000" w:themeColor="text1"/>
+                <w:sz w:val="24"/>
+                <w:szCs w:val="24"/>
+                <w14:shadow w14:blurRad="38100" w14:dist="19050" w14:dir="2700000" w14:sx="100000" w14:sy="100000" w14:kx="0" w14:ky="0" w14:algn="tl">
+                  <w14:schemeClr w14:val="dk1">
+                    <w14:alpha w14:val="60000"/>
+                  </w14:schemeClr>
+                </w14:shadow>
+                <w14:textOutline w14:w="0" w14:cap="flat" w14:cmpd="sng" w14:algn="ctr">
+                  <w14:noFill/>
+                  <w14:prstDash w14:val="solid"/>
+                  <w14:round/>
+                </w14:textOutline>
+              </w:rPr>
+              <w:t xml:space="preserve"> </w:t>
             </w:r>
             <w:r>
               <w:rPr>
@@ -11215,8 +13691,13 @@
         <w:pStyle w:val="Titre2"/>
       </w:pPr>
       <w:r>
-        <w:t>Use case diagram</w:t>
+        <w:t xml:space="preserve">Use case </w:t>
       </w:r>
+      <w:proofErr w:type="spellStart"/>
+      <w:r>
+        <w:t>diagram</w:t>
+      </w:r>
+      <w:proofErr w:type="spellEnd"/>
     </w:p>
     <w:p>
       <w:pPr>
@@ -11701,6 +14182,7 @@
                 <w:lang w:val="en-GB"/>
               </w:rPr>
             </w:pPr>
+            <w:proofErr w:type="gramStart"/>
             <w:r>
               <w:rPr>
                 <w:b/>
@@ -11727,6 +14209,7 @@
               </w:rPr>
               <w:t>:</w:t>
             </w:r>
+            <w:proofErr w:type="gramEnd"/>
           </w:p>
           <w:p>
             <w:pPr>
@@ -12092,7 +14575,29 @@
                 <w:szCs w:val="24"/>
                 <w:lang w:val="en-GB"/>
               </w:rPr>
-              <w:t xml:space="preserve">Case A : </w:t>
+              <w:t xml:space="preserve">Case </w:t>
+            </w:r>
+            <w:proofErr w:type="gramStart"/>
+            <w:r>
+              <w:rPr>
+                <w:b/>
+                <w:bCs/>
+                <w:sz w:val="24"/>
+                <w:szCs w:val="24"/>
+                <w:lang w:val="en-GB"/>
+              </w:rPr>
+              <w:t>A :</w:t>
+            </w:r>
+            <w:proofErr w:type="gramEnd"/>
+            <w:r>
+              <w:rPr>
+                <w:b/>
+                <w:bCs/>
+                <w:sz w:val="24"/>
+                <w:szCs w:val="24"/>
+                <w:lang w:val="en-GB"/>
+              </w:rPr>
+              <w:t xml:space="preserve"> </w:t>
             </w:r>
           </w:p>
           <w:p>
@@ -12119,7 +14624,29 @@
                 <w:szCs w:val="24"/>
                 <w:lang w:val="en-GB"/>
               </w:rPr>
-              <w:t xml:space="preserve">Case B : </w:t>
+              <w:t xml:space="preserve">Case </w:t>
+            </w:r>
+            <w:proofErr w:type="gramStart"/>
+            <w:r>
+              <w:rPr>
+                <w:b/>
+                <w:bCs/>
+                <w:sz w:val="24"/>
+                <w:szCs w:val="24"/>
+                <w:lang w:val="en-GB"/>
+              </w:rPr>
+              <w:t>B :</w:t>
+            </w:r>
+            <w:proofErr w:type="gramEnd"/>
+            <w:r>
+              <w:rPr>
+                <w:b/>
+                <w:bCs/>
+                <w:sz w:val="24"/>
+                <w:szCs w:val="24"/>
+                <w:lang w:val="en-GB"/>
+              </w:rPr>
+              <w:t xml:space="preserve"> </w:t>
             </w:r>
           </w:p>
           <w:p>
@@ -12161,8 +14688,20 @@
                 <w:szCs w:val="24"/>
                 <w:lang w:val="en-GB"/>
               </w:rPr>
-              <w:t>Case C :</w:t>
-            </w:r>
+              <w:t xml:space="preserve">Case </w:t>
+            </w:r>
+            <w:proofErr w:type="gramStart"/>
+            <w:r>
+              <w:rPr>
+                <w:b/>
+                <w:bCs/>
+                <w:sz w:val="24"/>
+                <w:szCs w:val="24"/>
+                <w:lang w:val="en-GB"/>
+              </w:rPr>
+              <w:t>C :</w:t>
+            </w:r>
+            <w:proofErr w:type="gramEnd"/>
           </w:p>
           <w:p>
             <w:pPr>
@@ -12693,7 +15232,25 @@
                 <w:szCs w:val="24"/>
                 <w:lang w:val="en-GB"/>
               </w:rPr>
-              <w:t xml:space="preserve"> ( if does it exist ? )</w:t>
+              <w:t xml:space="preserve"> </w:t>
+            </w:r>
+            <w:proofErr w:type="gramStart"/>
+            <w:r>
+              <w:rPr>
+                <w:sz w:val="24"/>
+                <w:szCs w:val="24"/>
+                <w:lang w:val="en-GB"/>
+              </w:rPr>
+              <w:t>( if</w:t>
+            </w:r>
+            <w:proofErr w:type="gramEnd"/>
+            <w:r>
+              <w:rPr>
+                <w:sz w:val="24"/>
+                <w:szCs w:val="24"/>
+                <w:lang w:val="en-GB"/>
+              </w:rPr>
+              <w:t xml:space="preserve"> does it exist ? )</w:t>
             </w:r>
           </w:p>
           <w:p>
@@ -13173,25 +15730,53 @@
                 <w:szCs w:val="24"/>
                 <w:lang w:val="en-GB"/>
               </w:rPr>
-              <w:t xml:space="preserve">                      Screen 1/2/3. User click on Sign-up </w:t>
-            </w:r>
-          </w:p>
-          <w:p>
-            <w:pPr>
-              <w:rPr>
-                <w:sz w:val="24"/>
-                <w:szCs w:val="24"/>
-                <w:lang w:val="en-GB"/>
-              </w:rPr>
-            </w:pPr>
-            <w:r>
-              <w:rPr>
-                <w:sz w:val="24"/>
-                <w:szCs w:val="24"/>
-                <w:lang w:val="en-GB"/>
-              </w:rPr>
-              <w:t xml:space="preserve">                                       Go to CREATE ACCOUNT (UC_2 )</w:t>
-            </w:r>
+              <w:t xml:space="preserve">                      Screen 1/2/3. </w:t>
+            </w:r>
+            <w:proofErr w:type="gramStart"/>
+            <w:r>
+              <w:rPr>
+                <w:sz w:val="24"/>
+                <w:szCs w:val="24"/>
+                <w:lang w:val="en-GB"/>
+              </w:rPr>
+              <w:t>User</w:t>
+            </w:r>
+            <w:proofErr w:type="gramEnd"/>
+            <w:r>
+              <w:rPr>
+                <w:sz w:val="24"/>
+                <w:szCs w:val="24"/>
+                <w:lang w:val="en-GB"/>
+              </w:rPr>
+              <w:t xml:space="preserve"> click on Sign-up </w:t>
+            </w:r>
+          </w:p>
+          <w:p>
+            <w:pPr>
+              <w:rPr>
+                <w:sz w:val="24"/>
+                <w:szCs w:val="24"/>
+                <w:lang w:val="en-GB"/>
+              </w:rPr>
+            </w:pPr>
+            <w:r>
+              <w:rPr>
+                <w:sz w:val="24"/>
+                <w:szCs w:val="24"/>
+                <w:lang w:val="en-GB"/>
+              </w:rPr>
+              <w:t xml:space="preserve">                                       Go to CREATE ACCOUNT (UC_</w:t>
+            </w:r>
+            <w:proofErr w:type="gramStart"/>
+            <w:r>
+              <w:rPr>
+                <w:sz w:val="24"/>
+                <w:szCs w:val="24"/>
+                <w:lang w:val="en-GB"/>
+              </w:rPr>
+              <w:t>2 )</w:t>
+            </w:r>
+            <w:proofErr w:type="gramEnd"/>
           </w:p>
           <w:p>
             <w:pPr>
@@ -13258,25 +15843,53 @@
                 <w:szCs w:val="24"/>
                 <w:lang w:val="en-GB"/>
               </w:rPr>
-              <w:t xml:space="preserve">                      Screen 1/2/3. User click on Login </w:t>
-            </w:r>
-          </w:p>
-          <w:p>
-            <w:pPr>
-              <w:rPr>
-                <w:sz w:val="24"/>
-                <w:szCs w:val="24"/>
-                <w:lang w:val="en-GB"/>
-              </w:rPr>
-            </w:pPr>
-            <w:r>
-              <w:rPr>
-                <w:sz w:val="24"/>
-                <w:szCs w:val="24"/>
-                <w:lang w:val="en-GB"/>
-              </w:rPr>
-              <w:t xml:space="preserve">                                       Go to AUTHENTICATION (UC_3 )</w:t>
-            </w:r>
+              <w:t xml:space="preserve">                      Screen 1/2/3. </w:t>
+            </w:r>
+            <w:proofErr w:type="gramStart"/>
+            <w:r>
+              <w:rPr>
+                <w:sz w:val="24"/>
+                <w:szCs w:val="24"/>
+                <w:lang w:val="en-GB"/>
+              </w:rPr>
+              <w:t>User</w:t>
+            </w:r>
+            <w:proofErr w:type="gramEnd"/>
+            <w:r>
+              <w:rPr>
+                <w:sz w:val="24"/>
+                <w:szCs w:val="24"/>
+                <w:lang w:val="en-GB"/>
+              </w:rPr>
+              <w:t xml:space="preserve"> click on Login </w:t>
+            </w:r>
+          </w:p>
+          <w:p>
+            <w:pPr>
+              <w:rPr>
+                <w:sz w:val="24"/>
+                <w:szCs w:val="24"/>
+                <w:lang w:val="en-GB"/>
+              </w:rPr>
+            </w:pPr>
+            <w:r>
+              <w:rPr>
+                <w:sz w:val="24"/>
+                <w:szCs w:val="24"/>
+                <w:lang w:val="en-GB"/>
+              </w:rPr>
+              <w:t xml:space="preserve">                                       Go to AUTHENTICATION (UC_</w:t>
+            </w:r>
+            <w:proofErr w:type="gramStart"/>
+            <w:r>
+              <w:rPr>
+                <w:sz w:val="24"/>
+                <w:szCs w:val="24"/>
+                <w:lang w:val="en-GB"/>
+              </w:rPr>
+              <w:t>3 )</w:t>
+            </w:r>
+            <w:proofErr w:type="gramEnd"/>
           </w:p>
           <w:p>
             <w:pPr>
@@ -13429,7 +16042,25 @@
                 <w:szCs w:val="24"/>
                 <w:lang w:val="en-GB"/>
               </w:rPr>
-              <w:t xml:space="preserve">                      Screen 2,3.  Click on return </w:t>
+              <w:t xml:space="preserve">                      Screen 2,3.  Click on </w:t>
+            </w:r>
+            <w:proofErr w:type="gramStart"/>
+            <w:r>
+              <w:rPr>
+                <w:sz w:val="24"/>
+                <w:szCs w:val="24"/>
+                <w:lang w:val="en-GB"/>
+              </w:rPr>
+              <w:t>return</w:t>
+            </w:r>
+            <w:proofErr w:type="gramEnd"/>
+            <w:r>
+              <w:rPr>
+                <w:sz w:val="24"/>
+                <w:szCs w:val="24"/>
+                <w:lang w:val="en-GB"/>
+              </w:rPr>
+              <w:t xml:space="preserve"> </w:t>
             </w:r>
           </w:p>
           <w:p>
@@ -14185,7 +16816,25 @@
                 <w:szCs w:val="24"/>
                 <w:lang w:val="en-GB"/>
               </w:rPr>
-              <w:t xml:space="preserve"> ( if does it exist ? )</w:t>
+              <w:t xml:space="preserve"> </w:t>
+            </w:r>
+            <w:proofErr w:type="gramStart"/>
+            <w:r>
+              <w:rPr>
+                <w:sz w:val="24"/>
+                <w:szCs w:val="24"/>
+                <w:lang w:val="en-GB"/>
+              </w:rPr>
+              <w:t>( if</w:t>
+            </w:r>
+            <w:proofErr w:type="gramEnd"/>
+            <w:r>
+              <w:rPr>
+                <w:sz w:val="24"/>
+                <w:szCs w:val="24"/>
+                <w:lang w:val="en-GB"/>
+              </w:rPr>
+              <w:t xml:space="preserve"> does it exist ? )</w:t>
             </w:r>
             <w:r>
               <w:rPr>
@@ -14353,8 +17002,18 @@
                 <w:szCs w:val="24"/>
                 <w:lang w:val="en-GB"/>
               </w:rPr>
-              <w:t>2. Username is incorrect</w:t>
-            </w:r>
+              <w:t xml:space="preserve">2. Username is </w:t>
+            </w:r>
+            <w:proofErr w:type="gramStart"/>
+            <w:r>
+              <w:rPr>
+                <w:sz w:val="24"/>
+                <w:szCs w:val="24"/>
+                <w:lang w:val="en-GB"/>
+              </w:rPr>
+              <w:t>incorrect</w:t>
+            </w:r>
+            <w:proofErr w:type="gramEnd"/>
           </w:p>
           <w:p>
             <w:pPr>
@@ -14417,7 +17076,25 @@
                 <w:szCs w:val="24"/>
                 <w:lang w:val="en-GB"/>
               </w:rPr>
-              <w:t xml:space="preserve">            2. Password is incorrect </w:t>
+              <w:t xml:space="preserve">            2. Password is </w:t>
+            </w:r>
+            <w:proofErr w:type="gramStart"/>
+            <w:r>
+              <w:rPr>
+                <w:sz w:val="24"/>
+                <w:szCs w:val="24"/>
+                <w:lang w:val="en-GB"/>
+              </w:rPr>
+              <w:t>incorrect</w:t>
+            </w:r>
+            <w:proofErr w:type="gramEnd"/>
+            <w:r>
+              <w:rPr>
+                <w:sz w:val="24"/>
+                <w:szCs w:val="24"/>
+                <w:lang w:val="en-GB"/>
+              </w:rPr>
+              <w:t xml:space="preserve"> </w:t>
             </w:r>
           </w:p>
           <w:p>
@@ -14477,8 +17154,18 @@
                 <w:szCs w:val="24"/>
                 <w:lang w:val="en-GB"/>
               </w:rPr>
-              <w:t>2.  Username &amp; password are correct AND the type of account is CUSTOMER</w:t>
-            </w:r>
+              <w:t xml:space="preserve">2.  Username &amp; password are correct AND the type of account is </w:t>
+            </w:r>
+            <w:proofErr w:type="gramStart"/>
+            <w:r>
+              <w:rPr>
+                <w:sz w:val="24"/>
+                <w:szCs w:val="24"/>
+                <w:lang w:val="en-GB"/>
+              </w:rPr>
+              <w:t>CUSTOMER</w:t>
+            </w:r>
+            <w:proofErr w:type="gramEnd"/>
           </w:p>
           <w:p>
             <w:pPr>
@@ -14496,7 +17183,25 @@
                 <w:szCs w:val="24"/>
                 <w:lang w:val="en-GB"/>
               </w:rPr>
-              <w:t xml:space="preserve">                      4.Connected as CUSTOMER </w:t>
+              <w:t xml:space="preserve">                      4.Connected as </w:t>
+            </w:r>
+            <w:proofErr w:type="gramStart"/>
+            <w:r>
+              <w:rPr>
+                <w:sz w:val="24"/>
+                <w:szCs w:val="24"/>
+                <w:lang w:val="en-GB"/>
+              </w:rPr>
+              <w:t>CUSTOMER</w:t>
+            </w:r>
+            <w:proofErr w:type="gramEnd"/>
+            <w:r>
+              <w:rPr>
+                <w:sz w:val="24"/>
+                <w:szCs w:val="24"/>
+                <w:lang w:val="en-GB"/>
+              </w:rPr>
+              <w:t xml:space="preserve"> </w:t>
             </w:r>
           </w:p>
           <w:p>
@@ -14537,8 +17242,18 @@
                 <w:szCs w:val="24"/>
                 <w:lang w:val="en-GB"/>
               </w:rPr>
-              <w:t xml:space="preserve">     2. Username &amp; password are correct AND the type of account is RESTORER</w:t>
-            </w:r>
+              <w:t xml:space="preserve">     2. Username &amp; password are correct AND the type of account is </w:t>
+            </w:r>
+            <w:proofErr w:type="gramStart"/>
+            <w:r>
+              <w:rPr>
+                <w:sz w:val="24"/>
+                <w:szCs w:val="24"/>
+                <w:lang w:val="en-GB"/>
+              </w:rPr>
+              <w:t>RESTORER</w:t>
+            </w:r>
+            <w:proofErr w:type="gramEnd"/>
           </w:p>
           <w:p>
             <w:pPr>
@@ -14555,7 +17270,25 @@
                 <w:szCs w:val="24"/>
                 <w:lang w:val="en-GB"/>
               </w:rPr>
-              <w:t xml:space="preserve">                                  4.Connected as RESTORER </w:t>
+              <w:t xml:space="preserve">                                  4.Connected as </w:t>
+            </w:r>
+            <w:proofErr w:type="gramStart"/>
+            <w:r>
+              <w:rPr>
+                <w:sz w:val="24"/>
+                <w:szCs w:val="24"/>
+                <w:lang w:val="en-GB"/>
+              </w:rPr>
+              <w:t>RESTORER</w:t>
+            </w:r>
+            <w:proofErr w:type="gramEnd"/>
+            <w:r>
+              <w:rPr>
+                <w:sz w:val="24"/>
+                <w:szCs w:val="24"/>
+                <w:lang w:val="en-GB"/>
+              </w:rPr>
+              <w:t xml:space="preserve"> </w:t>
             </w:r>
           </w:p>
           <w:p>
@@ -14828,7 +17561,25 @@
                 <w:szCs w:val="24"/>
                 <w:lang w:val="en-GB"/>
               </w:rPr>
-              <w:t xml:space="preserve">                                       Disconnect the user. ( Boolean? )</w:t>
+              <w:t xml:space="preserve">                                       Disconnect the user. </w:t>
+            </w:r>
+            <w:proofErr w:type="gramStart"/>
+            <w:r>
+              <w:rPr>
+                <w:sz w:val="24"/>
+                <w:szCs w:val="24"/>
+                <w:lang w:val="en-GB"/>
+              </w:rPr>
+              <w:t>( Boolean</w:t>
+            </w:r>
+            <w:proofErr w:type="gramEnd"/>
+            <w:r>
+              <w:rPr>
+                <w:sz w:val="24"/>
+                <w:szCs w:val="24"/>
+                <w:lang w:val="en-GB"/>
+              </w:rPr>
+              <w:t>? )</w:t>
             </w:r>
           </w:p>
           <w:p>
@@ -15344,8 +18095,18 @@
                 <w:lang w:val="en-GB"/>
               </w:rPr>
               <w:br/>
-              <w:t>2. Customer is on cart screen</w:t>
-            </w:r>
+              <w:t xml:space="preserve">2. Customer is on cart </w:t>
+            </w:r>
+            <w:proofErr w:type="gramStart"/>
+            <w:r>
+              <w:rPr>
+                <w:sz w:val="24"/>
+                <w:szCs w:val="24"/>
+                <w:lang w:val="en-GB"/>
+              </w:rPr>
+              <w:t>screen</w:t>
+            </w:r>
+            <w:proofErr w:type="gramEnd"/>
           </w:p>
           <w:p>
             <w:pPr>
@@ -15436,7 +18197,25 @@
                 <w:szCs w:val="24"/>
                 <w:lang w:val="en-GB"/>
               </w:rPr>
-              <w:t xml:space="preserve"> ( if does it exist )</w:t>
+              <w:t xml:space="preserve"> </w:t>
+            </w:r>
+            <w:proofErr w:type="gramStart"/>
+            <w:r>
+              <w:rPr>
+                <w:sz w:val="24"/>
+                <w:szCs w:val="24"/>
+                <w:lang w:val="en-GB"/>
+              </w:rPr>
+              <w:t>( if</w:t>
+            </w:r>
+            <w:proofErr w:type="gramEnd"/>
+            <w:r>
+              <w:rPr>
+                <w:sz w:val="24"/>
+                <w:szCs w:val="24"/>
+                <w:lang w:val="en-GB"/>
+              </w:rPr>
+              <w:t xml:space="preserve"> does it exist )</w:t>
             </w:r>
             <w:r>
               <w:rPr>
@@ -15715,8 +18494,18 @@
                 <w:szCs w:val="24"/>
                 <w:lang w:val="en-GB"/>
               </w:rPr>
-              <w:t>Customer press “select all”</w:t>
-            </w:r>
+              <w:t xml:space="preserve">Customer press “select </w:t>
+            </w:r>
+            <w:proofErr w:type="gramStart"/>
+            <w:r>
+              <w:rPr>
+                <w:sz w:val="24"/>
+                <w:szCs w:val="24"/>
+                <w:lang w:val="en-GB"/>
+              </w:rPr>
+              <w:t>all”</w:t>
+            </w:r>
+            <w:proofErr w:type="gramEnd"/>
             <w:r>
               <w:rPr>
                 <w:sz w:val="24"/>
@@ -16438,8 +19227,22 @@
                 <w:szCs w:val="24"/>
                 <w:lang w:val="en-GB"/>
               </w:rPr>
-              <w:t>Give an opinion</w:t>
-            </w:r>
+              <w:t xml:space="preserve">Give an </w:t>
+            </w:r>
+            <w:proofErr w:type="gramStart"/>
+            <w:r>
+              <w:rPr>
+                <w:b/>
+                <w:bCs/>
+                <w:i/>
+                <w:iCs/>
+                <w:sz w:val="24"/>
+                <w:szCs w:val="24"/>
+                <w:lang w:val="en-GB"/>
+              </w:rPr>
+              <w:t>opinion</w:t>
+            </w:r>
+            <w:proofErr w:type="gramEnd"/>
           </w:p>
           <w:p>
             <w:pPr>
@@ -17204,8 +20007,20 @@
                 <w:szCs w:val="24"/>
                 <w:lang w:val="en-GB"/>
               </w:rPr>
-              <w:t xml:space="preserve"> case</w:t>
-            </w:r>
+              <w:t xml:space="preserve"> </w:t>
+            </w:r>
+            <w:proofErr w:type="gramStart"/>
+            <w:r>
+              <w:rPr>
+                <w:b/>
+                <w:bCs/>
+                <w:sz w:val="24"/>
+                <w:szCs w:val="24"/>
+                <w:lang w:val="en-GB"/>
+              </w:rPr>
+              <w:t>case</w:t>
+            </w:r>
+            <w:proofErr w:type="gramEnd"/>
           </w:p>
           <w:p>
             <w:pPr>
@@ -17602,7 +20417,25 @@
                 <w:szCs w:val="24"/>
                 <w:lang w:val="en-GB"/>
               </w:rPr>
-              <w:t>The restorer can add his restaurant on the list. ( 1 or many, A DISCUTER. )</w:t>
+              <w:t xml:space="preserve">The restorer can add his restaurant on the list. </w:t>
+            </w:r>
+            <w:proofErr w:type="gramStart"/>
+            <w:r>
+              <w:rPr>
+                <w:sz w:val="24"/>
+                <w:szCs w:val="24"/>
+                <w:lang w:val="en-GB"/>
+              </w:rPr>
+              <w:t>( 1</w:t>
+            </w:r>
+            <w:proofErr w:type="gramEnd"/>
+            <w:r>
+              <w:rPr>
+                <w:sz w:val="24"/>
+                <w:szCs w:val="24"/>
+                <w:lang w:val="en-GB"/>
+              </w:rPr>
+              <w:t xml:space="preserve"> or many, A DISCUTER. )</w:t>
             </w:r>
           </w:p>
           <w:p>
@@ -17676,7 +20509,25 @@
                 <w:szCs w:val="24"/>
                 <w:lang w:val="en-GB"/>
               </w:rPr>
-              <w:t xml:space="preserve">2. ( If add several restaurants is </w:t>
+              <w:t xml:space="preserve">2. </w:t>
+            </w:r>
+            <w:proofErr w:type="gramStart"/>
+            <w:r>
+              <w:rPr>
+                <w:sz w:val="24"/>
+                <w:szCs w:val="24"/>
+                <w:lang w:val="en-GB"/>
+              </w:rPr>
+              <w:t>( If</w:t>
+            </w:r>
+            <w:proofErr w:type="gramEnd"/>
+            <w:r>
+              <w:rPr>
+                <w:sz w:val="24"/>
+                <w:szCs w:val="24"/>
+                <w:lang w:val="en-GB"/>
+              </w:rPr>
+              <w:t xml:space="preserve"> add several restaurants is </w:t>
             </w:r>
             <w:r>
               <w:rPr>
@@ -17788,7 +20639,25 @@
                 <w:szCs w:val="24"/>
                 <w:lang w:val="en-GB"/>
               </w:rPr>
-              <w:t xml:space="preserve"> The restorer click on “add restaurant”.</w:t>
+              <w:t xml:space="preserve"> The restorer </w:t>
+            </w:r>
+            <w:proofErr w:type="gramStart"/>
+            <w:r>
+              <w:rPr>
+                <w:sz w:val="24"/>
+                <w:szCs w:val="24"/>
+                <w:lang w:val="en-GB"/>
+              </w:rPr>
+              <w:t>click</w:t>
+            </w:r>
+            <w:proofErr w:type="gramEnd"/>
+            <w:r>
+              <w:rPr>
+                <w:sz w:val="24"/>
+                <w:szCs w:val="24"/>
+                <w:lang w:val="en-GB"/>
+              </w:rPr>
+              <w:t xml:space="preserve"> on “add restaurant”.</w:t>
             </w:r>
             <w:r>
               <w:rPr>
@@ -17851,8 +20720,18 @@
                 <w:szCs w:val="24"/>
                 <w:lang w:val="en-GB"/>
               </w:rPr>
-              <w:t>ID created ( increment</w:t>
-            </w:r>
+              <w:t xml:space="preserve">ID created </w:t>
+            </w:r>
+            <w:proofErr w:type="gramStart"/>
+            <w:r>
+              <w:rPr>
+                <w:sz w:val="24"/>
+                <w:szCs w:val="24"/>
+                <w:lang w:val="en-GB"/>
+              </w:rPr>
+              <w:t>( increment</w:t>
+            </w:r>
+            <w:proofErr w:type="gramEnd"/>
             <w:r>
               <w:rPr>
                 <w:sz w:val="24"/>
@@ -18631,7 +21510,25 @@
                 <w:lang w:val="en-GB"/>
               </w:rPr>
               <w:tab/>
-              <w:t xml:space="preserve">5. The account is created and the </w:t>
+              <w:t xml:space="preserve">5. The account is </w:t>
+            </w:r>
+            <w:proofErr w:type="gramStart"/>
+            <w:r>
+              <w:rPr>
+                <w:sz w:val="24"/>
+                <w:szCs w:val="24"/>
+                <w:lang w:val="en-GB"/>
+              </w:rPr>
+              <w:t>created</w:t>
+            </w:r>
+            <w:proofErr w:type="gramEnd"/>
+            <w:r>
+              <w:rPr>
+                <w:sz w:val="24"/>
+                <w:szCs w:val="24"/>
+                <w:lang w:val="en-GB"/>
+              </w:rPr>
+              <w:t xml:space="preserve"> and the </w:t>
             </w:r>
             <w:r>
               <w:rPr>
@@ -18759,7 +21656,29 @@
                 <w:szCs w:val="24"/>
                 <w:lang w:val="en-GB"/>
               </w:rPr>
-              <w:t xml:space="preserve">Case A : </w:t>
+              <w:t xml:space="preserve">Case </w:t>
+            </w:r>
+            <w:proofErr w:type="gramStart"/>
+            <w:r>
+              <w:rPr>
+                <w:b/>
+                <w:bCs/>
+                <w:sz w:val="24"/>
+                <w:szCs w:val="24"/>
+                <w:lang w:val="en-GB"/>
+              </w:rPr>
+              <w:t>A :</w:t>
+            </w:r>
+            <w:proofErr w:type="gramEnd"/>
+            <w:r>
+              <w:rPr>
+                <w:b/>
+                <w:bCs/>
+                <w:sz w:val="24"/>
+                <w:szCs w:val="24"/>
+                <w:lang w:val="en-GB"/>
+              </w:rPr>
+              <w:t xml:space="preserve"> </w:t>
             </w:r>
           </w:p>
           <w:p>
@@ -18951,7 +21870,29 @@
                 <w:szCs w:val="24"/>
                 <w:lang w:val="en-GB"/>
               </w:rPr>
-              <w:t xml:space="preserve">Case B : </w:t>
+              <w:t xml:space="preserve">Case </w:t>
+            </w:r>
+            <w:proofErr w:type="gramStart"/>
+            <w:r>
+              <w:rPr>
+                <w:b/>
+                <w:bCs/>
+                <w:sz w:val="24"/>
+                <w:szCs w:val="24"/>
+                <w:lang w:val="en-GB"/>
+              </w:rPr>
+              <w:t>B :</w:t>
+            </w:r>
+            <w:proofErr w:type="gramEnd"/>
+            <w:r>
+              <w:rPr>
+                <w:b/>
+                <w:bCs/>
+                <w:sz w:val="24"/>
+                <w:szCs w:val="24"/>
+                <w:lang w:val="en-GB"/>
+              </w:rPr>
+              <w:t xml:space="preserve"> </w:t>
             </w:r>
           </w:p>
           <w:p>
@@ -19239,8 +22180,20 @@
                 <w:szCs w:val="24"/>
                 <w:lang w:val="en-GB"/>
               </w:rPr>
-              <w:t>Case C :</w:t>
-            </w:r>
+              <w:t xml:space="preserve">Case </w:t>
+            </w:r>
+            <w:proofErr w:type="gramStart"/>
+            <w:r>
+              <w:rPr>
+                <w:b/>
+                <w:bCs/>
+                <w:sz w:val="24"/>
+                <w:szCs w:val="24"/>
+                <w:lang w:val="en-GB"/>
+              </w:rPr>
+              <w:t>C :</w:t>
+            </w:r>
+            <w:proofErr w:type="gramEnd"/>
           </w:p>
           <w:p>
             <w:pPr>
@@ -20163,8 +23116,18 @@
                 <w:lang w:val="en-GB"/>
               </w:rPr>
               <w:tab/>
-              <w:t>3. The item is added to the cart</w:t>
-            </w:r>
+              <w:t xml:space="preserve">3. The item is added to the </w:t>
+            </w:r>
+            <w:proofErr w:type="gramStart"/>
+            <w:r>
+              <w:rPr>
+                <w:sz w:val="24"/>
+                <w:szCs w:val="24"/>
+                <w:lang w:val="en-GB"/>
+              </w:rPr>
+              <w:t>cart</w:t>
+            </w:r>
+            <w:proofErr w:type="gramEnd"/>
           </w:p>
           <w:p>
             <w:pPr>
@@ -20287,8 +23250,18 @@
                 <w:szCs w:val="24"/>
                 <w:lang w:val="en-GB"/>
               </w:rPr>
-              <w:t xml:space="preserve"> UC_05</w:t>
-            </w:r>
+              <w:t xml:space="preserve"> UC_</w:t>
+            </w:r>
+            <w:proofErr w:type="gramStart"/>
+            <w:r>
+              <w:rPr>
+                <w:sz w:val="24"/>
+                <w:szCs w:val="24"/>
+                <w:lang w:val="en-GB"/>
+              </w:rPr>
+              <w:t>05</w:t>
+            </w:r>
+            <w:proofErr w:type="gramEnd"/>
           </w:p>
           <w:p>
             <w:pPr>
@@ -20839,7 +23812,25 @@
                 <w:lang w:val="en-GB"/>
               </w:rPr>
               <w:tab/>
-              <w:t xml:space="preserve">2.  A new page summarizes the order and asks for which address is this order </w:t>
+              <w:t xml:space="preserve">2.  A new page summarizes the order and asks for which address is this </w:t>
+            </w:r>
+            <w:proofErr w:type="gramStart"/>
+            <w:r>
+              <w:rPr>
+                <w:sz w:val="24"/>
+                <w:szCs w:val="24"/>
+                <w:lang w:val="en-GB"/>
+              </w:rPr>
+              <w:t>order</w:t>
+            </w:r>
+            <w:proofErr w:type="gramEnd"/>
+            <w:r>
+              <w:rPr>
+                <w:sz w:val="24"/>
+                <w:szCs w:val="24"/>
+                <w:lang w:val="en-GB"/>
+              </w:rPr>
+              <w:t xml:space="preserve"> </w:t>
             </w:r>
           </w:p>
           <w:p>
@@ -20892,8 +23883,18 @@
                 <w:szCs w:val="24"/>
                 <w:lang w:val="en-GB"/>
               </w:rPr>
-              <w:t xml:space="preserve"> adress</w:t>
-            </w:r>
+              <w:t xml:space="preserve"> </w:t>
+            </w:r>
+            <w:proofErr w:type="spellStart"/>
+            <w:r>
+              <w:rPr>
+                <w:sz w:val="24"/>
+                <w:szCs w:val="24"/>
+                <w:lang w:val="en-GB"/>
+              </w:rPr>
+              <w:t>adress</w:t>
+            </w:r>
+            <w:proofErr w:type="spellEnd"/>
             <w:r>
               <w:rPr>
                 <w:sz w:val="24"/>
@@ -20944,7 +23945,25 @@
                 <w:lang w:val="en-GB"/>
               </w:rPr>
               <w:tab/>
-              <w:t xml:space="preserve">4. A new page confirm that the order is validated and on this page the customer </w:t>
+              <w:t xml:space="preserve">4. A new page confirm that the order is validated </w:t>
+            </w:r>
+            <w:proofErr w:type="gramStart"/>
+            <w:r>
+              <w:rPr>
+                <w:sz w:val="24"/>
+                <w:szCs w:val="24"/>
+                <w:lang w:val="en-GB"/>
+              </w:rPr>
+              <w:t>and on this page</w:t>
+            </w:r>
+            <w:proofErr w:type="gramEnd"/>
+            <w:r>
+              <w:rPr>
+                <w:sz w:val="24"/>
+                <w:szCs w:val="24"/>
+                <w:lang w:val="en-GB"/>
+              </w:rPr>
+              <w:t xml:space="preserve"> the customer </w:t>
             </w:r>
           </w:p>
           <w:p>
@@ -21139,6 +24158,7 @@
               </w:rPr>
               <w:t xml:space="preserve">Case </w:t>
             </w:r>
+            <w:proofErr w:type="gramStart"/>
             <w:r>
               <w:rPr>
                 <w:b/>
@@ -21157,7 +24177,18 @@
                 <w:szCs w:val="24"/>
                 <w:lang w:val="en-GB"/>
               </w:rPr>
-              <w:t xml:space="preserve"> : </w:t>
+              <w:t xml:space="preserve"> :</w:t>
+            </w:r>
+            <w:proofErr w:type="gramEnd"/>
+            <w:r>
+              <w:rPr>
+                <w:b/>
+                <w:bCs/>
+                <w:sz w:val="24"/>
+                <w:szCs w:val="24"/>
+                <w:lang w:val="en-GB"/>
+              </w:rPr>
+              <w:t xml:space="preserve"> </w:t>
             </w:r>
           </w:p>
           <w:p>
@@ -21295,6 +24326,7 @@
               </w:rPr>
               <w:t xml:space="preserve">Case </w:t>
             </w:r>
+            <w:proofErr w:type="gramStart"/>
             <w:r>
               <w:rPr>
                 <w:b/>
@@ -21315,6 +24347,7 @@
               </w:rPr>
               <w:t xml:space="preserve"> :</w:t>
             </w:r>
+            <w:proofErr w:type="gramEnd"/>
           </w:p>
           <w:p>
             <w:pPr>
@@ -21613,7 +24646,33 @@
                 <w:lang w:val="en-GB"/>
               </w:rPr>
               <w:lastRenderedPageBreak/>
-              <w:t xml:space="preserve">Manage account </w:t>
+              <w:t xml:space="preserve">Manage </w:t>
+            </w:r>
+            <w:proofErr w:type="gramStart"/>
+            <w:r>
+              <w:rPr>
+                <w:b/>
+                <w:bCs/>
+                <w:i/>
+                <w:iCs/>
+                <w:sz w:val="24"/>
+                <w:szCs w:val="24"/>
+                <w:lang w:val="en-GB"/>
+              </w:rPr>
+              <w:t>account</w:t>
+            </w:r>
+            <w:proofErr w:type="gramEnd"/>
+            <w:r>
+              <w:rPr>
+                <w:b/>
+                <w:bCs/>
+                <w:i/>
+                <w:iCs/>
+                <w:sz w:val="24"/>
+                <w:szCs w:val="24"/>
+                <w:lang w:val="en-GB"/>
+              </w:rPr>
+              <w:t xml:space="preserve"> </w:t>
             </w:r>
           </w:p>
           <w:p>
@@ -22063,7 +25122,25 @@
                 <w:lang w:val="en-GB"/>
               </w:rPr>
               <w:tab/>
-              <w:t xml:space="preserve">2.  To modify an information he has to click on the input of the information that </w:t>
+              <w:t xml:space="preserve">2.  To modify an information he has to click on the input of the information </w:t>
+            </w:r>
+            <w:proofErr w:type="gramStart"/>
+            <w:r>
+              <w:rPr>
+                <w:sz w:val="24"/>
+                <w:szCs w:val="24"/>
+                <w:lang w:val="en-GB"/>
+              </w:rPr>
+              <w:t>that</w:t>
+            </w:r>
+            <w:proofErr w:type="gramEnd"/>
+            <w:r>
+              <w:rPr>
+                <w:sz w:val="24"/>
+                <w:szCs w:val="24"/>
+                <w:lang w:val="en-GB"/>
+              </w:rPr>
+              <w:t xml:space="preserve"> </w:t>
             </w:r>
           </w:p>
           <w:p>
@@ -22176,7 +25253,16 @@
                 <w:szCs w:val="24"/>
                 <w:lang w:val="en-GB"/>
               </w:rPr>
-              <w:t>When he has finished all the modification</w:t>
+              <w:t xml:space="preserve">When he has finished all the </w:t>
+            </w:r>
+            <w:proofErr w:type="gramStart"/>
+            <w:r>
+              <w:rPr>
+                <w:sz w:val="24"/>
+                <w:szCs w:val="24"/>
+                <w:lang w:val="en-GB"/>
+              </w:rPr>
+              <w:t>modification</w:t>
             </w:r>
             <w:r>
               <w:rPr>
@@ -22186,6 +25272,7 @@
               </w:rPr>
               <w:t>s</w:t>
             </w:r>
+            <w:proofErr w:type="gramEnd"/>
             <w:r>
               <w:rPr>
                 <w:sz w:val="24"/>
@@ -22252,7 +25339,25 @@
                 <w:lang w:val="en-GB"/>
               </w:rPr>
               <w:tab/>
-              <w:t xml:space="preserve">5. An alert (or something else) confirms that the information has been </w:t>
+              <w:t xml:space="preserve">5. An alert (or something else) confirms that the information has </w:t>
+            </w:r>
+            <w:proofErr w:type="gramStart"/>
+            <w:r>
+              <w:rPr>
+                <w:sz w:val="24"/>
+                <w:szCs w:val="24"/>
+                <w:lang w:val="en-GB"/>
+              </w:rPr>
+              <w:t>been</w:t>
+            </w:r>
+            <w:proofErr w:type="gramEnd"/>
+            <w:r>
+              <w:rPr>
+                <w:sz w:val="24"/>
+                <w:szCs w:val="24"/>
+                <w:lang w:val="en-GB"/>
+              </w:rPr>
+              <w:t xml:space="preserve"> </w:t>
             </w:r>
           </w:p>
           <w:p>
@@ -22384,7 +25489,29 @@
                 <w:szCs w:val="24"/>
                 <w:lang w:val="en-GB"/>
               </w:rPr>
-              <w:t xml:space="preserve">Case A : </w:t>
+              <w:t xml:space="preserve">Case </w:t>
+            </w:r>
+            <w:proofErr w:type="gramStart"/>
+            <w:r>
+              <w:rPr>
+                <w:b/>
+                <w:bCs/>
+                <w:sz w:val="24"/>
+                <w:szCs w:val="24"/>
+                <w:lang w:val="en-GB"/>
+              </w:rPr>
+              <w:t>A :</w:t>
+            </w:r>
+            <w:proofErr w:type="gramEnd"/>
+            <w:r>
+              <w:rPr>
+                <w:b/>
+                <w:bCs/>
+                <w:sz w:val="24"/>
+                <w:szCs w:val="24"/>
+                <w:lang w:val="en-GB"/>
+              </w:rPr>
+              <w:t xml:space="preserve"> </w:t>
             </w:r>
           </w:p>
           <w:p>
@@ -22434,7 +25561,25 @@
                 <w:lang w:val="en-GB"/>
               </w:rPr>
               <w:tab/>
-              <w:t>The cancel button.</w:t>
+              <w:t xml:space="preserve">The cancel </w:t>
+            </w:r>
+            <w:proofErr w:type="gramStart"/>
+            <w:r>
+              <w:rPr>
+                <w:sz w:val="24"/>
+                <w:szCs w:val="24"/>
+                <w:lang w:val="en-GB"/>
+              </w:rPr>
+              <w:t>button</w:t>
+            </w:r>
+            <w:proofErr w:type="gramEnd"/>
+            <w:r>
+              <w:rPr>
+                <w:sz w:val="24"/>
+                <w:szCs w:val="24"/>
+                <w:lang w:val="en-GB"/>
+              </w:rPr>
+              <w:t>.</w:t>
             </w:r>
           </w:p>
           <w:p>
@@ -22483,7 +25628,29 @@
                 <w:szCs w:val="24"/>
                 <w:lang w:val="en-GB"/>
               </w:rPr>
-              <w:t xml:space="preserve">Case B : </w:t>
+              <w:t xml:space="preserve">Case </w:t>
+            </w:r>
+            <w:proofErr w:type="gramStart"/>
+            <w:r>
+              <w:rPr>
+                <w:b/>
+                <w:bCs/>
+                <w:sz w:val="24"/>
+                <w:szCs w:val="24"/>
+                <w:lang w:val="en-GB"/>
+              </w:rPr>
+              <w:t>B :</w:t>
+            </w:r>
+            <w:proofErr w:type="gramEnd"/>
+            <w:r>
+              <w:rPr>
+                <w:b/>
+                <w:bCs/>
+                <w:sz w:val="24"/>
+                <w:szCs w:val="24"/>
+                <w:lang w:val="en-GB"/>
+              </w:rPr>
+              <w:t xml:space="preserve"> </w:t>
             </w:r>
           </w:p>
           <w:p>
@@ -22504,7 +25671,25 @@
                 <w:lang w:val="en-GB"/>
               </w:rPr>
               <w:tab/>
-              <w:t xml:space="preserve">4. The user decides to cancel the modifications by clicking on the cancel </w:t>
+              <w:t xml:space="preserve">4. The user decides to cancel the modifications by clicking on the </w:t>
+            </w:r>
+            <w:proofErr w:type="gramStart"/>
+            <w:r>
+              <w:rPr>
+                <w:sz w:val="24"/>
+                <w:szCs w:val="24"/>
+                <w:lang w:val="en-GB"/>
+              </w:rPr>
+              <w:t>cancel</w:t>
+            </w:r>
+            <w:proofErr w:type="gramEnd"/>
+            <w:r>
+              <w:rPr>
+                <w:sz w:val="24"/>
+                <w:szCs w:val="24"/>
+                <w:lang w:val="en-GB"/>
+              </w:rPr>
+              <w:t xml:space="preserve"> </w:t>
             </w:r>
           </w:p>
           <w:p>
@@ -22601,7 +25786,25 @@
                 <w:szCs w:val="24"/>
                 <w:lang w:val="en-GB"/>
               </w:rPr>
-              <w:t xml:space="preserve"> been </w:t>
+              <w:t xml:space="preserve"> </w:t>
+            </w:r>
+            <w:proofErr w:type="gramStart"/>
+            <w:r>
+              <w:rPr>
+                <w:sz w:val="24"/>
+                <w:szCs w:val="24"/>
+                <w:lang w:val="en-GB"/>
+              </w:rPr>
+              <w:t>been</w:t>
+            </w:r>
+            <w:proofErr w:type="gramEnd"/>
+            <w:r>
+              <w:rPr>
+                <w:sz w:val="24"/>
+                <w:szCs w:val="24"/>
+                <w:lang w:val="en-GB"/>
+              </w:rPr>
+              <w:t xml:space="preserve"> </w:t>
             </w:r>
           </w:p>
           <w:p>
@@ -22664,8 +25867,20 @@
                 <w:szCs w:val="24"/>
                 <w:lang w:val="en-GB"/>
               </w:rPr>
-              <w:t>Case C :</w:t>
-            </w:r>
+              <w:t xml:space="preserve">Case </w:t>
+            </w:r>
+            <w:proofErr w:type="gramStart"/>
+            <w:r>
+              <w:rPr>
+                <w:b/>
+                <w:bCs/>
+                <w:sz w:val="24"/>
+                <w:szCs w:val="24"/>
+                <w:lang w:val="en-GB"/>
+              </w:rPr>
+              <w:t>C :</w:t>
+            </w:r>
+            <w:proofErr w:type="gramEnd"/>
           </w:p>
           <w:p>
             <w:pPr>
@@ -23239,7 +26454,25 @@
                 <w:szCs w:val="24"/>
                 <w:lang w:val="en-GB"/>
               </w:rPr>
-              <w:t xml:space="preserve"> On the “recent orders” possibility the restorer can update the status of the order (received, in progress, on delivery, delivered) by using some radiobox. </w:t>
+              <w:t xml:space="preserve"> On the “recent orders” possibility the restorer can update the status of the order (received, in progress, on delivery, delivered) by using some </w:t>
+            </w:r>
+            <w:proofErr w:type="spellStart"/>
+            <w:r>
+              <w:rPr>
+                <w:sz w:val="24"/>
+                <w:szCs w:val="24"/>
+                <w:lang w:val="en-GB"/>
+              </w:rPr>
+              <w:t>radiobox</w:t>
+            </w:r>
+            <w:proofErr w:type="spellEnd"/>
+            <w:r>
+              <w:rPr>
+                <w:sz w:val="24"/>
+                <w:szCs w:val="24"/>
+                <w:lang w:val="en-GB"/>
+              </w:rPr>
+              <w:t xml:space="preserve">. </w:t>
             </w:r>
           </w:p>
           <w:p>
@@ -23825,7 +27058,27 @@
                 <w:szCs w:val="24"/>
                 <w:lang w:val="en-GB"/>
               </w:rPr>
-              <w:t xml:space="preserve">The restorer can manage the status of the order with radiobox </w:t>
+              <w:t xml:space="preserve">The restorer can manage the status of the order with </w:t>
+            </w:r>
+            <w:proofErr w:type="spellStart"/>
+            <w:proofErr w:type="gramStart"/>
+            <w:r>
+              <w:rPr>
+                <w:sz w:val="24"/>
+                <w:szCs w:val="24"/>
+                <w:lang w:val="en-GB"/>
+              </w:rPr>
+              <w:t>radiobox</w:t>
+            </w:r>
+            <w:proofErr w:type="spellEnd"/>
+            <w:proofErr w:type="gramEnd"/>
+            <w:r>
+              <w:rPr>
+                <w:sz w:val="24"/>
+                <w:szCs w:val="24"/>
+                <w:lang w:val="en-GB"/>
+              </w:rPr>
+              <w:t xml:space="preserve"> </w:t>
             </w:r>
           </w:p>
           <w:p>
@@ -24208,8 +27461,22 @@
                 <w:lang w:val="en-GB"/>
               </w:rPr>
               <w:lastRenderedPageBreak/>
-              <w:t>Manage menu</w:t>
-            </w:r>
+              <w:t xml:space="preserve">Manage </w:t>
+            </w:r>
+            <w:proofErr w:type="gramStart"/>
+            <w:r>
+              <w:rPr>
+                <w:b/>
+                <w:bCs/>
+                <w:i/>
+                <w:iCs/>
+                <w:sz w:val="24"/>
+                <w:szCs w:val="24"/>
+                <w:lang w:val="en-GB"/>
+              </w:rPr>
+              <w:t>menu</w:t>
+            </w:r>
+            <w:proofErr w:type="gramEnd"/>
           </w:p>
           <w:p>
             <w:pPr>
@@ -24419,7 +27686,25 @@
                 <w:szCs w:val="24"/>
                 <w:lang w:val="en-GB"/>
               </w:rPr>
-              <w:t>The restaurant is signed and the restorer is on the menu management page.</w:t>
+              <w:t xml:space="preserve">The restaurant is </w:t>
+            </w:r>
+            <w:proofErr w:type="gramStart"/>
+            <w:r>
+              <w:rPr>
+                <w:sz w:val="24"/>
+                <w:szCs w:val="24"/>
+                <w:lang w:val="en-GB"/>
+              </w:rPr>
+              <w:t>signed</w:t>
+            </w:r>
+            <w:proofErr w:type="gramEnd"/>
+            <w:r>
+              <w:rPr>
+                <w:sz w:val="24"/>
+                <w:szCs w:val="24"/>
+                <w:lang w:val="en-GB"/>
+              </w:rPr>
+              <w:t xml:space="preserve"> and the restorer is on the menu management page.</w:t>
             </w:r>
           </w:p>
           <w:p>
@@ -24622,7 +27907,25 @@
                 <w:lang w:val="en-GB"/>
               </w:rPr>
               <w:tab/>
-              <w:t xml:space="preserve">2.The restorer decides to add a dish/menu by clicking on the adding </w:t>
+              <w:t xml:space="preserve">2.The restorer decides to add a dish/menu by clicking on the </w:t>
+            </w:r>
+            <w:proofErr w:type="gramStart"/>
+            <w:r>
+              <w:rPr>
+                <w:sz w:val="24"/>
+                <w:szCs w:val="24"/>
+                <w:lang w:val="en-GB"/>
+              </w:rPr>
+              <w:t>adding</w:t>
+            </w:r>
+            <w:proofErr w:type="gramEnd"/>
+            <w:r>
+              <w:rPr>
+                <w:sz w:val="24"/>
+                <w:szCs w:val="24"/>
+                <w:lang w:val="en-GB"/>
+              </w:rPr>
+              <w:t xml:space="preserve"> </w:t>
             </w:r>
           </w:p>
           <w:p>
@@ -24849,6 +28152,7 @@
               </w:rPr>
               <w:t xml:space="preserve"> a dish/menu by clicking on the </w:t>
             </w:r>
+            <w:proofErr w:type="gramStart"/>
             <w:r>
               <w:rPr>
                 <w:sz w:val="24"/>
@@ -24857,6 +28161,7 @@
               </w:rPr>
               <w:t>modifying</w:t>
             </w:r>
+            <w:proofErr w:type="gramEnd"/>
             <w:r>
               <w:rPr>
                 <w:sz w:val="24"/>
@@ -25447,15 +28752,28 @@
       </w:pPr>
       <w:r>
         <w:lastRenderedPageBreak/>
-        <w:t>Class diagram</w:t>
+        <w:t xml:space="preserve">Class </w:t>
       </w:r>
+      <w:proofErr w:type="spellStart"/>
+      <w:r>
+        <w:t>diagram</w:t>
+      </w:r>
+      <w:proofErr w:type="spellEnd"/>
     </w:p>
     <w:p>
       <w:pPr>
         <w:pStyle w:val="Titre3"/>
       </w:pPr>
       <w:r>
-        <w:t>JET 1 présenté ( - - )</w:t>
+        <w:t xml:space="preserve">JET 1 présenté </w:t>
+      </w:r>
+      <w:proofErr w:type="gramStart"/>
+      <w:r>
+        <w:t>( -</w:t>
+      </w:r>
+      <w:proofErr w:type="gramEnd"/>
+      <w:r>
+        <w:t xml:space="preserve"> - )</w:t>
       </w:r>
     </w:p>
     <w:p>
@@ -25505,17 +28823,35 @@
       <w:pPr>
         <w:pStyle w:val="Titre2"/>
       </w:pPr>
+      <w:proofErr w:type="spellStart"/>
       <w:r>
         <w:lastRenderedPageBreak/>
-        <w:t>Sequence diagram</w:t>
+        <w:t>Sequence</w:t>
       </w:r>
+      <w:proofErr w:type="spellEnd"/>
+      <w:r>
+        <w:t xml:space="preserve"> </w:t>
+      </w:r>
+      <w:proofErr w:type="spellStart"/>
+      <w:r>
+        <w:t>diagram</w:t>
+      </w:r>
+      <w:proofErr w:type="spellEnd"/>
     </w:p>
     <w:p>
       <w:pPr>
         <w:pStyle w:val="Titre3"/>
       </w:pPr>
       <w:r>
-        <w:t>JET 1 présenté ( - - )</w:t>
+        <w:t xml:space="preserve">JET 1 présenté </w:t>
+      </w:r>
+      <w:proofErr w:type="gramStart"/>
+      <w:r>
+        <w:t>( -</w:t>
+      </w:r>
+      <w:proofErr w:type="gramEnd"/>
+      <w:r>
+        <w:t xml:space="preserve"> - )</w:t>
       </w:r>
     </w:p>
     <w:p>

</xml_diff>